<commit_message>
báo cáo class 2
</commit_message>
<xml_diff>
--- a/Bao cao SES.docx
+++ b/Bao cao SES.docx
@@ -6,7 +6,7 @@
       <w:pPr>
         <w:jc w:val="center"/>
         <w:rPr>
-          <w:rFonts w:ascii="Times New Roman" w:hAnsi="Times New Roman" w:cs="Times New Roman"/>
+          <w:rFonts w:cs="Times New Roman"/>
           <w:b/>
           <w:bCs/>
           <w:sz w:val="32"/>
@@ -15,7 +15,7 @@
       </w:pPr>
       <w:r>
         <w:rPr>
-          <w:rFonts w:ascii="Times New Roman" w:hAnsi="Times New Roman" w:cs="Times New Roman"/>
+          <w:rFonts w:cs="Times New Roman"/>
           <w:b/>
           <w:bCs/>
           <w:sz w:val="32"/>
@@ -28,7 +28,7 @@
       <w:pPr>
         <w:jc w:val="center"/>
         <w:rPr>
-          <w:rFonts w:ascii="Times New Roman" w:hAnsi="Times New Roman" w:cs="Times New Roman"/>
+          <w:rFonts w:cs="Times New Roman"/>
           <w:b/>
           <w:bCs/>
           <w:sz w:val="32"/>
@@ -37,7 +37,7 @@
       </w:pPr>
       <w:r>
         <w:rPr>
-          <w:rFonts w:ascii="Times New Roman" w:hAnsi="Times New Roman" w:cs="Times New Roman"/>
+          <w:rFonts w:cs="Times New Roman"/>
           <w:b/>
           <w:bCs/>
           <w:sz w:val="32"/>
@@ -50,7 +50,7 @@
       <w:pPr>
         <w:jc w:val="center"/>
         <w:rPr>
-          <w:rFonts w:ascii="Times New Roman" w:hAnsi="Times New Roman" w:cs="Times New Roman"/>
+          <w:rFonts w:cs="Times New Roman"/>
           <w:b/>
           <w:bCs/>
           <w:sz w:val="32"/>
@@ -59,7 +59,7 @@
       </w:pPr>
       <w:r>
         <w:rPr>
-          <w:rFonts w:ascii="Times New Roman" w:hAnsi="Times New Roman" w:cs="Times New Roman"/>
+          <w:rFonts w:cs="Times New Roman"/>
           <w:b/>
           <w:bCs/>
           <w:noProof/>
@@ -125,7 +125,7 @@
       </w:r>
       <w:r>
         <w:rPr>
-          <w:rFonts w:ascii="Times New Roman" w:hAnsi="Times New Roman" w:cs="Times New Roman"/>
+          <w:rFonts w:cs="Times New Roman"/>
           <w:b/>
           <w:bCs/>
           <w:sz w:val="32"/>
@@ -138,7 +138,7 @@
       <w:pPr>
         <w:jc w:val="center"/>
         <w:rPr>
-          <w:rFonts w:ascii="Times New Roman" w:hAnsi="Times New Roman" w:cs="Times New Roman"/>
+          <w:rFonts w:cs="Times New Roman"/>
           <w:b/>
           <w:bCs/>
           <w:sz w:val="32"/>
@@ -150,7 +150,7 @@
       <w:pPr>
         <w:jc w:val="center"/>
         <w:rPr>
-          <w:rFonts w:ascii="Times New Roman" w:hAnsi="Times New Roman" w:cs="Times New Roman"/>
+          <w:rFonts w:cs="Times New Roman"/>
           <w:b/>
           <w:bCs/>
           <w:sz w:val="32"/>
@@ -162,7 +162,7 @@
       <w:pPr>
         <w:jc w:val="center"/>
         <w:rPr>
-          <w:rFonts w:ascii="Times New Roman" w:hAnsi="Times New Roman" w:cs="Times New Roman"/>
+          <w:rFonts w:cs="Times New Roman"/>
           <w:b/>
           <w:bCs/>
           <w:sz w:val="48"/>
@@ -174,7 +174,7 @@
       <w:pPr>
         <w:jc w:val="center"/>
         <w:rPr>
-          <w:rFonts w:ascii="Times New Roman" w:hAnsi="Times New Roman" w:cs="Times New Roman"/>
+          <w:rFonts w:cs="Times New Roman"/>
           <w:b/>
           <w:bCs/>
           <w:color w:val="2F5496" w:themeColor="accent1" w:themeShade="BF"/>
@@ -184,7 +184,7 @@
       </w:pPr>
       <w:r>
         <w:rPr>
-          <w:rFonts w:ascii="Times New Roman" w:hAnsi="Times New Roman" w:cs="Times New Roman"/>
+          <w:rFonts w:cs="Times New Roman"/>
           <w:b/>
           <w:bCs/>
           <w:color w:val="2F5496" w:themeColor="accent1" w:themeShade="BF"/>
@@ -198,7 +198,7 @@
       <w:pPr>
         <w:jc w:val="center"/>
         <w:rPr>
-          <w:rFonts w:ascii="Times New Roman" w:hAnsi="Times New Roman" w:cs="Times New Roman"/>
+          <w:rFonts w:cs="Times New Roman"/>
           <w:b/>
           <w:bCs/>
           <w:color w:val="2F5496" w:themeColor="accent1" w:themeShade="BF"/>
@@ -211,7 +211,7 @@
       <w:pPr>
         <w:jc w:val="center"/>
         <w:rPr>
-          <w:rFonts w:ascii="Times New Roman" w:hAnsi="Times New Roman" w:cs="Times New Roman"/>
+          <w:rFonts w:cs="Times New Roman"/>
           <w:b/>
           <w:bCs/>
           <w:color w:val="2F5496" w:themeColor="accent1" w:themeShade="BF"/>
@@ -224,7 +224,7 @@
       <w:pPr>
         <w:jc w:val="center"/>
         <w:rPr>
-          <w:rFonts w:ascii="Times New Roman" w:hAnsi="Times New Roman" w:cs="Times New Roman"/>
+          <w:rFonts w:cs="Times New Roman"/>
           <w:b/>
           <w:bCs/>
           <w:color w:val="2F5496" w:themeColor="accent1" w:themeShade="BF"/>
@@ -237,7 +237,7 @@
       <w:pPr>
         <w:jc w:val="center"/>
         <w:rPr>
-          <w:rFonts w:ascii="Times New Roman" w:hAnsi="Times New Roman" w:cs="Times New Roman"/>
+          <w:rFonts w:cs="Times New Roman"/>
           <w:b/>
           <w:bCs/>
           <w:color w:val="2F5496" w:themeColor="accent1" w:themeShade="BF"/>
@@ -250,7 +250,7 @@
       <w:pPr>
         <w:jc w:val="center"/>
         <w:rPr>
-          <w:rFonts w:ascii="Times New Roman" w:hAnsi="Times New Roman" w:cs="Times New Roman"/>
+          <w:rFonts w:cs="Times New Roman"/>
           <w:b/>
           <w:bCs/>
           <w:sz w:val="44"/>
@@ -260,7 +260,7 @@
       </w:pPr>
       <w:r>
         <w:rPr>
-          <w:rFonts w:ascii="Times New Roman" w:hAnsi="Times New Roman" w:cs="Times New Roman"/>
+          <w:rFonts w:cs="Times New Roman"/>
           <w:b/>
           <w:bCs/>
           <w:sz w:val="44"/>
@@ -273,7 +273,7 @@
       <w:pPr>
         <w:jc w:val="center"/>
         <w:rPr>
-          <w:rFonts w:ascii="Times New Roman" w:hAnsi="Times New Roman" w:cs="Times New Roman"/>
+          <w:rFonts w:cs="Times New Roman"/>
           <w:b/>
           <w:bCs/>
           <w:sz w:val="32"/>
@@ -285,7 +285,7 @@
       <w:pPr>
         <w:jc w:val="center"/>
         <w:rPr>
-          <w:rFonts w:ascii="Times New Roman" w:hAnsi="Times New Roman" w:cs="Times New Roman"/>
+          <w:rFonts w:cs="Times New Roman"/>
           <w:b/>
           <w:bCs/>
           <w:sz w:val="32"/>
@@ -297,7 +297,7 @@
       <w:pPr>
         <w:jc w:val="center"/>
         <w:rPr>
-          <w:rFonts w:ascii="Times New Roman" w:hAnsi="Times New Roman" w:cs="Times New Roman"/>
+          <w:rFonts w:cs="Times New Roman"/>
           <w:b/>
           <w:bCs/>
           <w:sz w:val="32"/>
@@ -309,7 +309,7 @@
       <w:pPr>
         <w:jc w:val="center"/>
         <w:rPr>
-          <w:rFonts w:ascii="Times New Roman" w:hAnsi="Times New Roman" w:cs="Times New Roman"/>
+          <w:rFonts w:cs="Times New Roman"/>
           <w:b/>
           <w:bCs/>
           <w:sz w:val="32"/>
@@ -321,7 +321,7 @@
       <w:pPr>
         <w:jc w:val="center"/>
         <w:rPr>
-          <w:rFonts w:ascii="Times New Roman" w:hAnsi="Times New Roman" w:cs="Times New Roman"/>
+          <w:rFonts w:cs="Times New Roman"/>
           <w:b/>
           <w:bCs/>
           <w:sz w:val="32"/>
@@ -333,7 +333,7 @@
       <w:pPr>
         <w:jc w:val="center"/>
         <w:rPr>
-          <w:rFonts w:ascii="Times New Roman" w:hAnsi="Times New Roman" w:cs="Times New Roman"/>
+          <w:rFonts w:cs="Times New Roman"/>
           <w:b/>
           <w:bCs/>
           <w:sz w:val="32"/>
@@ -345,7 +345,7 @@
       <w:pPr>
         <w:jc w:val="center"/>
         <w:rPr>
-          <w:rFonts w:ascii="Times New Roman" w:hAnsi="Times New Roman" w:cs="Times New Roman"/>
+          <w:rFonts w:cs="Times New Roman"/>
           <w:b/>
           <w:bCs/>
           <w:sz w:val="32"/>
@@ -357,7 +357,7 @@
       <w:pPr>
         <w:jc w:val="center"/>
         <w:rPr>
-          <w:rFonts w:ascii="Times New Roman" w:hAnsi="Times New Roman" w:cs="Times New Roman"/>
+          <w:rFonts w:cs="Times New Roman"/>
           <w:b/>
           <w:bCs/>
           <w:sz w:val="32"/>
@@ -380,12 +380,13 @@
       </w:pPr>
       <w:r>
         <w:rPr>
-          <w:rFonts w:ascii="Times New Roman" w:hAnsi="Times New Roman" w:cs="Times New Roman"/>
+          <w:rFonts w:cs="Times New Roman"/>
           <w:b/>
           <w:bCs/>
           <w:sz w:val="32"/>
           <w:szCs w:val="32"/>
         </w:rPr>
+        <w:lastRenderedPageBreak/>
         <w:t>Thành phố Hồ Chí Minh</w:t>
       </w:r>
     </w:p>
@@ -393,7 +394,7 @@
       <w:pPr>
         <w:jc w:val="center"/>
         <w:rPr>
-          <w:rFonts w:ascii="Times New Roman" w:eastAsia="Malgun Gothic" w:hAnsi="Times New Roman" w:cs="Times New Roman"/>
+          <w:rFonts w:eastAsia="Malgun Gothic" w:cs="Times New Roman"/>
           <w:b/>
           <w:bCs/>
           <w:sz w:val="32"/>
@@ -403,7 +404,7 @@
       <w:bookmarkStart w:id="0" w:name="_Hlk55598649"/>
       <w:r>
         <w:rPr>
-          <w:rFonts w:ascii="Times New Roman" w:eastAsia="Malgun Gothic" w:hAnsi="Times New Roman" w:cs="Times New Roman"/>
+          <w:rFonts w:eastAsia="Malgun Gothic" w:cs="Times New Roman"/>
           <w:b/>
           <w:bCs/>
           <w:sz w:val="32"/>
@@ -417,7 +418,7 @@
       <w:pPr>
         <w:jc w:val="center"/>
         <w:rPr>
-          <w:rFonts w:ascii="Times New Roman" w:eastAsia="Malgun Gothic" w:hAnsi="Times New Roman" w:cs="Times New Roman"/>
+          <w:rFonts w:eastAsia="Malgun Gothic" w:cs="Times New Roman"/>
           <w:b/>
           <w:bCs/>
           <w:sz w:val="32"/>
@@ -426,7 +427,7 @@
       </w:pPr>
       <w:r>
         <w:rPr>
-          <w:rFonts w:ascii="Times New Roman" w:eastAsia="Malgun Gothic" w:hAnsi="Times New Roman" w:cs="Times New Roman"/>
+          <w:rFonts w:eastAsia="Malgun Gothic" w:cs="Times New Roman"/>
           <w:b/>
           <w:bCs/>
           <w:sz w:val="32"/>
@@ -439,7 +440,7 @@
       <w:pPr>
         <w:jc w:val="center"/>
         <w:rPr>
-          <w:rFonts w:ascii="Times New Roman" w:eastAsia="Malgun Gothic" w:hAnsi="Times New Roman" w:cs="Times New Roman"/>
+          <w:rFonts w:eastAsia="Malgun Gothic" w:cs="Times New Roman"/>
           <w:b/>
           <w:bCs/>
           <w:sz w:val="32"/>
@@ -448,7 +449,7 @@
       </w:pPr>
       <w:r>
         <w:rPr>
-          <w:rFonts w:ascii="Times New Roman" w:eastAsia="Malgun Gothic" w:hAnsi="Times New Roman" w:cs="Times New Roman"/>
+          <w:rFonts w:eastAsia="Malgun Gothic" w:cs="Times New Roman"/>
           <w:b/>
           <w:bCs/>
           <w:noProof/>
@@ -514,7 +515,7 @@
       </w:r>
       <w:r>
         <w:rPr>
-          <w:rFonts w:ascii="Times New Roman" w:eastAsia="Malgun Gothic" w:hAnsi="Times New Roman" w:cs="Times New Roman"/>
+          <w:rFonts w:eastAsia="Malgun Gothic" w:cs="Times New Roman"/>
           <w:b/>
           <w:bCs/>
           <w:sz w:val="32"/>
@@ -527,7 +528,7 @@
       <w:pPr>
         <w:jc w:val="center"/>
         <w:rPr>
-          <w:rFonts w:ascii="Times New Roman" w:eastAsia="Malgun Gothic" w:hAnsi="Times New Roman" w:cs="Times New Roman"/>
+          <w:rFonts w:eastAsia="Malgun Gothic" w:cs="Times New Roman"/>
           <w:b/>
           <w:bCs/>
           <w:sz w:val="32"/>
@@ -539,7 +540,7 @@
       <w:pPr>
         <w:jc w:val="center"/>
         <w:rPr>
-          <w:rFonts w:ascii="Times New Roman" w:eastAsia="Malgun Gothic" w:hAnsi="Times New Roman" w:cs="Times New Roman"/>
+          <w:rFonts w:eastAsia="Malgun Gothic" w:cs="Times New Roman"/>
           <w:b/>
           <w:bCs/>
           <w:sz w:val="32"/>
@@ -551,7 +552,7 @@
       <w:pPr>
         <w:jc w:val="center"/>
         <w:rPr>
-          <w:rFonts w:ascii="Times New Roman" w:eastAsia="Malgun Gothic" w:hAnsi="Times New Roman" w:cs="Times New Roman"/>
+          <w:rFonts w:eastAsia="Malgun Gothic" w:cs="Times New Roman"/>
           <w:b/>
           <w:bCs/>
           <w:sz w:val="48"/>
@@ -563,7 +564,7 @@
       <w:pPr>
         <w:jc w:val="center"/>
         <w:rPr>
-          <w:rFonts w:ascii="Times New Roman" w:eastAsia="Malgun Gothic" w:hAnsi="Times New Roman" w:cs="Times New Roman"/>
+          <w:rFonts w:eastAsia="Malgun Gothic" w:cs="Times New Roman"/>
           <w:b/>
           <w:bCs/>
           <w:color w:val="2F5496"/>
@@ -573,7 +574,7 @@
       </w:pPr>
       <w:r>
         <w:rPr>
-          <w:rFonts w:ascii="Times New Roman" w:eastAsia="Malgun Gothic" w:hAnsi="Times New Roman" w:cs="Times New Roman"/>
+          <w:rFonts w:eastAsia="Malgun Gothic" w:cs="Times New Roman"/>
           <w:b/>
           <w:bCs/>
           <w:color w:val="2F5496"/>
@@ -587,7 +588,7 @@
       <w:pPr>
         <w:jc w:val="center"/>
         <w:rPr>
-          <w:rFonts w:ascii="Times New Roman" w:eastAsia="Malgun Gothic" w:hAnsi="Times New Roman" w:cs="Times New Roman"/>
+          <w:rFonts w:eastAsia="Malgun Gothic" w:cs="Times New Roman"/>
           <w:b/>
           <w:bCs/>
           <w:color w:val="2F5496"/>
@@ -600,7 +601,7 @@
       <w:pPr>
         <w:jc w:val="center"/>
         <w:rPr>
-          <w:rFonts w:ascii="Times New Roman" w:eastAsia="Malgun Gothic" w:hAnsi="Times New Roman" w:cs="Times New Roman"/>
+          <w:rFonts w:eastAsia="Malgun Gothic" w:cs="Times New Roman"/>
           <w:b/>
           <w:bCs/>
           <w:color w:val="2F5496"/>
@@ -613,7 +614,7 @@
       <w:pPr>
         <w:jc w:val="center"/>
         <w:rPr>
-          <w:rFonts w:ascii="Times New Roman" w:eastAsia="Malgun Gothic" w:hAnsi="Times New Roman" w:cs="Times New Roman"/>
+          <w:rFonts w:eastAsia="Malgun Gothic" w:cs="Times New Roman"/>
           <w:b/>
           <w:bCs/>
           <w:color w:val="2F5496"/>
@@ -623,7 +624,7 @@
       </w:pPr>
       <w:r>
         <w:rPr>
-          <w:rFonts w:ascii="Times New Roman" w:eastAsia="Malgun Gothic" w:hAnsi="Times New Roman" w:cs="Times New Roman"/>
+          <w:rFonts w:eastAsia="Malgun Gothic" w:cs="Times New Roman"/>
           <w:b/>
           <w:bCs/>
           <w:color w:val="2F5496"/>
@@ -637,7 +638,7 @@
       <w:pPr>
         <w:jc w:val="center"/>
         <w:rPr>
-          <w:rFonts w:ascii="Times New Roman" w:eastAsia="Malgun Gothic" w:hAnsi="Times New Roman" w:cs="Times New Roman"/>
+          <w:rFonts w:eastAsia="Malgun Gothic" w:cs="Times New Roman"/>
           <w:b/>
           <w:bCs/>
           <w:sz w:val="36"/>
@@ -646,7 +647,7 @@
       </w:pPr>
       <w:r>
         <w:rPr>
-          <w:rFonts w:ascii="Times New Roman" w:eastAsia="Malgun Gothic" w:hAnsi="Times New Roman" w:cs="Times New Roman"/>
+          <w:rFonts w:eastAsia="Malgun Gothic" w:cs="Times New Roman"/>
           <w:b/>
           <w:bCs/>
           <w:sz w:val="36"/>
@@ -659,7 +660,7 @@
       <w:pPr>
         <w:jc w:val="center"/>
         <w:rPr>
-          <w:rFonts w:ascii="Times New Roman" w:eastAsia="Malgun Gothic" w:hAnsi="Times New Roman" w:cs="Times New Roman"/>
+          <w:rFonts w:eastAsia="Malgun Gothic" w:cs="Times New Roman"/>
           <w:b/>
           <w:bCs/>
           <w:color w:val="2F5496"/>
@@ -672,7 +673,7 @@
       <w:pPr>
         <w:jc w:val="center"/>
         <w:rPr>
-          <w:rFonts w:ascii="Times New Roman" w:eastAsia="Malgun Gothic" w:hAnsi="Times New Roman" w:cs="Times New Roman"/>
+          <w:rFonts w:eastAsia="Malgun Gothic" w:cs="Times New Roman"/>
           <w:b/>
           <w:bCs/>
           <w:color w:val="2F5496"/>
@@ -682,7 +683,7 @@
       </w:pPr>
       <w:r>
         <w:rPr>
-          <w:rFonts w:ascii="Times New Roman" w:eastAsia="Malgun Gothic" w:hAnsi="Times New Roman" w:cs="Times New Roman"/>
+          <w:rFonts w:eastAsia="Malgun Gothic" w:cs="Times New Roman"/>
           <w:b/>
           <w:bCs/>
           <w:color w:val="2F5496"/>
@@ -696,7 +697,7 @@
       <w:pPr>
         <w:jc w:val="center"/>
         <w:rPr>
-          <w:rFonts w:ascii="Times New Roman" w:eastAsia="Malgun Gothic" w:hAnsi="Times New Roman" w:cs="Times New Roman"/>
+          <w:rFonts w:eastAsia="Malgun Gothic" w:cs="Times New Roman"/>
           <w:b/>
           <w:bCs/>
           <w:sz w:val="36"/>
@@ -705,7 +706,7 @@
       </w:pPr>
       <w:r>
         <w:rPr>
-          <w:rFonts w:ascii="Times New Roman" w:eastAsia="Malgun Gothic" w:hAnsi="Times New Roman" w:cs="Times New Roman"/>
+          <w:rFonts w:eastAsia="Malgun Gothic" w:cs="Times New Roman"/>
           <w:b/>
           <w:bCs/>
           <w:sz w:val="36"/>
@@ -715,7 +716,7 @@
       </w:r>
       <w:r>
         <w:rPr>
-          <w:rFonts w:ascii="Times New Roman" w:eastAsia="Malgun Gothic" w:hAnsi="Times New Roman" w:cs="Times New Roman"/>
+          <w:rFonts w:eastAsia="Malgun Gothic" w:cs="Times New Roman"/>
           <w:b/>
           <w:bCs/>
           <w:sz w:val="36"/>
@@ -728,7 +729,7 @@
       <w:pPr>
         <w:jc w:val="center"/>
         <w:rPr>
-          <w:rFonts w:ascii="Times New Roman" w:eastAsia="Malgun Gothic" w:hAnsi="Times New Roman" w:cs="Times New Roman"/>
+          <w:rFonts w:eastAsia="Malgun Gothic" w:cs="Times New Roman"/>
           <w:b/>
           <w:bCs/>
           <w:sz w:val="36"/>
@@ -738,7 +739,7 @@
       </w:pPr>
       <w:r>
         <w:rPr>
-          <w:rFonts w:ascii="Times New Roman" w:eastAsia="Malgun Gothic" w:hAnsi="Times New Roman" w:cs="Times New Roman"/>
+          <w:rFonts w:eastAsia="Malgun Gothic" w:cs="Times New Roman"/>
           <w:b/>
           <w:bCs/>
           <w:sz w:val="36"/>
@@ -751,7 +752,7 @@
       <w:pPr>
         <w:jc w:val="center"/>
         <w:rPr>
-          <w:rFonts w:ascii="Times New Roman" w:eastAsia="Malgun Gothic" w:hAnsi="Times New Roman" w:cs="Times New Roman"/>
+          <w:rFonts w:eastAsia="Malgun Gothic" w:cs="Times New Roman"/>
           <w:b/>
           <w:bCs/>
           <w:sz w:val="36"/>
@@ -764,7 +765,7 @@
       <w:pPr>
         <w:jc w:val="center"/>
         <w:rPr>
-          <w:rFonts w:ascii="Times New Roman" w:eastAsia="Malgun Gothic" w:hAnsi="Times New Roman" w:cs="Times New Roman"/>
+          <w:rFonts w:eastAsia="Malgun Gothic" w:cs="Times New Roman"/>
           <w:b/>
           <w:bCs/>
           <w:sz w:val="32"/>
@@ -777,7 +778,7 @@
       <w:pPr>
         <w:jc w:val="center"/>
         <w:rPr>
-          <w:rFonts w:ascii="Times New Roman" w:eastAsia="Malgun Gothic" w:hAnsi="Times New Roman" w:cs="Times New Roman"/>
+          <w:rFonts w:eastAsia="Malgun Gothic" w:cs="Times New Roman"/>
           <w:b/>
           <w:bCs/>
           <w:sz w:val="32"/>
@@ -790,7 +791,7 @@
       <w:pPr>
         <w:jc w:val="center"/>
         <w:rPr>
-          <w:rFonts w:ascii="Times New Roman" w:eastAsia="Malgun Gothic" w:hAnsi="Times New Roman" w:cs="Times New Roman"/>
+          <w:rFonts w:eastAsia="Malgun Gothic" w:cs="Times New Roman"/>
           <w:b/>
           <w:bCs/>
           <w:sz w:val="32"/>
@@ -803,7 +804,7 @@
       <w:pPr>
         <w:ind w:left="2880" w:firstLine="720"/>
         <w:rPr>
-          <w:rFonts w:ascii="Times New Roman" w:eastAsia="Malgun Gothic" w:hAnsi="Times New Roman" w:cs="Times New Roman"/>
+          <w:rFonts w:eastAsia="Malgun Gothic" w:cs="Times New Roman"/>
           <w:b/>
           <w:bCs/>
           <w:sz w:val="32"/>
@@ -826,13 +827,14 @@
       </w:pPr>
       <w:r>
         <w:rPr>
-          <w:rFonts w:ascii="Times New Roman" w:eastAsia="Malgun Gothic" w:hAnsi="Times New Roman" w:cs="Times New Roman"/>
+          <w:rFonts w:eastAsia="Malgun Gothic" w:cs="Times New Roman"/>
           <w:b/>
           <w:bCs/>
           <w:sz w:val="32"/>
           <w:szCs w:val="32"/>
           <w:lang w:val="vi-VN"/>
         </w:rPr>
+        <w:lastRenderedPageBreak/>
         <w:t xml:space="preserve">Thành phố Hồ Chí Minh </w:t>
       </w:r>
       <w:bookmarkEnd w:id="0"/>
@@ -845,7 +847,7 @@
         </w:pBdr>
         <w:spacing w:after="120"/>
         <w:rPr>
-          <w:rFonts w:ascii="Times New Roman" w:eastAsia="Malgun Gothic" w:hAnsi="Times New Roman" w:cs="Times New Roman"/>
+          <w:rFonts w:eastAsia="Malgun Gothic" w:cs="Times New Roman"/>
           <w:b/>
           <w:bCs/>
           <w:color w:val="2F5496"/>
@@ -857,7 +859,7 @@
       <w:bookmarkStart w:id="1" w:name="_Hlk55580952"/>
       <w:r>
         <w:rPr>
-          <w:rFonts w:ascii="Times New Roman" w:eastAsia="Malgun Gothic" w:hAnsi="Times New Roman" w:cs="Times New Roman"/>
+          <w:rFonts w:eastAsia="Malgun Gothic" w:cs="Times New Roman"/>
           <w:b/>
           <w:bCs/>
           <w:color w:val="2F5496"/>
@@ -874,16 +876,14 @@
         <w:ind w:firstLine="720"/>
         <w:jc w:val="both"/>
         <w:rPr>
-          <w:rFonts w:ascii="Times New Roman" w:eastAsia="Malgun Gothic" w:hAnsi="Times New Roman" w:cs="Times New Roman"/>
-          <w:sz w:val="28"/>
+          <w:rFonts w:eastAsia="Malgun Gothic" w:cs="Times New Roman"/>
           <w:szCs w:val="28"/>
           <w:lang w:val="vi-VN"/>
         </w:rPr>
       </w:pPr>
       <w:r>
         <w:rPr>
-          <w:rFonts w:ascii="Times New Roman" w:eastAsia="Malgun Gothic" w:hAnsi="Times New Roman" w:cs="Times New Roman"/>
-          <w:sz w:val="28"/>
+          <w:rFonts w:eastAsia="Malgun Gothic" w:cs="Times New Roman"/>
           <w:szCs w:val="28"/>
           <w:lang w:val="vi-VN"/>
         </w:rPr>
@@ -891,8 +891,7 @@
       </w:r>
       <w:r>
         <w:rPr>
-          <w:rFonts w:ascii="Times New Roman" w:eastAsia="Malgun Gothic" w:hAnsi="Times New Roman" w:cs="Times New Roman"/>
-          <w:sz w:val="28"/>
+          <w:rFonts w:eastAsia="Malgun Gothic" w:cs="Times New Roman"/>
           <w:szCs w:val="28"/>
           <w:lang w:val="en-GB"/>
         </w:rPr>
@@ -900,8 +899,7 @@
       </w:r>
       <w:r>
         <w:rPr>
-          <w:rFonts w:ascii="Times New Roman" w:eastAsia="Malgun Gothic" w:hAnsi="Times New Roman" w:cs="Times New Roman"/>
-          <w:sz w:val="28"/>
+          <w:rFonts w:eastAsia="Malgun Gothic" w:cs="Times New Roman"/>
           <w:szCs w:val="28"/>
           <w:lang w:val="en-GB"/>
         </w:rPr>
@@ -909,8 +907,7 @@
       </w:r>
       <w:r>
         <w:rPr>
-          <w:rFonts w:ascii="Times New Roman" w:eastAsia="Malgun Gothic" w:hAnsi="Times New Roman" w:cs="Times New Roman"/>
-          <w:sz w:val="28"/>
+          <w:rFonts w:eastAsia="Malgun Gothic" w:cs="Times New Roman"/>
           <w:szCs w:val="28"/>
           <w:lang w:val="en-GB"/>
         </w:rPr>
@@ -918,8 +915,7 @@
       </w:r>
       <w:r>
         <w:rPr>
-          <w:rFonts w:ascii="Times New Roman" w:eastAsia="Malgun Gothic" w:hAnsi="Times New Roman" w:cs="Times New Roman"/>
-          <w:sz w:val="28"/>
+          <w:rFonts w:eastAsia="Malgun Gothic" w:cs="Times New Roman"/>
           <w:szCs w:val="28"/>
           <w:lang w:val="en-GB"/>
         </w:rPr>
@@ -927,8 +923,7 @@
       </w:r>
       <w:r>
         <w:rPr>
-          <w:rFonts w:ascii="Times New Roman" w:eastAsia="Malgun Gothic" w:hAnsi="Times New Roman" w:cs="Times New Roman"/>
-          <w:sz w:val="28"/>
+          <w:rFonts w:eastAsia="Malgun Gothic" w:cs="Times New Roman"/>
           <w:szCs w:val="28"/>
           <w:lang w:val="vi-VN"/>
         </w:rPr>
@@ -940,16 +935,14 @@
         <w:ind w:firstLine="720"/>
         <w:jc w:val="both"/>
         <w:rPr>
-          <w:rFonts w:ascii="Times New Roman" w:eastAsia="Malgun Gothic" w:hAnsi="Times New Roman" w:cs="Times New Roman"/>
-          <w:sz w:val="28"/>
+          <w:rFonts w:eastAsia="Malgun Gothic" w:cs="Times New Roman"/>
           <w:szCs w:val="28"/>
           <w:lang w:val="vi-VN"/>
         </w:rPr>
       </w:pPr>
       <w:r>
         <w:rPr>
-          <w:rFonts w:ascii="Times New Roman" w:eastAsia="Malgun Gothic" w:hAnsi="Times New Roman" w:cs="Times New Roman"/>
-          <w:sz w:val="28"/>
+          <w:rFonts w:eastAsia="Malgun Gothic" w:cs="Times New Roman"/>
           <w:szCs w:val="28"/>
           <w:lang w:val="vi-VN"/>
         </w:rPr>
@@ -961,16 +954,14 @@
         <w:ind w:firstLine="720"/>
         <w:jc w:val="both"/>
         <w:rPr>
-          <w:rFonts w:ascii="Times New Roman" w:eastAsia="Malgun Gothic" w:hAnsi="Times New Roman" w:cs="Times New Roman"/>
-          <w:sz w:val="28"/>
+          <w:rFonts w:eastAsia="Malgun Gothic" w:cs="Times New Roman"/>
           <w:szCs w:val="28"/>
           <w:lang w:val="vi-VN"/>
         </w:rPr>
       </w:pPr>
       <w:r>
         <w:rPr>
-          <w:rFonts w:ascii="Times New Roman" w:eastAsia="Malgun Gothic" w:hAnsi="Times New Roman" w:cs="Times New Roman"/>
-          <w:sz w:val="28"/>
+          <w:rFonts w:eastAsia="Malgun Gothic" w:cs="Times New Roman"/>
           <w:szCs w:val="28"/>
           <w:lang w:val="vi-VN"/>
         </w:rPr>
@@ -982,8 +973,7 @@
         <w:ind w:firstLine="720"/>
         <w:jc w:val="both"/>
         <w:rPr>
-          <w:rFonts w:ascii="Times New Roman" w:eastAsia="Malgun Gothic" w:hAnsi="Times New Roman" w:cs="Times New Roman"/>
-          <w:sz w:val="28"/>
+          <w:rFonts w:eastAsia="Malgun Gothic" w:cs="Times New Roman"/>
           <w:szCs w:val="28"/>
           <w:lang w:val="vi-VN"/>
         </w:rPr>
@@ -994,8 +984,7 @@
         <w:ind w:firstLine="720"/>
         <w:jc w:val="both"/>
         <w:rPr>
-          <w:rFonts w:ascii="Times New Roman" w:eastAsia="Malgun Gothic" w:hAnsi="Times New Roman" w:cs="Times New Roman"/>
-          <w:sz w:val="28"/>
+          <w:rFonts w:eastAsia="Malgun Gothic" w:cs="Times New Roman"/>
           <w:szCs w:val="28"/>
           <w:lang w:val="vi-VN"/>
         </w:rPr>
@@ -1006,8 +995,7 @@
         <w:ind w:firstLine="720"/>
         <w:jc w:val="both"/>
         <w:rPr>
-          <w:rFonts w:ascii="Times New Roman" w:eastAsia="Malgun Gothic" w:hAnsi="Times New Roman" w:cs="Times New Roman"/>
-          <w:sz w:val="28"/>
+          <w:rFonts w:eastAsia="Malgun Gothic" w:cs="Times New Roman"/>
           <w:szCs w:val="28"/>
           <w:lang w:val="vi-VN"/>
         </w:rPr>
@@ -1018,8 +1006,7 @@
         <w:ind w:firstLine="720"/>
         <w:jc w:val="both"/>
         <w:rPr>
-          <w:rFonts w:ascii="Times New Roman" w:eastAsia="Malgun Gothic" w:hAnsi="Times New Roman" w:cs="Times New Roman"/>
-          <w:sz w:val="28"/>
+          <w:rFonts w:eastAsia="Malgun Gothic" w:cs="Times New Roman"/>
           <w:szCs w:val="28"/>
           <w:lang w:val="vi-VN"/>
         </w:rPr>
@@ -1030,8 +1017,7 @@
         <w:ind w:firstLine="720"/>
         <w:jc w:val="both"/>
         <w:rPr>
-          <w:rFonts w:ascii="Times New Roman" w:eastAsia="Malgun Gothic" w:hAnsi="Times New Roman" w:cs="Times New Roman"/>
-          <w:sz w:val="28"/>
+          <w:rFonts w:eastAsia="Malgun Gothic" w:cs="Times New Roman"/>
           <w:szCs w:val="28"/>
           <w:lang w:val="vi-VN"/>
         </w:rPr>
@@ -1042,8 +1028,7 @@
         <w:ind w:firstLine="720"/>
         <w:jc w:val="both"/>
         <w:rPr>
-          <w:rFonts w:ascii="Times New Roman" w:eastAsia="Malgun Gothic" w:hAnsi="Times New Roman" w:cs="Times New Roman"/>
-          <w:sz w:val="28"/>
+          <w:rFonts w:eastAsia="Malgun Gothic" w:cs="Times New Roman"/>
           <w:szCs w:val="28"/>
           <w:lang w:val="vi-VN"/>
         </w:rPr>
@@ -1054,8 +1039,7 @@
         <w:ind w:firstLine="720"/>
         <w:jc w:val="both"/>
         <w:rPr>
-          <w:rFonts w:ascii="Times New Roman" w:eastAsia="Malgun Gothic" w:hAnsi="Times New Roman" w:cs="Times New Roman"/>
-          <w:sz w:val="28"/>
+          <w:rFonts w:eastAsia="Malgun Gothic" w:cs="Times New Roman"/>
           <w:szCs w:val="28"/>
           <w:lang w:val="vi-VN"/>
         </w:rPr>
@@ -1066,8 +1050,7 @@
         <w:ind w:firstLine="720"/>
         <w:jc w:val="both"/>
         <w:rPr>
-          <w:rFonts w:ascii="Times New Roman" w:eastAsia="Malgun Gothic" w:hAnsi="Times New Roman" w:cs="Times New Roman"/>
-          <w:sz w:val="28"/>
+          <w:rFonts w:eastAsia="Malgun Gothic" w:cs="Times New Roman"/>
           <w:szCs w:val="28"/>
           <w:lang w:val="vi-VN"/>
         </w:rPr>
@@ -1078,8 +1061,7 @@
         <w:ind w:firstLine="720"/>
         <w:jc w:val="both"/>
         <w:rPr>
-          <w:rFonts w:ascii="Times New Roman" w:eastAsia="Malgun Gothic" w:hAnsi="Times New Roman" w:cs="Times New Roman"/>
-          <w:sz w:val="28"/>
+          <w:rFonts w:eastAsia="Malgun Gothic" w:cs="Times New Roman"/>
           <w:szCs w:val="28"/>
           <w:lang w:val="vi-VN"/>
         </w:rPr>
@@ -1090,8 +1072,7 @@
         <w:ind w:firstLine="720"/>
         <w:jc w:val="both"/>
         <w:rPr>
-          <w:rFonts w:ascii="Times New Roman" w:eastAsia="Malgun Gothic" w:hAnsi="Times New Roman" w:cs="Times New Roman"/>
-          <w:sz w:val="28"/>
+          <w:rFonts w:eastAsia="Malgun Gothic" w:cs="Times New Roman"/>
           <w:szCs w:val="28"/>
           <w:lang w:val="vi-VN"/>
         </w:rPr>
@@ -1102,8 +1083,7 @@
         <w:ind w:firstLine="720"/>
         <w:jc w:val="both"/>
         <w:rPr>
-          <w:rFonts w:ascii="Times New Roman" w:eastAsia="Malgun Gothic" w:hAnsi="Times New Roman" w:cs="Times New Roman"/>
-          <w:sz w:val="28"/>
+          <w:rFonts w:eastAsia="Malgun Gothic" w:cs="Times New Roman"/>
           <w:szCs w:val="28"/>
           <w:lang w:val="vi-VN"/>
         </w:rPr>
@@ -1114,8 +1094,7 @@
         <w:ind w:firstLine="720"/>
         <w:jc w:val="both"/>
         <w:rPr>
-          <w:rFonts w:ascii="Times New Roman" w:eastAsia="Malgun Gothic" w:hAnsi="Times New Roman" w:cs="Times New Roman"/>
-          <w:sz w:val="28"/>
+          <w:rFonts w:eastAsia="Malgun Gothic" w:cs="Times New Roman"/>
           <w:szCs w:val="28"/>
           <w:lang w:val="vi-VN"/>
         </w:rPr>
@@ -1126,8 +1105,7 @@
         <w:ind w:firstLine="720"/>
         <w:jc w:val="both"/>
         <w:rPr>
-          <w:rFonts w:ascii="Times New Roman" w:eastAsia="Malgun Gothic" w:hAnsi="Times New Roman" w:cs="Times New Roman"/>
-          <w:sz w:val="28"/>
+          <w:rFonts w:eastAsia="Malgun Gothic" w:cs="Times New Roman"/>
           <w:szCs w:val="28"/>
           <w:lang w:val="vi-VN"/>
         </w:rPr>
@@ -1138,8 +1116,7 @@
         <w:ind w:firstLine="720"/>
         <w:jc w:val="both"/>
         <w:rPr>
-          <w:rFonts w:ascii="Times New Roman" w:eastAsia="Malgun Gothic" w:hAnsi="Times New Roman" w:cs="Times New Roman"/>
-          <w:sz w:val="28"/>
+          <w:rFonts w:eastAsia="Malgun Gothic" w:cs="Times New Roman"/>
           <w:szCs w:val="28"/>
           <w:lang w:val="vi-VN"/>
         </w:rPr>
@@ -1150,8 +1127,7 @@
         <w:ind w:firstLine="720"/>
         <w:jc w:val="both"/>
         <w:rPr>
-          <w:rFonts w:ascii="Times New Roman" w:eastAsia="Malgun Gothic" w:hAnsi="Times New Roman" w:cs="Times New Roman"/>
-          <w:sz w:val="28"/>
+          <w:rFonts w:eastAsia="Malgun Gothic" w:cs="Times New Roman"/>
           <w:szCs w:val="28"/>
           <w:lang w:val="vi-VN"/>
         </w:rPr>
@@ -1162,8 +1138,7 @@
         <w:ind w:firstLine="720"/>
         <w:jc w:val="both"/>
         <w:rPr>
-          <w:rFonts w:ascii="Times New Roman" w:eastAsia="Malgun Gothic" w:hAnsi="Times New Roman" w:cs="Times New Roman"/>
-          <w:sz w:val="28"/>
+          <w:rFonts w:eastAsia="Malgun Gothic" w:cs="Times New Roman"/>
           <w:szCs w:val="28"/>
           <w:lang w:val="vi-VN"/>
         </w:rPr>
@@ -1174,8 +1149,7 @@
         <w:ind w:firstLine="720"/>
         <w:jc w:val="both"/>
         <w:rPr>
-          <w:rFonts w:ascii="Times New Roman" w:eastAsia="Malgun Gothic" w:hAnsi="Times New Roman" w:cs="Times New Roman"/>
-          <w:sz w:val="28"/>
+          <w:rFonts w:eastAsia="Malgun Gothic" w:cs="Times New Roman"/>
           <w:szCs w:val="28"/>
           <w:lang w:val="vi-VN"/>
         </w:rPr>
@@ -1186,8 +1160,7 @@
         <w:ind w:firstLine="720"/>
         <w:jc w:val="both"/>
         <w:rPr>
-          <w:rFonts w:ascii="Times New Roman" w:eastAsia="Malgun Gothic" w:hAnsi="Times New Roman" w:cs="Times New Roman"/>
-          <w:sz w:val="28"/>
+          <w:rFonts w:eastAsia="Malgun Gothic" w:cs="Times New Roman"/>
           <w:szCs w:val="28"/>
           <w:lang w:val="vi-VN"/>
         </w:rPr>
@@ -1198,8 +1171,7 @@
         <w:ind w:firstLine="720"/>
         <w:jc w:val="both"/>
         <w:rPr>
-          <w:rFonts w:ascii="Times New Roman" w:eastAsia="Malgun Gothic" w:hAnsi="Times New Roman" w:cs="Times New Roman"/>
-          <w:sz w:val="28"/>
+          <w:rFonts w:eastAsia="Malgun Gothic" w:cs="Times New Roman"/>
           <w:szCs w:val="28"/>
           <w:lang w:val="vi-VN"/>
         </w:rPr>
@@ -1209,8 +1181,7 @@
       <w:pPr>
         <w:jc w:val="both"/>
         <w:rPr>
-          <w:rFonts w:ascii="Times New Roman" w:eastAsia="Malgun Gothic" w:hAnsi="Times New Roman" w:cs="Times New Roman"/>
-          <w:sz w:val="28"/>
+          <w:rFonts w:eastAsia="Malgun Gothic" w:cs="Times New Roman"/>
           <w:szCs w:val="28"/>
           <w:lang w:val="vi-VN"/>
         </w:rPr>
@@ -1218,6 +1189,14 @@
     </w:p>
     <w:sdt>
       <w:sdtPr>
+        <w:rPr>
+          <w:rFonts w:ascii="Arial" w:eastAsiaTheme="minorEastAsia" w:hAnsi="Arial" w:cstheme="minorBidi"/>
+          <w:b w:val="0"/>
+          <w:color w:val="auto"/>
+          <w:sz w:val="22"/>
+          <w:szCs w:val="22"/>
+          <w:lang w:eastAsia="ko-KR"/>
+        </w:rPr>
         <w:id w:val="-1736617498"/>
         <w:docPartObj>
           <w:docPartGallery w:val="Table of Contents"/>
@@ -1226,13 +1205,10 @@
       </w:sdtPr>
       <w:sdtEndPr>
         <w:rPr>
-          <w:rFonts w:ascii="Arial" w:eastAsiaTheme="minorEastAsia" w:hAnsi="Arial" w:cstheme="minorBidi"/>
+          <w:rFonts w:ascii="Times New Roman" w:hAnsi="Times New Roman"/>
           <w:bCs/>
           <w:noProof/>
-          <w:color w:val="auto"/>
-          <w:sz w:val="22"/>
-          <w:szCs w:val="22"/>
-          <w:lang w:eastAsia="ko-KR"/>
+          <w:sz w:val="28"/>
         </w:rPr>
       </w:sdtEndPr>
       <w:sdtContent>
@@ -1259,24 +1235,21 @@
           </w:pPr>
           <w:r>
             <w:rPr>
-              <w:rFonts w:ascii="Times New Roman" w:hAnsi="Times New Roman" w:cs="Times New Roman"/>
-              <w:sz w:val="28"/>
+              <w:rFonts w:cs="Times New Roman"/>
               <w:szCs w:val="28"/>
             </w:rPr>
             <w:fldChar w:fldCharType="begin"/>
           </w:r>
           <w:r>
             <w:rPr>
-              <w:rFonts w:ascii="Times New Roman" w:hAnsi="Times New Roman" w:cs="Times New Roman"/>
-              <w:sz w:val="28"/>
+              <w:rFonts w:cs="Times New Roman"/>
               <w:szCs w:val="28"/>
             </w:rPr>
             <w:instrText xml:space="preserve"> TOC \o "1-3" \h \z \u </w:instrText>
           </w:r>
           <w:r>
             <w:rPr>
-              <w:rFonts w:ascii="Times New Roman" w:hAnsi="Times New Roman" w:cs="Times New Roman"/>
-              <w:sz w:val="28"/>
+              <w:rFonts w:cs="Times New Roman"/>
               <w:szCs w:val="28"/>
             </w:rPr>
             <w:fldChar w:fldCharType="separate"/>
@@ -1837,11 +1810,10 @@
         <w:p>
           <w:r>
             <w:rPr>
-              <w:rFonts w:ascii="Times New Roman" w:hAnsi="Times New Roman" w:cs="Times New Roman"/>
+              <w:rFonts w:cs="Times New Roman"/>
               <w:b/>
               <w:bCs/>
               <w:noProof/>
-              <w:sz w:val="28"/>
               <w:szCs w:val="28"/>
             </w:rPr>
             <w:fldChar w:fldCharType="end"/>
@@ -1857,16 +1829,14 @@
         <w:ind w:firstLine="720"/>
         <w:jc w:val="both"/>
         <w:rPr>
-          <w:rFonts w:ascii="Times New Roman" w:eastAsia="Malgun Gothic" w:hAnsi="Times New Roman" w:cs="Times New Roman"/>
-          <w:sz w:val="28"/>
+          <w:rFonts w:eastAsia="Malgun Gothic" w:cs="Times New Roman"/>
           <w:szCs w:val="28"/>
           <w:lang w:val="vi-VN"/>
         </w:rPr>
       </w:pPr>
       <w:r>
         <w:rPr>
-          <w:rFonts w:ascii="Times New Roman" w:eastAsia="Malgun Gothic" w:hAnsi="Times New Roman" w:cs="Times New Roman"/>
-          <w:sz w:val="28"/>
+          <w:rFonts w:eastAsia="Malgun Gothic" w:cs="Times New Roman"/>
           <w:szCs w:val="28"/>
           <w:lang w:val="vi-VN"/>
         </w:rPr>
@@ -1880,10 +1850,9 @@
         </w:tabs>
         <w:jc w:val="center"/>
         <w:rPr>
-          <w:rFonts w:ascii="Times New Roman" w:eastAsia="Malgun Gothic" w:hAnsi="Times New Roman" w:cs="Times New Roman"/>
-          <w:b/>
-          <w:bCs/>
-          <w:sz w:val="28"/>
+          <w:rFonts w:eastAsia="Malgun Gothic" w:cs="Times New Roman"/>
+          <w:b/>
+          <w:bCs/>
           <w:szCs w:val="28"/>
           <w:lang w:val="vi-VN"/>
         </w:rPr>
@@ -1896,10 +1865,9 @@
         </w:tabs>
         <w:jc w:val="center"/>
         <w:rPr>
-          <w:rFonts w:ascii="Times New Roman" w:eastAsia="Malgun Gothic" w:hAnsi="Times New Roman" w:cs="Times New Roman"/>
-          <w:b/>
-          <w:bCs/>
-          <w:sz w:val="28"/>
+          <w:rFonts w:eastAsia="Malgun Gothic" w:cs="Times New Roman"/>
+          <w:b/>
+          <w:bCs/>
           <w:szCs w:val="28"/>
           <w:lang w:val="vi-VN"/>
         </w:rPr>
@@ -1912,10 +1880,9 @@
         </w:tabs>
         <w:jc w:val="center"/>
         <w:rPr>
-          <w:rFonts w:ascii="Times New Roman" w:eastAsia="Malgun Gothic" w:hAnsi="Times New Roman" w:cs="Times New Roman"/>
-          <w:b/>
-          <w:bCs/>
-          <w:sz w:val="28"/>
+          <w:rFonts w:eastAsia="Malgun Gothic" w:cs="Times New Roman"/>
+          <w:b/>
+          <w:bCs/>
           <w:szCs w:val="28"/>
           <w:lang w:val="vi-VN"/>
         </w:rPr>
@@ -1928,10 +1895,9 @@
         </w:tabs>
         <w:jc w:val="center"/>
         <w:rPr>
-          <w:rFonts w:ascii="Times New Roman" w:eastAsia="Malgun Gothic" w:hAnsi="Times New Roman" w:cs="Times New Roman"/>
-          <w:b/>
-          <w:bCs/>
-          <w:sz w:val="28"/>
+          <w:rFonts w:eastAsia="Malgun Gothic" w:cs="Times New Roman"/>
+          <w:b/>
+          <w:bCs/>
           <w:szCs w:val="28"/>
           <w:lang w:val="vi-VN"/>
         </w:rPr>
@@ -1944,10 +1910,9 @@
         </w:tabs>
         <w:jc w:val="center"/>
         <w:rPr>
-          <w:rFonts w:ascii="Times New Roman" w:eastAsia="Malgun Gothic" w:hAnsi="Times New Roman" w:cs="Times New Roman"/>
-          <w:b/>
-          <w:bCs/>
-          <w:sz w:val="28"/>
+          <w:rFonts w:eastAsia="Malgun Gothic" w:cs="Times New Roman"/>
+          <w:b/>
+          <w:bCs/>
           <w:szCs w:val="28"/>
           <w:lang w:val="vi-VN"/>
         </w:rPr>
@@ -1960,10 +1925,9 @@
         </w:tabs>
         <w:jc w:val="center"/>
         <w:rPr>
-          <w:rFonts w:ascii="Times New Roman" w:eastAsia="Malgun Gothic" w:hAnsi="Times New Roman" w:cs="Times New Roman"/>
-          <w:b/>
-          <w:bCs/>
-          <w:sz w:val="28"/>
+          <w:rFonts w:eastAsia="Malgun Gothic" w:cs="Times New Roman"/>
+          <w:b/>
+          <w:bCs/>
           <w:szCs w:val="28"/>
           <w:lang w:val="vi-VN"/>
         </w:rPr>
@@ -1976,10 +1940,9 @@
         </w:tabs>
         <w:jc w:val="center"/>
         <w:rPr>
-          <w:rFonts w:ascii="Times New Roman" w:eastAsia="Malgun Gothic" w:hAnsi="Times New Roman" w:cs="Times New Roman"/>
-          <w:b/>
-          <w:bCs/>
-          <w:sz w:val="28"/>
+          <w:rFonts w:eastAsia="Malgun Gothic" w:cs="Times New Roman"/>
+          <w:b/>
+          <w:bCs/>
           <w:szCs w:val="28"/>
           <w:lang w:val="vi-VN"/>
         </w:rPr>
@@ -1992,10 +1955,9 @@
         </w:tabs>
         <w:jc w:val="center"/>
         <w:rPr>
-          <w:rFonts w:ascii="Times New Roman" w:eastAsia="Malgun Gothic" w:hAnsi="Times New Roman" w:cs="Times New Roman"/>
-          <w:b/>
-          <w:bCs/>
-          <w:sz w:val="28"/>
+          <w:rFonts w:eastAsia="Malgun Gothic" w:cs="Times New Roman"/>
+          <w:b/>
+          <w:bCs/>
           <w:szCs w:val="28"/>
           <w:lang w:val="vi-VN"/>
         </w:rPr>
@@ -2008,10 +1970,9 @@
         </w:tabs>
         <w:jc w:val="center"/>
         <w:rPr>
-          <w:rFonts w:ascii="Times New Roman" w:eastAsia="Malgun Gothic" w:hAnsi="Times New Roman" w:cs="Times New Roman"/>
-          <w:b/>
-          <w:bCs/>
-          <w:sz w:val="28"/>
+          <w:rFonts w:eastAsia="Malgun Gothic" w:cs="Times New Roman"/>
+          <w:b/>
+          <w:bCs/>
           <w:szCs w:val="28"/>
           <w:lang w:val="vi-VN"/>
         </w:rPr>
@@ -2024,10 +1985,9 @@
         </w:tabs>
         <w:jc w:val="center"/>
         <w:rPr>
-          <w:rFonts w:ascii="Times New Roman" w:eastAsia="Malgun Gothic" w:hAnsi="Times New Roman" w:cs="Times New Roman"/>
-          <w:b/>
-          <w:bCs/>
-          <w:sz w:val="28"/>
+          <w:rFonts w:eastAsia="Malgun Gothic" w:cs="Times New Roman"/>
+          <w:b/>
+          <w:bCs/>
           <w:szCs w:val="28"/>
           <w:lang w:val="vi-VN"/>
         </w:rPr>
@@ -2040,10 +2000,9 @@
         </w:tabs>
         <w:jc w:val="center"/>
         <w:rPr>
-          <w:rFonts w:ascii="Times New Roman" w:eastAsia="Malgun Gothic" w:hAnsi="Times New Roman" w:cs="Times New Roman"/>
-          <w:b/>
-          <w:bCs/>
-          <w:sz w:val="28"/>
+          <w:rFonts w:eastAsia="Malgun Gothic" w:cs="Times New Roman"/>
+          <w:b/>
+          <w:bCs/>
           <w:szCs w:val="28"/>
           <w:lang w:val="vi-VN"/>
         </w:rPr>
@@ -2056,10 +2015,9 @@
         </w:tabs>
         <w:jc w:val="center"/>
         <w:rPr>
-          <w:rFonts w:ascii="Times New Roman" w:eastAsia="Malgun Gothic" w:hAnsi="Times New Roman" w:cs="Times New Roman"/>
-          <w:b/>
-          <w:bCs/>
-          <w:sz w:val="28"/>
+          <w:rFonts w:eastAsia="Malgun Gothic" w:cs="Times New Roman"/>
+          <w:b/>
+          <w:bCs/>
           <w:szCs w:val="28"/>
           <w:lang w:val="vi-VN"/>
         </w:rPr>
@@ -2072,10 +2030,9 @@
         </w:tabs>
         <w:jc w:val="center"/>
         <w:rPr>
-          <w:rFonts w:ascii="Times New Roman" w:eastAsia="Malgun Gothic" w:hAnsi="Times New Roman" w:cs="Times New Roman"/>
-          <w:b/>
-          <w:bCs/>
-          <w:sz w:val="28"/>
+          <w:rFonts w:eastAsia="Malgun Gothic" w:cs="Times New Roman"/>
+          <w:b/>
+          <w:bCs/>
           <w:szCs w:val="28"/>
           <w:lang w:val="vi-VN"/>
         </w:rPr>
@@ -2088,10 +2045,9 @@
         </w:tabs>
         <w:jc w:val="center"/>
         <w:rPr>
-          <w:rFonts w:ascii="Times New Roman" w:eastAsia="Malgun Gothic" w:hAnsi="Times New Roman" w:cs="Times New Roman"/>
-          <w:b/>
-          <w:bCs/>
-          <w:sz w:val="28"/>
+          <w:rFonts w:eastAsia="Malgun Gothic" w:cs="Times New Roman"/>
+          <w:b/>
+          <w:bCs/>
           <w:szCs w:val="28"/>
           <w:lang w:val="vi-VN"/>
         </w:rPr>
@@ -2104,10 +2060,9 @@
         </w:tabs>
         <w:jc w:val="center"/>
         <w:rPr>
-          <w:rFonts w:ascii="Times New Roman" w:eastAsia="Malgun Gothic" w:hAnsi="Times New Roman" w:cs="Times New Roman"/>
-          <w:b/>
-          <w:bCs/>
-          <w:sz w:val="28"/>
+          <w:rFonts w:eastAsia="Malgun Gothic" w:cs="Times New Roman"/>
+          <w:b/>
+          <w:bCs/>
           <w:szCs w:val="28"/>
           <w:lang w:val="vi-VN"/>
         </w:rPr>
@@ -2118,7 +2073,7 @@
       <w:pPr>
         <w:ind w:left="576" w:right="576"/>
         <w:rPr>
-          <w:rFonts w:ascii="Times New Roman" w:eastAsia="Malgun Gothic" w:hAnsi="Times New Roman" w:cs="Times New Roman"/>
+          <w:rFonts w:eastAsia="Malgun Gothic" w:cs="Times New Roman"/>
           <w:lang w:val="vi-VN"/>
         </w:rPr>
       </w:pPr>
@@ -2127,7 +2082,7 @@
       <w:pPr>
         <w:ind w:left="576" w:right="576"/>
         <w:rPr>
-          <w:rFonts w:ascii="Times New Roman" w:eastAsia="Malgun Gothic" w:hAnsi="Times New Roman" w:cs="Times New Roman"/>
+          <w:rFonts w:eastAsia="Malgun Gothic" w:cs="Times New Roman"/>
           <w:lang w:val="vi-VN"/>
         </w:rPr>
       </w:pPr>
@@ -2136,7 +2091,7 @@
       <w:pPr>
         <w:ind w:left="576" w:right="576"/>
         <w:rPr>
-          <w:rFonts w:ascii="Times New Roman" w:eastAsia="Malgun Gothic" w:hAnsi="Times New Roman" w:cs="Times New Roman"/>
+          <w:rFonts w:eastAsia="Malgun Gothic" w:cs="Times New Roman"/>
           <w:lang w:val="vi-VN"/>
         </w:rPr>
       </w:pPr>
@@ -2145,7 +2100,7 @@
       <w:pPr>
         <w:ind w:left="576" w:right="576"/>
         <w:rPr>
-          <w:rFonts w:ascii="Times New Roman" w:eastAsia="Malgun Gothic" w:hAnsi="Times New Roman" w:cs="Times New Roman"/>
+          <w:rFonts w:eastAsia="Malgun Gothic" w:cs="Times New Roman"/>
           <w:lang w:val="vi-VN"/>
         </w:rPr>
       </w:pPr>
@@ -2154,7 +2109,7 @@
       <w:pPr>
         <w:ind w:left="576" w:right="576"/>
         <w:rPr>
-          <w:rFonts w:ascii="Times New Roman" w:eastAsia="Malgun Gothic" w:hAnsi="Times New Roman" w:cs="Times New Roman"/>
+          <w:rFonts w:eastAsia="Malgun Gothic" w:cs="Times New Roman"/>
           <w:lang w:val="vi-VN"/>
         </w:rPr>
       </w:pPr>
@@ -2163,7 +2118,7 @@
       <w:pPr>
         <w:ind w:left="576" w:right="576"/>
         <w:rPr>
-          <w:rFonts w:ascii="Times New Roman" w:eastAsia="Malgun Gothic" w:hAnsi="Times New Roman" w:cs="Times New Roman"/>
+          <w:rFonts w:eastAsia="Malgun Gothic" w:cs="Times New Roman"/>
           <w:lang w:val="vi-VN"/>
         </w:rPr>
       </w:pPr>
@@ -2172,7 +2127,7 @@
       <w:pPr>
         <w:ind w:left="576" w:right="576"/>
         <w:rPr>
-          <w:rFonts w:ascii="Times New Roman" w:eastAsia="Malgun Gothic" w:hAnsi="Times New Roman" w:cs="Times New Roman"/>
+          <w:rFonts w:eastAsia="Malgun Gothic" w:cs="Times New Roman"/>
           <w:lang w:val="vi-VN"/>
         </w:rPr>
       </w:pPr>
@@ -2180,7 +2135,7 @@
     <w:p>
       <w:pPr>
         <w:rPr>
-          <w:rFonts w:ascii="Times New Roman" w:hAnsi="Times New Roman" w:cs="Times New Roman"/>
+          <w:rFonts w:cs="Times New Roman"/>
         </w:rPr>
       </w:pPr>
     </w:p>
@@ -2188,7 +2143,7 @@
       <w:pPr>
         <w:jc w:val="center"/>
         <w:rPr>
-          <w:rFonts w:ascii="Times New Roman" w:eastAsia="Malgun Gothic" w:hAnsi="Times New Roman" w:cs="Times New Roman"/>
+          <w:rFonts w:eastAsia="Malgun Gothic" w:cs="Times New Roman"/>
           <w:b/>
           <w:bCs/>
           <w:color w:val="4472C4"/>
@@ -2198,7 +2153,7 @@
       </w:pPr>
       <w:r>
         <w:rPr>
-          <w:rFonts w:ascii="Times New Roman" w:eastAsia="Malgun Gothic" w:hAnsi="Times New Roman" w:cs="Times New Roman"/>
+          <w:rFonts w:eastAsia="Malgun Gothic" w:cs="Times New Roman"/>
           <w:b/>
           <w:bCs/>
           <w:color w:val="4472C4"/>
@@ -2248,15 +2203,13 @@
           <w:numId w:val="8"/>
         </w:numPr>
         <w:rPr>
-          <w:rFonts w:ascii="Times New Roman" w:eastAsia="Malgun Gothic" w:hAnsi="Times New Roman" w:cs="Times New Roman"/>
-          <w:sz w:val="28"/>
-          <w:szCs w:val="28"/>
-        </w:rPr>
-      </w:pPr>
-      <w:r>
-        <w:rPr>
-          <w:rFonts w:ascii="Times New Roman" w:hAnsi="Times New Roman" w:cs="Times New Roman"/>
-          <w:sz w:val="28"/>
+          <w:rFonts w:eastAsia="Malgun Gothic" w:cs="Times New Roman"/>
+          <w:szCs w:val="28"/>
+        </w:rPr>
+      </w:pPr>
+      <w:r>
+        <w:rPr>
+          <w:rFonts w:cs="Times New Roman"/>
           <w:szCs w:val="28"/>
           <w:lang w:val="en-GB"/>
         </w:rPr>
@@ -2271,15 +2224,13 @@
           <w:numId w:val="8"/>
         </w:numPr>
         <w:rPr>
-          <w:rFonts w:ascii="Times New Roman" w:eastAsia="Malgun Gothic" w:hAnsi="Times New Roman" w:cs="Times New Roman"/>
-          <w:sz w:val="28"/>
-          <w:szCs w:val="28"/>
-        </w:rPr>
-      </w:pPr>
-      <w:r>
-        <w:rPr>
-          <w:rFonts w:ascii="Times New Roman" w:hAnsi="Times New Roman" w:cs="Times New Roman"/>
-          <w:sz w:val="28"/>
+          <w:rFonts w:eastAsia="Malgun Gothic" w:cs="Times New Roman"/>
+          <w:szCs w:val="28"/>
+        </w:rPr>
+      </w:pPr>
+      <w:r>
+        <w:rPr>
+          <w:rFonts w:cs="Times New Roman"/>
           <w:szCs w:val="28"/>
           <w:lang w:val="en-GB"/>
         </w:rPr>
@@ -2287,8 +2238,7 @@
       </w:r>
       <w:r>
         <w:rPr>
-          <w:rFonts w:ascii="Times New Roman" w:hAnsi="Times New Roman" w:cs="Times New Roman"/>
-          <w:sz w:val="28"/>
+          <w:rFonts w:cs="Times New Roman"/>
           <w:szCs w:val="28"/>
           <w:lang w:val="en-GB"/>
         </w:rPr>
@@ -2296,8 +2246,7 @@
       </w:r>
       <w:r>
         <w:rPr>
-          <w:rFonts w:ascii="Times New Roman" w:hAnsi="Times New Roman" w:cs="Times New Roman"/>
-          <w:sz w:val="28"/>
+          <w:rFonts w:cs="Times New Roman"/>
           <w:szCs w:val="28"/>
           <w:lang w:val="en-GB"/>
         </w:rPr>
@@ -2312,15 +2261,13 @@
           <w:numId w:val="8"/>
         </w:numPr>
         <w:rPr>
-          <w:rFonts w:ascii="Times New Roman" w:eastAsia="Malgun Gothic" w:hAnsi="Times New Roman" w:cs="Times New Roman"/>
-          <w:sz w:val="28"/>
-          <w:szCs w:val="28"/>
-        </w:rPr>
-      </w:pPr>
-      <w:r>
-        <w:rPr>
-          <w:rFonts w:ascii="Times New Roman" w:hAnsi="Times New Roman" w:cs="Times New Roman"/>
-          <w:sz w:val="28"/>
+          <w:rFonts w:eastAsia="Malgun Gothic" w:cs="Times New Roman"/>
+          <w:szCs w:val="28"/>
+        </w:rPr>
+      </w:pPr>
+      <w:r>
+        <w:rPr>
+          <w:rFonts w:cs="Times New Roman"/>
           <w:szCs w:val="28"/>
           <w:lang w:val="en-GB"/>
         </w:rPr>
@@ -2335,15 +2282,13 @@
           <w:numId w:val="8"/>
         </w:numPr>
         <w:rPr>
-          <w:rFonts w:ascii="Times New Roman" w:eastAsia="Malgun Gothic" w:hAnsi="Times New Roman" w:cs="Times New Roman"/>
-          <w:sz w:val="28"/>
-          <w:szCs w:val="28"/>
-        </w:rPr>
-      </w:pPr>
-      <w:r>
-        <w:rPr>
-          <w:rFonts w:ascii="Times New Roman" w:hAnsi="Times New Roman" w:cs="Times New Roman"/>
-          <w:sz w:val="28"/>
+          <w:rFonts w:eastAsia="Malgun Gothic" w:cs="Times New Roman"/>
+          <w:szCs w:val="28"/>
+        </w:rPr>
+      </w:pPr>
+      <w:r>
+        <w:rPr>
+          <w:rFonts w:cs="Times New Roman"/>
           <w:szCs w:val="28"/>
           <w:lang w:val="en-GB"/>
         </w:rPr>
@@ -2351,8 +2296,7 @@
       </w:r>
       <w:r>
         <w:rPr>
-          <w:rFonts w:ascii="Times New Roman" w:hAnsi="Times New Roman" w:cs="Times New Roman"/>
-          <w:sz w:val="28"/>
+          <w:rFonts w:cs="Times New Roman"/>
           <w:szCs w:val="28"/>
           <w:lang w:val="en-GB"/>
         </w:rPr>
@@ -2360,24 +2304,21 @@
       </w:r>
       <w:r>
         <w:rPr>
-          <w:rFonts w:ascii="Times New Roman" w:hAnsi="Times New Roman" w:cs="Times New Roman"/>
-          <w:sz w:val="28"/>
+          <w:rFonts w:cs="Times New Roman"/>
           <w:szCs w:val="28"/>
         </w:rPr>
         <w:t>Schiper-Eggli-Sandoz</w:t>
       </w:r>
       <w:r>
         <w:rPr>
-          <w:rFonts w:ascii="Times New Roman" w:hAnsi="Times New Roman" w:cs="Times New Roman"/>
-          <w:sz w:val="28"/>
+          <w:rFonts w:cs="Times New Roman"/>
           <w:szCs w:val="28"/>
         </w:rPr>
         <w:t>)</w:t>
       </w:r>
       <w:r>
         <w:rPr>
-          <w:rFonts w:ascii="Times New Roman" w:hAnsi="Times New Roman" w:cs="Times New Roman"/>
-          <w:sz w:val="28"/>
+          <w:rFonts w:cs="Times New Roman"/>
           <w:szCs w:val="28"/>
           <w:lang w:val="en-GB"/>
         </w:rPr>
@@ -2389,7 +2330,7 @@
         <w:pStyle w:val="ListParagraph"/>
         <w:ind w:left="1440"/>
         <w:rPr>
-          <w:rFonts w:ascii="Times New Roman" w:eastAsia="Malgun Gothic" w:hAnsi="Times New Roman" w:cs="Times New Roman"/>
+          <w:rFonts w:eastAsia="Malgun Gothic" w:cs="Times New Roman"/>
           <w:b/>
           <w:bCs/>
           <w:color w:val="4472C4"/>
@@ -2448,19 +2389,17 @@
               </w:tabs>
               <w:jc w:val="center"/>
               <w:rPr>
-                <w:rFonts w:ascii="Times New Roman" w:eastAsia="Malgun Gothic" w:hAnsi="Times New Roman" w:cs="Times New Roman"/>
+                <w:rFonts w:eastAsia="Malgun Gothic" w:cs="Times New Roman"/>
                 <w:b/>
                 <w:bCs/>
-                <w:sz w:val="28"/>
                 <w:szCs w:val="28"/>
               </w:rPr>
             </w:pPr>
             <w:r>
               <w:rPr>
-                <w:rFonts w:ascii="Times New Roman" w:eastAsia="Malgun Gothic" w:hAnsi="Times New Roman" w:cs="Times New Roman"/>
+                <w:rFonts w:eastAsia="Malgun Gothic" w:cs="Times New Roman"/>
                 <w:b/>
                 <w:bCs/>
-                <w:sz w:val="28"/>
                 <w:szCs w:val="28"/>
               </w:rPr>
               <w:t>STT</w:t>
@@ -2478,19 +2417,17 @@
               </w:tabs>
               <w:jc w:val="center"/>
               <w:rPr>
-                <w:rFonts w:ascii="Times New Roman" w:eastAsia="Malgun Gothic" w:hAnsi="Times New Roman" w:cs="Times New Roman"/>
+                <w:rFonts w:eastAsia="Malgun Gothic" w:cs="Times New Roman"/>
                 <w:b/>
                 <w:bCs/>
-                <w:sz w:val="28"/>
                 <w:szCs w:val="28"/>
               </w:rPr>
             </w:pPr>
             <w:r>
               <w:rPr>
-                <w:rFonts w:ascii="Times New Roman" w:eastAsia="Malgun Gothic" w:hAnsi="Times New Roman" w:cs="Times New Roman"/>
+                <w:rFonts w:eastAsia="Malgun Gothic" w:cs="Times New Roman"/>
                 <w:b/>
                 <w:bCs/>
-                <w:sz w:val="28"/>
                 <w:szCs w:val="28"/>
               </w:rPr>
               <w:t>Họ và tên</w:t>
@@ -2508,19 +2445,17 @@
               </w:tabs>
               <w:jc w:val="center"/>
               <w:rPr>
-                <w:rFonts w:ascii="Times New Roman" w:eastAsia="Malgun Gothic" w:hAnsi="Times New Roman" w:cs="Times New Roman"/>
+                <w:rFonts w:eastAsia="Malgun Gothic" w:cs="Times New Roman"/>
                 <w:b/>
                 <w:bCs/>
-                <w:sz w:val="28"/>
                 <w:szCs w:val="28"/>
               </w:rPr>
             </w:pPr>
             <w:r>
               <w:rPr>
-                <w:rFonts w:ascii="Times New Roman" w:eastAsia="Malgun Gothic" w:hAnsi="Times New Roman" w:cs="Times New Roman"/>
+                <w:rFonts w:eastAsia="Malgun Gothic" w:cs="Times New Roman"/>
                 <w:b/>
                 <w:bCs/>
-                <w:sz w:val="28"/>
                 <w:szCs w:val="28"/>
               </w:rPr>
               <w:t>MSSV</w:t>
@@ -2537,19 +2472,17 @@
                 <w:tab w:val="left" w:pos="4197"/>
               </w:tabs>
               <w:rPr>
-                <w:rFonts w:ascii="Times New Roman" w:eastAsia="Malgun Gothic" w:hAnsi="Times New Roman" w:cs="Times New Roman"/>
+                <w:rFonts w:eastAsia="Malgun Gothic" w:cs="Times New Roman"/>
                 <w:b/>
                 <w:bCs/>
-                <w:sz w:val="28"/>
                 <w:szCs w:val="28"/>
               </w:rPr>
             </w:pPr>
             <w:r>
               <w:rPr>
-                <w:rFonts w:ascii="Times New Roman" w:eastAsia="Malgun Gothic" w:hAnsi="Times New Roman" w:cs="Times New Roman"/>
+                <w:rFonts w:eastAsia="Malgun Gothic" w:cs="Times New Roman"/>
                 <w:b/>
                 <w:bCs/>
-                <w:sz w:val="28"/>
                 <w:szCs w:val="28"/>
               </w:rPr>
               <w:t>Nhiệm vụ</w:t>
@@ -2569,15 +2502,13 @@
               </w:tabs>
               <w:jc w:val="center"/>
               <w:rPr>
-                <w:rFonts w:ascii="Times New Roman" w:eastAsia="Malgun Gothic" w:hAnsi="Times New Roman" w:cs="Times New Roman"/>
-                <w:sz w:val="28"/>
+                <w:rFonts w:eastAsia="Malgun Gothic" w:cs="Times New Roman"/>
                 <w:szCs w:val="28"/>
               </w:rPr>
             </w:pPr>
             <w:r>
               <w:rPr>
-                <w:rFonts w:ascii="Times New Roman" w:eastAsia="Malgun Gothic" w:hAnsi="Times New Roman" w:cs="Times New Roman"/>
-                <w:sz w:val="28"/>
+                <w:rFonts w:eastAsia="Malgun Gothic" w:cs="Times New Roman"/>
                 <w:szCs w:val="28"/>
               </w:rPr>
               <w:t>1</w:t>
@@ -2595,15 +2526,13 @@
               </w:tabs>
               <w:jc w:val="center"/>
               <w:rPr>
-                <w:rFonts w:ascii="Times New Roman" w:eastAsia="Malgun Gothic" w:hAnsi="Times New Roman" w:cs="Times New Roman"/>
-                <w:sz w:val="28"/>
+                <w:rFonts w:eastAsia="Malgun Gothic" w:cs="Times New Roman"/>
                 <w:szCs w:val="28"/>
               </w:rPr>
             </w:pPr>
             <w:r>
               <w:rPr>
-                <w:rFonts w:ascii="Times New Roman" w:eastAsia="Malgun Gothic" w:hAnsi="Times New Roman" w:cs="Times New Roman"/>
-                <w:sz w:val="28"/>
+                <w:rFonts w:eastAsia="Malgun Gothic" w:cs="Times New Roman"/>
                 <w:szCs w:val="28"/>
               </w:rPr>
               <w:t>Nguyễn Gia Minh</w:t>
@@ -2621,23 +2550,20 @@
               </w:tabs>
               <w:jc w:val="center"/>
               <w:rPr>
-                <w:rFonts w:ascii="Times New Roman" w:eastAsia="Malgun Gothic" w:hAnsi="Times New Roman" w:cs="Times New Roman"/>
-                <w:sz w:val="28"/>
+                <w:rFonts w:eastAsia="Malgun Gothic" w:cs="Times New Roman"/>
                 <w:szCs w:val="28"/>
               </w:rPr>
             </w:pPr>
             <w:r>
               <w:rPr>
-                <w:rFonts w:ascii="Times New Roman" w:eastAsia="Malgun Gothic" w:hAnsi="Times New Roman" w:cs="Times New Roman"/>
-                <w:sz w:val="28"/>
+                <w:rFonts w:eastAsia="Malgun Gothic" w:cs="Times New Roman"/>
                 <w:szCs w:val="28"/>
               </w:rPr>
               <w:t>191260</w:t>
             </w:r>
             <w:r>
               <w:rPr>
-                <w:rFonts w:ascii="Times New Roman" w:eastAsia="Malgun Gothic" w:hAnsi="Times New Roman" w:cs="Times New Roman"/>
-                <w:sz w:val="28"/>
+                <w:rFonts w:eastAsia="Malgun Gothic" w:cs="Times New Roman"/>
                 <w:szCs w:val="28"/>
               </w:rPr>
               <w:t>54</w:t>
@@ -2654,8 +2580,7 @@
                 <w:tab w:val="left" w:pos="4197"/>
               </w:tabs>
               <w:rPr>
-                <w:rFonts w:ascii="Times New Roman" w:eastAsia="Malgun Gothic" w:hAnsi="Times New Roman" w:cs="Times New Roman"/>
-                <w:sz w:val="28"/>
+                <w:rFonts w:eastAsia="Malgun Gothic" w:cs="Times New Roman"/>
                 <w:szCs w:val="28"/>
                 <w:lang w:val="en-GB"/>
               </w:rPr>
@@ -2675,15 +2600,13 @@
               </w:tabs>
               <w:jc w:val="center"/>
               <w:rPr>
-                <w:rFonts w:ascii="Times New Roman" w:eastAsia="Malgun Gothic" w:hAnsi="Times New Roman" w:cs="Times New Roman"/>
-                <w:sz w:val="28"/>
+                <w:rFonts w:eastAsia="Malgun Gothic" w:cs="Times New Roman"/>
                 <w:szCs w:val="28"/>
               </w:rPr>
             </w:pPr>
             <w:r>
               <w:rPr>
-                <w:rFonts w:ascii="Times New Roman" w:eastAsia="Malgun Gothic" w:hAnsi="Times New Roman" w:cs="Times New Roman"/>
-                <w:sz w:val="28"/>
+                <w:rFonts w:eastAsia="Malgun Gothic" w:cs="Times New Roman"/>
                 <w:szCs w:val="28"/>
               </w:rPr>
               <w:t>2</w:t>
@@ -2701,15 +2624,13 @@
               </w:tabs>
               <w:jc w:val="center"/>
               <w:rPr>
-                <w:rFonts w:ascii="Times New Roman" w:eastAsia="Malgun Gothic" w:hAnsi="Times New Roman" w:cs="Times New Roman"/>
-                <w:sz w:val="28"/>
+                <w:rFonts w:eastAsia="Malgun Gothic" w:cs="Times New Roman"/>
                 <w:szCs w:val="28"/>
               </w:rPr>
             </w:pPr>
             <w:r>
               <w:rPr>
-                <w:rFonts w:ascii="Times New Roman" w:eastAsia="Malgun Gothic" w:hAnsi="Times New Roman" w:cs="Times New Roman"/>
-                <w:sz w:val="28"/>
+                <w:rFonts w:eastAsia="Malgun Gothic" w:cs="Times New Roman"/>
                 <w:szCs w:val="28"/>
               </w:rPr>
               <w:t>Lê Trung Hiếu</w:t>
@@ -2727,23 +2648,20 @@
               </w:tabs>
               <w:jc w:val="center"/>
               <w:rPr>
-                <w:rFonts w:ascii="Times New Roman" w:eastAsia="Malgun Gothic" w:hAnsi="Times New Roman" w:cs="Times New Roman"/>
-                <w:sz w:val="28"/>
+                <w:rFonts w:eastAsia="Malgun Gothic" w:cs="Times New Roman"/>
                 <w:szCs w:val="28"/>
               </w:rPr>
             </w:pPr>
             <w:r>
               <w:rPr>
-                <w:rFonts w:ascii="Times New Roman" w:eastAsia="Malgun Gothic" w:hAnsi="Times New Roman" w:cs="Times New Roman"/>
-                <w:sz w:val="28"/>
+                <w:rFonts w:eastAsia="Malgun Gothic" w:cs="Times New Roman"/>
                 <w:szCs w:val="28"/>
               </w:rPr>
               <w:t>191260</w:t>
             </w:r>
             <w:r>
               <w:rPr>
-                <w:rFonts w:ascii="Times New Roman" w:eastAsia="Malgun Gothic" w:hAnsi="Times New Roman" w:cs="Times New Roman"/>
-                <w:sz w:val="28"/>
+                <w:rFonts w:eastAsia="Malgun Gothic" w:cs="Times New Roman"/>
                 <w:szCs w:val="28"/>
               </w:rPr>
               <w:t>44</w:t>
@@ -2760,8 +2678,7 @@
                 <w:tab w:val="left" w:pos="4197"/>
               </w:tabs>
               <w:rPr>
-                <w:rFonts w:ascii="Times New Roman" w:eastAsia="Malgun Gothic" w:hAnsi="Times New Roman" w:cs="Times New Roman"/>
-                <w:sz w:val="28"/>
+                <w:rFonts w:eastAsia="Malgun Gothic" w:cs="Times New Roman"/>
                 <w:szCs w:val="28"/>
                 <w:lang w:val="en-GB"/>
               </w:rPr>
@@ -2792,23 +2709,20 @@
       <w:pPr>
         <w:ind w:left="360"/>
         <w:rPr>
-          <w:rFonts w:ascii="Times New Roman" w:hAnsi="Times New Roman" w:cs="Times New Roman"/>
-          <w:sz w:val="28"/>
-          <w:szCs w:val="28"/>
-        </w:rPr>
-      </w:pPr>
-      <w:r>
-        <w:rPr>
-          <w:rFonts w:ascii="Times New Roman" w:hAnsi="Times New Roman" w:cs="Times New Roman"/>
-          <w:sz w:val="28"/>
+          <w:rFonts w:cs="Times New Roman"/>
+          <w:szCs w:val="28"/>
+        </w:rPr>
+      </w:pPr>
+      <w:r>
+        <w:rPr>
+          <w:rFonts w:cs="Times New Roman"/>
           <w:szCs w:val="28"/>
         </w:rPr>
         <w:t xml:space="preserve">Hệ </w:t>
       </w:r>
       <w:r>
         <w:rPr>
-          <w:rFonts w:ascii="Times New Roman" w:hAnsi="Times New Roman" w:cs="Times New Roman"/>
-          <w:sz w:val="28"/>
+          <w:rFonts w:cs="Times New Roman"/>
           <w:szCs w:val="28"/>
         </w:rPr>
         <w:t>thống được tổ chức gồm 4 class chính dưới đây:</w:t>
@@ -2822,233 +2736,183 @@
           <w:numId w:val="8"/>
         </w:numPr>
         <w:rPr>
-          <w:rFonts w:ascii="Times New Roman" w:hAnsi="Times New Roman" w:cs="Times New Roman"/>
-          <w:sz w:val="28"/>
-          <w:szCs w:val="28"/>
-        </w:rPr>
-      </w:pPr>
-      <w:r>
-        <w:rPr>
-          <w:rFonts w:ascii="Times New Roman" w:hAnsi="Times New Roman" w:cs="Times New Roman"/>
-          <w:b/>
-          <w:bCs/>
-          <w:sz w:val="28"/>
+          <w:rFonts w:cs="Times New Roman"/>
+          <w:szCs w:val="28"/>
+        </w:rPr>
+      </w:pPr>
+      <w:r>
+        <w:rPr>
+          <w:rFonts w:cs="Times New Roman"/>
+          <w:b/>
+          <w:bCs/>
           <w:szCs w:val="28"/>
         </w:rPr>
         <w:t>main</w:t>
       </w:r>
       <w:r>
         <w:rPr>
-          <w:rFonts w:ascii="Times New Roman" w:hAnsi="Times New Roman" w:cs="Times New Roman"/>
-          <w:sz w:val="28"/>
+          <w:rFonts w:cs="Times New Roman"/>
           <w:szCs w:val="28"/>
         </w:rPr>
         <w:t xml:space="preserve">(): Hàm chính của chương trình. Nó bắt đầu bằng việc tạo một </w:t>
       </w:r>
       <w:r>
         <w:rPr>
-          <w:rFonts w:ascii="Times New Roman" w:hAnsi="Times New Roman" w:cs="Times New Roman"/>
-          <w:sz w:val="28"/>
+          <w:rFonts w:cs="Times New Roman"/>
           <w:szCs w:val="28"/>
         </w:rPr>
         <w:t>object</w:t>
       </w:r>
       <w:r>
         <w:rPr>
-          <w:rFonts w:ascii="Times New Roman" w:hAnsi="Times New Roman" w:cs="Times New Roman"/>
-          <w:sz w:val="28"/>
-          <w:szCs w:val="28"/>
-        </w:rPr>
-        <w:t xml:space="preserve"> Registry để tạo ra một máy chủ RMI </w:t>
-      </w:r>
-      <w:r>
-        <w:rPr>
-          <w:rFonts w:ascii="Times New Roman" w:hAnsi="Times New Roman" w:cs="Times New Roman"/>
-          <w:sz w:val="28"/>
-          <w:szCs w:val="28"/>
-        </w:rPr>
-        <w:t>(</w:t>
-      </w:r>
-      <w:r>
-        <w:rPr>
-          <w:rFonts w:ascii="Times New Roman" w:hAnsi="Times New Roman" w:cs="Times New Roman"/>
-          <w:sz w:val="28"/>
-          <w:szCs w:val="28"/>
-        </w:rPr>
-        <w:t>Remote Method Invocation</w:t>
-      </w:r>
-      <w:r>
-        <w:rPr>
-          <w:rFonts w:ascii="Times New Roman" w:hAnsi="Times New Roman" w:cs="Times New Roman"/>
-          <w:sz w:val="28"/>
+          <w:rFonts w:cs="Times New Roman"/>
+          <w:szCs w:val="28"/>
+        </w:rPr>
+        <w:t xml:space="preserve"> Registry để tạo ra một máy chủ RMI (Remote Method Invocation</w:t>
+      </w:r>
+      <w:r>
+        <w:rPr>
+          <w:rFonts w:cs="Times New Roman"/>
           <w:szCs w:val="28"/>
         </w:rPr>
         <w:t xml:space="preserve"> </w:t>
       </w:r>
       <w:r>
         <w:rPr>
-          <w:rFonts w:ascii="Times New Roman" w:hAnsi="Times New Roman" w:cs="Times New Roman"/>
-          <w:sz w:val="28"/>
-          <w:szCs w:val="28"/>
-        </w:rPr>
-        <w:t>cho phép các tiến trình chạy trên các máy khác nhau giao tiếp với nhau</w:t>
-      </w:r>
-      <w:r>
-        <w:rPr>
-          <w:rFonts w:ascii="Times New Roman" w:hAnsi="Times New Roman" w:cs="Times New Roman"/>
-          <w:sz w:val="28"/>
-          <w:szCs w:val="28"/>
-        </w:rPr>
-        <w:t>)</w:t>
-      </w:r>
-      <w:r>
-        <w:rPr>
-          <w:rFonts w:ascii="Times New Roman" w:hAnsi="Times New Roman" w:cs="Times New Roman"/>
-          <w:sz w:val="28"/>
+          <w:rFonts w:cs="Times New Roman"/>
+          <w:szCs w:val="28"/>
+        </w:rPr>
+        <w:t>cho phép các tiến trình chạy trên các máy khác nhau giao tiếp với nhau)</w:t>
+      </w:r>
+      <w:r>
+        <w:rPr>
+          <w:rFonts w:cs="Times New Roman"/>
           <w:szCs w:val="28"/>
         </w:rPr>
         <w:t xml:space="preserve"> </w:t>
       </w:r>
       <w:r>
         <w:rPr>
-          <w:rFonts w:ascii="Times New Roman" w:hAnsi="Times New Roman" w:cs="Times New Roman"/>
-          <w:sz w:val="28"/>
+          <w:rFonts w:cs="Times New Roman"/>
           <w:szCs w:val="28"/>
         </w:rPr>
         <w:t xml:space="preserve">và sau đó tạo một số </w:t>
       </w:r>
       <w:r>
         <w:rPr>
-          <w:rFonts w:ascii="Times New Roman" w:hAnsi="Times New Roman" w:cs="Times New Roman"/>
-          <w:sz w:val="28"/>
+          <w:rFonts w:cs="Times New Roman"/>
           <w:szCs w:val="28"/>
         </w:rPr>
         <w:t xml:space="preserve">process </w:t>
       </w:r>
       <w:r>
         <w:rPr>
-          <w:rFonts w:ascii="Times New Roman" w:hAnsi="Times New Roman" w:cs="Times New Roman"/>
-          <w:sz w:val="28"/>
+          <w:rFonts w:cs="Times New Roman"/>
           <w:szCs w:val="28"/>
         </w:rPr>
         <w:t xml:space="preserve"> </w:t>
       </w:r>
       <w:r>
         <w:rPr>
-          <w:rFonts w:ascii="Times New Roman" w:hAnsi="Times New Roman" w:cs="Times New Roman"/>
-          <w:sz w:val="28"/>
+          <w:rFonts w:cs="Times New Roman"/>
           <w:szCs w:val="28"/>
         </w:rPr>
         <w:t>SchiperEggliSandoz</w:t>
       </w:r>
       <w:r>
         <w:rPr>
-          <w:rFonts w:ascii="Times New Roman" w:hAnsi="Times New Roman" w:cs="Times New Roman"/>
-          <w:sz w:val="28"/>
+          <w:rFonts w:cs="Times New Roman"/>
           <w:szCs w:val="28"/>
         </w:rPr>
         <w:t xml:space="preserve"> và các </w:t>
       </w:r>
       <w:r>
         <w:rPr>
-          <w:rFonts w:ascii="Times New Roman" w:hAnsi="Times New Roman" w:cs="Times New Roman"/>
-          <w:sz w:val="28"/>
+          <w:rFonts w:cs="Times New Roman"/>
           <w:szCs w:val="28"/>
         </w:rPr>
         <w:t>class</w:t>
       </w:r>
       <w:r>
         <w:rPr>
-          <w:rFonts w:ascii="Times New Roman" w:hAnsi="Times New Roman" w:cs="Times New Roman"/>
-          <w:sz w:val="28"/>
+          <w:rFonts w:cs="Times New Roman"/>
           <w:szCs w:val="28"/>
         </w:rPr>
         <w:t xml:space="preserve"> </w:t>
       </w:r>
       <w:r>
         <w:rPr>
-          <w:rFonts w:ascii="Times New Roman" w:hAnsi="Times New Roman" w:cs="Times New Roman"/>
-          <w:sz w:val="28"/>
+          <w:rFonts w:cs="Times New Roman"/>
           <w:szCs w:val="28"/>
         </w:rPr>
         <w:t>MyProcess</w:t>
       </w:r>
       <w:r>
         <w:rPr>
-          <w:rFonts w:ascii="Times New Roman" w:hAnsi="Times New Roman" w:cs="Times New Roman"/>
-          <w:sz w:val="28"/>
+          <w:rFonts w:cs="Times New Roman"/>
           <w:szCs w:val="28"/>
         </w:rPr>
         <w:t xml:space="preserve">. Mỗi </w:t>
       </w:r>
       <w:r>
         <w:rPr>
-          <w:rFonts w:ascii="Times New Roman" w:hAnsi="Times New Roman" w:cs="Times New Roman"/>
-          <w:sz w:val="28"/>
+          <w:rFonts w:cs="Times New Roman"/>
           <w:szCs w:val="28"/>
         </w:rPr>
         <w:t>process</w:t>
       </w:r>
       <w:r>
         <w:rPr>
-          <w:rFonts w:ascii="Times New Roman" w:hAnsi="Times New Roman" w:cs="Times New Roman"/>
-          <w:sz w:val="28"/>
+          <w:rFonts w:cs="Times New Roman"/>
           <w:szCs w:val="28"/>
         </w:rPr>
         <w:t xml:space="preserve"> </w:t>
       </w:r>
       <w:r>
         <w:rPr>
-          <w:rFonts w:ascii="Times New Roman" w:hAnsi="Times New Roman" w:cs="Times New Roman"/>
-          <w:sz w:val="28"/>
+          <w:rFonts w:cs="Times New Roman"/>
           <w:szCs w:val="28"/>
         </w:rPr>
         <w:t>gửi messages</w:t>
       </w:r>
       <w:r>
         <w:rPr>
-          <w:rFonts w:ascii="Times New Roman" w:hAnsi="Times New Roman" w:cs="Times New Roman"/>
-          <w:sz w:val="28"/>
+          <w:rFonts w:cs="Times New Roman"/>
           <w:szCs w:val="28"/>
         </w:rPr>
         <w:t xml:space="preserve"> đến các </w:t>
       </w:r>
       <w:r>
         <w:rPr>
-          <w:rFonts w:ascii="Times New Roman" w:hAnsi="Times New Roman" w:cs="Times New Roman"/>
-          <w:sz w:val="28"/>
+          <w:rFonts w:cs="Times New Roman"/>
           <w:szCs w:val="28"/>
         </w:rPr>
         <w:t>process</w:t>
       </w:r>
       <w:r>
         <w:rPr>
-          <w:rFonts w:ascii="Times New Roman" w:hAnsi="Times New Roman" w:cs="Times New Roman"/>
-          <w:sz w:val="28"/>
+          <w:rFonts w:cs="Times New Roman"/>
           <w:szCs w:val="28"/>
         </w:rPr>
         <w:t xml:space="preserve"> khác</w:t>
       </w:r>
       <w:r>
         <w:rPr>
-          <w:rFonts w:ascii="Times New Roman" w:hAnsi="Times New Roman" w:cs="Times New Roman"/>
-          <w:sz w:val="28"/>
+          <w:rFonts w:cs="Times New Roman"/>
           <w:szCs w:val="28"/>
         </w:rPr>
         <w:t xml:space="preserve"> bằng </w:t>
       </w:r>
       <w:r>
         <w:rPr>
-          <w:rFonts w:ascii="Times New Roman" w:hAnsi="Times New Roman" w:cs="Times New Roman"/>
-          <w:sz w:val="28"/>
+          <w:rFonts w:cs="Times New Roman"/>
           <w:szCs w:val="28"/>
         </w:rPr>
         <w:t>MyProcess</w:t>
       </w:r>
       <w:r>
         <w:rPr>
-          <w:rFonts w:ascii="Times New Roman" w:hAnsi="Times New Roman" w:cs="Times New Roman"/>
-          <w:sz w:val="28"/>
+          <w:rFonts w:cs="Times New Roman"/>
           <w:szCs w:val="28"/>
         </w:rPr>
         <w:t>().</w:t>
@@ -3059,8 +2923,7 @@
         <w:pStyle w:val="ListParagraph"/>
         <w:ind w:left="1080"/>
         <w:rPr>
-          <w:rFonts w:ascii="Times New Roman" w:hAnsi="Times New Roman" w:cs="Times New Roman"/>
-          <w:sz w:val="28"/>
+          <w:rFonts w:cs="Times New Roman"/>
           <w:szCs w:val="28"/>
         </w:rPr>
       </w:pPr>
@@ -3073,36 +2936,167 @@
           <w:numId w:val="8"/>
         </w:numPr>
         <w:rPr>
-          <w:rFonts w:ascii="Times New Roman" w:hAnsi="Times New Roman" w:cs="Times New Roman"/>
-          <w:sz w:val="28"/>
-          <w:szCs w:val="28"/>
-        </w:rPr>
-      </w:pPr>
-      <w:r>
-        <w:rPr>
-          <w:rFonts w:ascii="Times New Roman" w:hAnsi="Times New Roman" w:cs="Times New Roman"/>
-          <w:b/>
-          <w:bCs/>
-          <w:sz w:val="28"/>
-          <w:szCs w:val="28"/>
-        </w:rPr>
-        <w:t>MyProcess</w:t>
-      </w:r>
-      <w:r>
-        <w:rPr>
-          <w:rFonts w:ascii="Times New Roman" w:hAnsi="Times New Roman" w:cs="Times New Roman"/>
-          <w:sz w:val="28"/>
-          <w:szCs w:val="28"/>
-        </w:rPr>
-        <w:t xml:space="preserve">(): Đây là một lớp triển khai Runnable và đại diện cho tiến trình được thực thi. Nó nhận một đối tượng SchiperEggliSandoz và một danh sách các ID tiến trình đích, các thông điệp và thời gian trễ tương ứng. Trong phương thức run(), nó gửi các thông điệp đến các tiến trình đích. </w:t>
+          <w:rFonts w:cs="Times New Roman"/>
+          <w:szCs w:val="28"/>
+        </w:rPr>
+      </w:pPr>
+      <w:r>
+        <w:rPr>
+          <w:rFonts w:cs="Times New Roman"/>
+          <w:b/>
+          <w:bCs/>
+          <w:szCs w:val="28"/>
+        </w:rPr>
+        <w:t>M</w:t>
+      </w:r>
+      <w:r>
+        <w:rPr>
+          <w:rFonts w:cs="Times New Roman"/>
+          <w:b/>
+          <w:bCs/>
+          <w:szCs w:val="28"/>
+        </w:rPr>
+        <w:t>yProcess</w:t>
+      </w:r>
+      <w:r>
+        <w:rPr>
+          <w:rFonts w:cs="Times New Roman"/>
+          <w:szCs w:val="28"/>
+        </w:rPr>
+        <w:t xml:space="preserve">: Đây là </w:t>
+      </w:r>
+      <w:r>
+        <w:rPr>
+          <w:rFonts w:cs="Times New Roman"/>
+          <w:szCs w:val="28"/>
+        </w:rPr>
+        <w:t>class dùng</w:t>
+      </w:r>
+      <w:r>
+        <w:rPr>
+          <w:rFonts w:cs="Times New Roman"/>
+          <w:szCs w:val="28"/>
+        </w:rPr>
+        <w:t xml:space="preserve"> Runnable và đại diện cho tiến trình được thực thi. Nó </w:t>
+      </w:r>
+      <w:r>
+        <w:rPr>
+          <w:rFonts w:cs="Times New Roman"/>
+          <w:szCs w:val="28"/>
+        </w:rPr>
+        <w:t>có đầu vào là (</w:t>
+      </w:r>
+      <w:r>
+        <w:rPr>
+          <w:rFonts w:cs="Times New Roman"/>
+          <w:szCs w:val="28"/>
+        </w:rPr>
+        <w:t xml:space="preserve"> chiperEggliSandoz</w:t>
+      </w:r>
+      <w:r>
+        <w:rPr>
+          <w:rFonts w:cs="Times New Roman"/>
+          <w:szCs w:val="28"/>
+        </w:rPr>
+        <w:t xml:space="preserve">, </w:t>
+      </w:r>
+      <w:r>
+        <w:rPr>
+          <w:rFonts w:cs="Times New Roman"/>
+          <w:szCs w:val="28"/>
+        </w:rPr>
+        <w:t xml:space="preserve">danh sách các ID </w:t>
+      </w:r>
+      <w:r>
+        <w:rPr>
+          <w:rFonts w:cs="Times New Roman"/>
+          <w:szCs w:val="28"/>
+        </w:rPr>
+        <w:t>process</w:t>
+      </w:r>
+      <w:r>
+        <w:rPr>
+          <w:rFonts w:cs="Times New Roman"/>
+          <w:szCs w:val="28"/>
+        </w:rPr>
+        <w:t xml:space="preserve"> đích</w:t>
+      </w:r>
+      <w:r>
+        <w:rPr>
+          <w:rFonts w:cs="Times New Roman"/>
+          <w:szCs w:val="28"/>
+        </w:rPr>
+        <w:t xml:space="preserve"> tới</w:t>
+      </w:r>
+      <w:r>
+        <w:rPr>
+          <w:rFonts w:cs="Times New Roman"/>
+          <w:szCs w:val="28"/>
+        </w:rPr>
+        <w:t xml:space="preserve">, các </w:t>
+      </w:r>
+      <w:r>
+        <w:rPr>
+          <w:rFonts w:cs="Times New Roman"/>
+          <w:szCs w:val="28"/>
+        </w:rPr>
+        <w:t>messages, delayTime)</w:t>
+      </w:r>
+      <w:r>
+        <w:rPr>
+          <w:rFonts w:cs="Times New Roman"/>
+          <w:szCs w:val="28"/>
+        </w:rPr>
+        <w:t xml:space="preserve">. Trong phương thức run(), nó gửi các </w:t>
+      </w:r>
+      <w:r>
+        <w:rPr>
+          <w:rFonts w:cs="Times New Roman"/>
+          <w:szCs w:val="28"/>
+        </w:rPr>
+        <w:t>messages</w:t>
+      </w:r>
+      <w:r>
+        <w:rPr>
+          <w:rFonts w:cs="Times New Roman"/>
+          <w:szCs w:val="28"/>
+        </w:rPr>
+        <w:t xml:space="preserve"> đến các </w:t>
+      </w:r>
+      <w:r>
+        <w:rPr>
+          <w:rFonts w:cs="Times New Roman"/>
+          <w:szCs w:val="28"/>
+        </w:rPr>
+        <w:t>process</w:t>
+      </w:r>
+      <w:r>
+        <w:rPr>
+          <w:rFonts w:cs="Times New Roman"/>
+          <w:szCs w:val="28"/>
+        </w:rPr>
+        <w:t xml:space="preserve"> đích</w:t>
+      </w:r>
+      <w:r>
+        <w:rPr>
+          <w:rFonts w:cs="Times New Roman"/>
+          <w:szCs w:val="28"/>
+        </w:rPr>
+        <w:t xml:space="preserve"> đến</w:t>
+      </w:r>
+      <w:r>
+        <w:rPr>
+          <w:rFonts w:cs="Times New Roman"/>
+          <w:szCs w:val="28"/>
+        </w:rPr>
+        <w:t xml:space="preserve">. </w:t>
       </w:r>
     </w:p>
     <w:p>
       <w:pPr>
         <w:pStyle w:val="ListParagraph"/>
         <w:rPr>
-          <w:rFonts w:ascii="Times New Roman" w:hAnsi="Times New Roman" w:cs="Times New Roman"/>
-          <w:sz w:val="28"/>
+          <w:rFonts w:cs="Times New Roman"/>
           <w:szCs w:val="28"/>
         </w:rPr>
       </w:pPr>
@@ -3112,8 +3106,7 @@
         <w:pStyle w:val="ListParagraph"/>
         <w:ind w:left="1080"/>
         <w:rPr>
-          <w:rFonts w:ascii="Times New Roman" w:hAnsi="Times New Roman" w:cs="Times New Roman"/>
-          <w:sz w:val="28"/>
+          <w:rFonts w:cs="Times New Roman"/>
           <w:szCs w:val="28"/>
         </w:rPr>
       </w:pPr>
@@ -3126,113 +3119,92 @@
           <w:numId w:val="8"/>
         </w:numPr>
         <w:rPr>
-          <w:rFonts w:ascii="Times New Roman" w:hAnsi="Times New Roman" w:cs="Times New Roman"/>
-          <w:sz w:val="28"/>
-          <w:szCs w:val="28"/>
-        </w:rPr>
-      </w:pPr>
-      <w:r>
-        <w:rPr>
-          <w:rFonts w:ascii="Times New Roman" w:hAnsi="Times New Roman" w:cs="Times New Roman"/>
-          <w:b/>
-          <w:bCs/>
-          <w:sz w:val="28"/>
+          <w:rFonts w:cs="Times New Roman"/>
+          <w:szCs w:val="28"/>
+        </w:rPr>
+      </w:pPr>
+      <w:r>
+        <w:rPr>
+          <w:rFonts w:cs="Times New Roman"/>
+          <w:b/>
+          <w:bCs/>
           <w:szCs w:val="28"/>
         </w:rPr>
         <w:t>Message</w:t>
       </w:r>
       <w:r>
         <w:rPr>
-          <w:rFonts w:ascii="Times New Roman" w:hAnsi="Times New Roman" w:cs="Times New Roman"/>
-          <w:sz w:val="28"/>
-          <w:szCs w:val="28"/>
-        </w:rPr>
-        <w:t xml:space="preserve">(): Lớp này đại diện cho một </w:t>
-      </w:r>
-      <w:r>
-        <w:rPr>
-          <w:rFonts w:ascii="Times New Roman" w:hAnsi="Times New Roman" w:cs="Times New Roman"/>
-          <w:sz w:val="28"/>
+          <w:rFonts w:cs="Times New Roman"/>
+          <w:szCs w:val="28"/>
+        </w:rPr>
+        <w:t xml:space="preserve">: Lớp này đại diện cho một </w:t>
+      </w:r>
+      <w:r>
+        <w:rPr>
+          <w:rFonts w:cs="Times New Roman"/>
           <w:szCs w:val="28"/>
         </w:rPr>
         <w:t xml:space="preserve">messages được </w:t>
       </w:r>
       <w:r>
         <w:rPr>
-          <w:rFonts w:ascii="Times New Roman" w:hAnsi="Times New Roman" w:cs="Times New Roman"/>
-          <w:sz w:val="28"/>
+          <w:rFonts w:cs="Times New Roman"/>
           <w:szCs w:val="28"/>
         </w:rPr>
         <w:t xml:space="preserve">gửi </w:t>
       </w:r>
       <w:r>
         <w:rPr>
-          <w:rFonts w:ascii="Times New Roman" w:hAnsi="Times New Roman" w:cs="Times New Roman"/>
-          <w:sz w:val="28"/>
+          <w:rFonts w:cs="Times New Roman"/>
           <w:szCs w:val="28"/>
         </w:rPr>
         <w:t>đi</w:t>
       </w:r>
       <w:r>
         <w:rPr>
-          <w:rFonts w:ascii="Times New Roman" w:hAnsi="Times New Roman" w:cs="Times New Roman"/>
-          <w:sz w:val="28"/>
+          <w:rFonts w:cs="Times New Roman"/>
           <w:szCs w:val="28"/>
         </w:rPr>
         <w:t xml:space="preserve">. Nó bao gồm một chuỗi thông điệp, </w:t>
       </w:r>
       <w:r>
         <w:rPr>
-          <w:rFonts w:ascii="Times New Roman" w:hAnsi="Times New Roman" w:cs="Times New Roman"/>
-          <w:sz w:val="28"/>
+          <w:rFonts w:cs="Times New Roman"/>
           <w:szCs w:val="28"/>
         </w:rPr>
         <w:t>một List&lt;</w:t>
       </w:r>
       <w:r>
         <w:rPr>
-          <w:rFonts w:ascii="Times New Roman" w:hAnsi="Times New Roman" w:cs="Times New Roman"/>
-          <w:sz w:val="28"/>
+          <w:rFonts w:cs="Times New Roman"/>
           <w:szCs w:val="28"/>
         </w:rPr>
         <w:t>S</w:t>
       </w:r>
       <w:r>
         <w:rPr>
-          <w:rFonts w:ascii="Times New Roman" w:hAnsi="Times New Roman" w:cs="Times New Roman"/>
-          <w:sz w:val="28"/>
+          <w:rFonts w:cs="Times New Roman"/>
           <w:szCs w:val="28"/>
         </w:rPr>
         <w:t>&gt;</w:t>
       </w:r>
       <w:r>
         <w:rPr>
-          <w:rFonts w:ascii="Times New Roman" w:hAnsi="Times New Roman" w:cs="Times New Roman"/>
-          <w:sz w:val="28"/>
+          <w:rFonts w:cs="Times New Roman"/>
           <w:szCs w:val="28"/>
         </w:rPr>
         <w:t xml:space="preserve"> và </w:t>
       </w:r>
       <w:r>
         <w:rPr>
-          <w:rFonts w:ascii="Times New Roman" w:hAnsi="Times New Roman" w:cs="Times New Roman"/>
-          <w:sz w:val="28"/>
-          <w:szCs w:val="28"/>
-        </w:rPr>
-        <w:t xml:space="preserve">một int[ ] </w:t>
-      </w:r>
-      <w:r>
-        <w:rPr>
-          <w:rFonts w:ascii="Times New Roman" w:hAnsi="Times New Roman" w:cs="Times New Roman"/>
-          <w:sz w:val="28"/>
-          <w:szCs w:val="28"/>
-        </w:rPr>
-        <w:t>timeStamp</w:t>
-      </w:r>
-      <w:r>
-        <w:rPr>
-          <w:rFonts w:ascii="Times New Roman" w:hAnsi="Times New Roman" w:cs="Times New Roman"/>
-          <w:sz w:val="28"/>
+          <w:rFonts w:cs="Times New Roman"/>
+          <w:szCs w:val="28"/>
+        </w:rPr>
+        <w:t>một int[ ] timeStamp</w:t>
+      </w:r>
+      <w:r>
+        <w:rPr>
+          <w:rFonts w:cs="Times New Roman"/>
           <w:szCs w:val="28"/>
         </w:rPr>
         <w:t xml:space="preserve">. </w:t>
@@ -3243,8 +3215,7 @@
         <w:pStyle w:val="ListParagraph"/>
         <w:ind w:left="1080"/>
         <w:rPr>
-          <w:rFonts w:ascii="Times New Roman" w:hAnsi="Times New Roman" w:cs="Times New Roman"/>
-          <w:sz w:val="28"/>
+          <w:rFonts w:cs="Times New Roman"/>
           <w:szCs w:val="28"/>
         </w:rPr>
       </w:pPr>
@@ -3257,202 +3228,176 @@
           <w:numId w:val="8"/>
         </w:numPr>
         <w:rPr>
-          <w:rFonts w:ascii="Times New Roman" w:hAnsi="Times New Roman" w:cs="Times New Roman"/>
-          <w:sz w:val="28"/>
-          <w:szCs w:val="28"/>
-        </w:rPr>
-      </w:pPr>
-      <w:r>
-        <w:rPr>
-          <w:rFonts w:ascii="Times New Roman" w:hAnsi="Times New Roman" w:cs="Times New Roman"/>
-          <w:b/>
-          <w:bCs/>
-          <w:sz w:val="28"/>
-          <w:szCs w:val="28"/>
-        </w:rPr>
-        <w:lastRenderedPageBreak/>
+          <w:rFonts w:cs="Times New Roman"/>
+          <w:szCs w:val="28"/>
+        </w:rPr>
+      </w:pPr>
+      <w:r>
+        <w:rPr>
+          <w:rFonts w:cs="Times New Roman"/>
+          <w:b/>
+          <w:bCs/>
+          <w:szCs w:val="28"/>
+        </w:rPr>
         <w:t>S</w:t>
       </w:r>
       <w:r>
         <w:rPr>
-          <w:rFonts w:ascii="Times New Roman" w:hAnsi="Times New Roman" w:cs="Times New Roman"/>
-          <w:sz w:val="28"/>
-          <w:szCs w:val="28"/>
-        </w:rPr>
-        <w:t>():</w:t>
-      </w:r>
-      <w:r>
-        <w:rPr>
-          <w:rFonts w:ascii="Times New Roman" w:hAnsi="Times New Roman" w:cs="Times New Roman"/>
-          <w:sz w:val="28"/>
+          <w:rFonts w:cs="Times New Roman"/>
+          <w:szCs w:val="28"/>
+        </w:rPr>
+        <w:t>:</w:t>
+      </w:r>
+      <w:r>
+        <w:rPr>
+          <w:rFonts w:cs="Times New Roman"/>
           <w:szCs w:val="28"/>
         </w:rPr>
         <w:t xml:space="preserve"> Class này </w:t>
       </w:r>
       <w:r>
         <w:rPr>
-          <w:rFonts w:ascii="Times New Roman" w:hAnsi="Times New Roman" w:cs="Times New Roman"/>
-          <w:sz w:val="28"/>
+          <w:rFonts w:cs="Times New Roman"/>
           <w:szCs w:val="28"/>
         </w:rPr>
         <w:t xml:space="preserve">được sử dụng trong việc triển khai đồng bộ hóa tiến trình bằng thuật toán </w:t>
       </w:r>
       <w:r>
         <w:rPr>
-          <w:rFonts w:ascii="Times New Roman" w:hAnsi="Times New Roman" w:cs="Times New Roman"/>
-          <w:sz w:val="28"/>
+          <w:rFonts w:cs="Times New Roman"/>
           <w:szCs w:val="28"/>
         </w:rPr>
         <w:t xml:space="preserve">SES. </w:t>
       </w:r>
       <w:r>
         <w:rPr>
-          <w:rFonts w:ascii="Times New Roman" w:hAnsi="Times New Roman" w:cs="Times New Roman"/>
-          <w:sz w:val="28"/>
+          <w:rFonts w:cs="Times New Roman"/>
           <w:szCs w:val="28"/>
         </w:rPr>
         <w:t xml:space="preserve">Nó </w:t>
       </w:r>
       <w:r>
         <w:rPr>
-          <w:rFonts w:ascii="Times New Roman" w:hAnsi="Times New Roman" w:cs="Times New Roman"/>
-          <w:sz w:val="28"/>
+          <w:rFonts w:cs="Times New Roman"/>
           <w:szCs w:val="28"/>
         </w:rPr>
         <w:t>được truyền input</w:t>
       </w:r>
       <w:r>
         <w:rPr>
-          <w:rFonts w:ascii="Times New Roman" w:hAnsi="Times New Roman" w:cs="Times New Roman"/>
-          <w:sz w:val="28"/>
+          <w:rFonts w:cs="Times New Roman"/>
           <w:szCs w:val="28"/>
         </w:rPr>
         <w:t xml:space="preserve"> gồm</w:t>
       </w:r>
       <w:r>
         <w:rPr>
-          <w:rFonts w:ascii="Times New Roman" w:hAnsi="Times New Roman" w:cs="Times New Roman"/>
-          <w:sz w:val="28"/>
+          <w:rFonts w:cs="Times New Roman"/>
           <w:szCs w:val="28"/>
         </w:rPr>
         <w:t xml:space="preserve"> </w:t>
       </w:r>
       <w:r>
         <w:rPr>
-          <w:rFonts w:ascii="Times New Roman" w:hAnsi="Times New Roman" w:cs="Times New Roman"/>
-          <w:sz w:val="28"/>
+          <w:rFonts w:cs="Times New Roman"/>
           <w:szCs w:val="28"/>
         </w:rPr>
         <w:t>(ID,</w:t>
       </w:r>
       <w:r>
         <w:rPr>
-          <w:rFonts w:ascii="Times New Roman" w:hAnsi="Times New Roman" w:cs="Times New Roman"/>
-          <w:sz w:val="28"/>
+          <w:rFonts w:cs="Times New Roman"/>
           <w:szCs w:val="28"/>
         </w:rPr>
         <w:t xml:space="preserve"> </w:t>
       </w:r>
       <w:r>
         <w:rPr>
-          <w:rFonts w:ascii="Times New Roman" w:hAnsi="Times New Roman" w:cs="Times New Roman"/>
-          <w:sz w:val="28"/>
+          <w:rFonts w:cs="Times New Roman"/>
           <w:szCs w:val="28"/>
         </w:rPr>
         <w:t>timeStamp</w:t>
       </w:r>
       <w:r>
         <w:rPr>
-          <w:rFonts w:ascii="Times New Roman" w:hAnsi="Times New Roman" w:cs="Times New Roman"/>
-          <w:sz w:val="28"/>
+          <w:rFonts w:cs="Times New Roman"/>
           <w:szCs w:val="28"/>
         </w:rPr>
         <w:t>)</w:t>
       </w:r>
       <w:r>
         <w:rPr>
-          <w:rFonts w:ascii="Times New Roman" w:hAnsi="Times New Roman" w:cs="Times New Roman"/>
-          <w:sz w:val="28"/>
+          <w:rFonts w:cs="Times New Roman"/>
           <w:szCs w:val="28"/>
         </w:rPr>
         <w:t xml:space="preserve">. Các </w:t>
       </w:r>
       <w:r>
         <w:rPr>
-          <w:rFonts w:ascii="Times New Roman" w:hAnsi="Times New Roman" w:cs="Times New Roman"/>
-          <w:sz w:val="28"/>
+          <w:rFonts w:cs="Times New Roman"/>
           <w:szCs w:val="28"/>
         </w:rPr>
         <w:t>function</w:t>
       </w:r>
       <w:r>
         <w:rPr>
-          <w:rFonts w:ascii="Times New Roman" w:hAnsi="Times New Roman" w:cs="Times New Roman"/>
-          <w:sz w:val="28"/>
+          <w:rFonts w:cs="Times New Roman"/>
           <w:szCs w:val="28"/>
         </w:rPr>
         <w:t xml:space="preserve"> của lớp này cho phép </w:t>
       </w:r>
       <w:r>
         <w:rPr>
-          <w:rFonts w:ascii="Times New Roman" w:hAnsi="Times New Roman" w:cs="Times New Roman"/>
-          <w:sz w:val="28"/>
+          <w:rFonts w:cs="Times New Roman"/>
           <w:szCs w:val="28"/>
         </w:rPr>
         <w:t xml:space="preserve">setup </w:t>
       </w:r>
       <w:r>
         <w:rPr>
-          <w:rFonts w:ascii="Times New Roman" w:hAnsi="Times New Roman" w:cs="Times New Roman"/>
-          <w:sz w:val="28"/>
+          <w:rFonts w:cs="Times New Roman"/>
           <w:szCs w:val="28"/>
         </w:rPr>
         <w:t xml:space="preserve">ID </w:t>
       </w:r>
       <w:r>
         <w:rPr>
-          <w:rFonts w:ascii="Times New Roman" w:hAnsi="Times New Roman" w:cs="Times New Roman"/>
-          <w:sz w:val="28"/>
+          <w:rFonts w:cs="Times New Roman"/>
           <w:szCs w:val="28"/>
         </w:rPr>
         <w:t>process</w:t>
       </w:r>
       <w:r>
         <w:rPr>
-          <w:rFonts w:ascii="Times New Roman" w:hAnsi="Times New Roman" w:cs="Times New Roman"/>
-          <w:sz w:val="28"/>
+          <w:rFonts w:cs="Times New Roman"/>
           <w:szCs w:val="28"/>
         </w:rPr>
         <w:t xml:space="preserve"> và </w:t>
       </w:r>
       <w:r>
         <w:rPr>
-          <w:rFonts w:ascii="Times New Roman" w:hAnsi="Times New Roman" w:cs="Times New Roman"/>
-          <w:sz w:val="28"/>
+          <w:rFonts w:cs="Times New Roman"/>
           <w:szCs w:val="28"/>
         </w:rPr>
         <w:t>timeStamp và</w:t>
       </w:r>
       <w:r>
         <w:rPr>
-          <w:rFonts w:ascii="Times New Roman" w:hAnsi="Times New Roman" w:cs="Times New Roman"/>
-          <w:sz w:val="28"/>
+          <w:rFonts w:cs="Times New Roman"/>
           <w:szCs w:val="28"/>
         </w:rPr>
         <w:t xml:space="preserve"> sao chép </w:t>
       </w:r>
       <w:r>
         <w:rPr>
-          <w:rFonts w:ascii="Times New Roman" w:hAnsi="Times New Roman" w:cs="Times New Roman"/>
-          <w:sz w:val="28"/>
+          <w:rFonts w:cs="Times New Roman"/>
           <w:szCs w:val="28"/>
         </w:rPr>
         <w:t>object</w:t>
       </w:r>
       <w:r>
         <w:rPr>
-          <w:rFonts w:ascii="Times New Roman" w:hAnsi="Times New Roman" w:cs="Times New Roman"/>
-          <w:sz w:val="28"/>
+          <w:rFonts w:cs="Times New Roman"/>
           <w:szCs w:val="28"/>
         </w:rPr>
         <w:t xml:space="preserve"> S.</w:t>
@@ -3462,8 +3407,7 @@
       <w:pPr>
         <w:pStyle w:val="ListParagraph"/>
         <w:rPr>
-          <w:rFonts w:ascii="Times New Roman" w:hAnsi="Times New Roman" w:cs="Times New Roman"/>
-          <w:sz w:val="28"/>
+          <w:rFonts w:cs="Times New Roman"/>
           <w:szCs w:val="28"/>
         </w:rPr>
       </w:pPr>
@@ -3473,8 +3417,7 @@
         <w:pStyle w:val="ListParagraph"/>
         <w:ind w:left="1080"/>
         <w:rPr>
-          <w:rFonts w:ascii="Times New Roman" w:hAnsi="Times New Roman" w:cs="Times New Roman"/>
-          <w:sz w:val="28"/>
+          <w:rFonts w:cs="Times New Roman"/>
           <w:szCs w:val="28"/>
         </w:rPr>
       </w:pPr>
@@ -3487,57 +3430,50 @@
           <w:numId w:val="8"/>
         </w:numPr>
         <w:rPr>
-          <w:rFonts w:ascii="Times New Roman" w:hAnsi="Times New Roman" w:cs="Times New Roman"/>
-          <w:sz w:val="28"/>
-          <w:szCs w:val="28"/>
-        </w:rPr>
-      </w:pPr>
-      <w:r>
-        <w:rPr>
-          <w:rFonts w:ascii="Times New Roman" w:hAnsi="Times New Roman" w:cs="Times New Roman"/>
-          <w:b/>
-          <w:bCs/>
-          <w:sz w:val="28"/>
+          <w:rFonts w:cs="Times New Roman"/>
+          <w:szCs w:val="28"/>
+        </w:rPr>
+      </w:pPr>
+      <w:r>
+        <w:rPr>
+          <w:rFonts w:cs="Times New Roman"/>
+          <w:b/>
+          <w:bCs/>
           <w:szCs w:val="28"/>
         </w:rPr>
         <w:t>SBuffer</w:t>
       </w:r>
       <w:r>
         <w:rPr>
-          <w:rFonts w:ascii="Times New Roman" w:hAnsi="Times New Roman" w:cs="Times New Roman"/>
-          <w:sz w:val="28"/>
+          <w:rFonts w:cs="Times New Roman"/>
           <w:szCs w:val="28"/>
         </w:rPr>
         <w:t xml:space="preserve">: định nghĩa các phương thức </w:t>
       </w:r>
       <w:r>
         <w:rPr>
-          <w:rFonts w:ascii="Times New Roman" w:hAnsi="Times New Roman" w:cs="Times New Roman"/>
-          <w:sz w:val="28"/>
+          <w:rFonts w:cs="Times New Roman"/>
           <w:szCs w:val="28"/>
         </w:rPr>
         <w:t>để dùng cho</w:t>
       </w:r>
       <w:r>
         <w:rPr>
-          <w:rFonts w:ascii="Times New Roman" w:hAnsi="Times New Roman" w:cs="Times New Roman"/>
-          <w:sz w:val="28"/>
+          <w:rFonts w:cs="Times New Roman"/>
           <w:szCs w:val="28"/>
         </w:rPr>
         <w:t xml:space="preserve"> </w:t>
       </w:r>
       <w:r>
         <w:rPr>
-          <w:rFonts w:ascii="Times New Roman" w:hAnsi="Times New Roman" w:cs="Times New Roman"/>
-          <w:sz w:val="28"/>
+          <w:rFonts w:cs="Times New Roman"/>
           <w:szCs w:val="28"/>
         </w:rPr>
         <w:t>class</w:t>
       </w:r>
       <w:r>
         <w:rPr>
-          <w:rFonts w:ascii="Times New Roman" w:hAnsi="Times New Roman" w:cs="Times New Roman"/>
-          <w:sz w:val="28"/>
+          <w:rFonts w:cs="Times New Roman"/>
           <w:szCs w:val="28"/>
         </w:rPr>
         <w:t xml:space="preserve"> S.</w:t>
@@ -3548,8 +3484,7 @@
         <w:pStyle w:val="ListParagraph"/>
         <w:ind w:left="1080"/>
         <w:rPr>
-          <w:rFonts w:ascii="Times New Roman" w:hAnsi="Times New Roman" w:cs="Times New Roman"/>
-          <w:sz w:val="28"/>
+          <w:rFonts w:cs="Times New Roman"/>
           <w:szCs w:val="28"/>
         </w:rPr>
       </w:pPr>
@@ -3562,102 +3497,31 @@
           <w:numId w:val="8"/>
         </w:numPr>
         <w:rPr>
-          <w:rFonts w:ascii="Times New Roman" w:hAnsi="Times New Roman" w:cs="Times New Roman"/>
-          <w:sz w:val="28"/>
-          <w:szCs w:val="28"/>
-        </w:rPr>
-      </w:pPr>
-      <w:r>
-        <w:rPr>
-          <w:rFonts w:ascii="Times New Roman" w:hAnsi="Times New Roman" w:cs="Times New Roman"/>
-          <w:b/>
-          <w:bCs/>
-          <w:sz w:val="28"/>
-          <w:szCs w:val="28"/>
-        </w:rPr>
-        <w:t>Vector</w:t>
-      </w:r>
-      <w:r>
-        <w:rPr>
-          <w:rFonts w:ascii="Times New Roman" w:hAnsi="Times New Roman" w:cs="Times New Roman"/>
-          <w:b/>
-          <w:bCs/>
-          <w:sz w:val="28"/>
-          <w:szCs w:val="28"/>
-        </w:rPr>
-        <w:t>C</w:t>
-      </w:r>
-      <w:r>
-        <w:rPr>
-          <w:rFonts w:ascii="Times New Roman" w:hAnsi="Times New Roman" w:cs="Times New Roman"/>
-          <w:b/>
-          <w:bCs/>
-          <w:sz w:val="28"/>
-          <w:szCs w:val="28"/>
-        </w:rPr>
-        <w:t>lock</w:t>
-      </w:r>
-      <w:r>
-        <w:rPr>
-          <w:rFonts w:ascii="Times New Roman" w:hAnsi="Times New Roman" w:cs="Times New Roman"/>
-          <w:sz w:val="28"/>
-          <w:szCs w:val="28"/>
-        </w:rPr>
-        <w:t xml:space="preserve"> </w:t>
-      </w:r>
-      <w:r>
-        <w:rPr>
-          <w:rFonts w:ascii="Times New Roman" w:hAnsi="Times New Roman" w:cs="Times New Roman"/>
-          <w:sz w:val="28"/>
-          <w:szCs w:val="28"/>
-        </w:rPr>
-        <w:t>dùng để</w:t>
-      </w:r>
-      <w:r>
-        <w:rPr>
-          <w:rFonts w:ascii="Times New Roman" w:hAnsi="Times New Roman" w:cs="Times New Roman"/>
-          <w:sz w:val="28"/>
-          <w:szCs w:val="28"/>
-        </w:rPr>
-        <w:t xml:space="preserve"> đồng bộ hóa thời gian được sử dụng trong hệ thống </w:t>
-      </w:r>
-      <w:r>
-        <w:rPr>
-          <w:rFonts w:ascii="Times New Roman" w:hAnsi="Times New Roman" w:cs="Times New Roman"/>
-          <w:sz w:val="28"/>
-          <w:szCs w:val="28"/>
-        </w:rPr>
-        <w:t xml:space="preserve">và </w:t>
-      </w:r>
-      <w:r>
-        <w:rPr>
-          <w:rFonts w:ascii="Times New Roman" w:hAnsi="Times New Roman" w:cs="Times New Roman"/>
-          <w:sz w:val="28"/>
-          <w:szCs w:val="28"/>
-        </w:rPr>
-        <w:t xml:space="preserve">theo dõi các sự kiện xảy ra trong các </w:t>
-      </w:r>
-      <w:r>
-        <w:rPr>
-          <w:rFonts w:ascii="Times New Roman" w:hAnsi="Times New Roman" w:cs="Times New Roman"/>
-          <w:sz w:val="28"/>
-          <w:szCs w:val="28"/>
-        </w:rPr>
-        <w:t>mốc thời gian</w:t>
-      </w:r>
-      <w:r>
-        <w:rPr>
-          <w:rFonts w:ascii="Times New Roman" w:hAnsi="Times New Roman" w:cs="Times New Roman"/>
-          <w:sz w:val="28"/>
-          <w:szCs w:val="28"/>
-        </w:rPr>
-        <w:t xml:space="preserve"> khác nhau.</w:t>
-      </w:r>
-    </w:p>
-    <w:p>
-      <w:pPr>
-        <w:rPr>
-          <w:rFonts w:ascii="Times New Roman" w:hAnsi="Times New Roman" w:cs="Times New Roman"/>
+          <w:rFonts w:cs="Times New Roman"/>
+          <w:szCs w:val="28"/>
+        </w:rPr>
+      </w:pPr>
+      <w:r>
+        <w:rPr>
+          <w:rFonts w:cs="Times New Roman"/>
+          <w:b/>
+          <w:bCs/>
+          <w:szCs w:val="28"/>
+        </w:rPr>
+        <w:t>VectorClock</w:t>
+      </w:r>
+      <w:r>
+        <w:rPr>
+          <w:rFonts w:cs="Times New Roman"/>
+          <w:szCs w:val="28"/>
+        </w:rPr>
+        <w:t xml:space="preserve"> dùng để đồng bộ hóa thời gian được sử dụng trong hệ thống và theo dõi các sự kiện xảy ra trong các mốc thời gian khác nhau.</w:t>
+      </w:r>
+    </w:p>
+    <w:p>
+      <w:pPr>
+        <w:rPr>
+          <w:rFonts w:cs="Times New Roman"/>
         </w:rPr>
       </w:pPr>
     </w:p>
@@ -3696,75 +3560,330 @@
     <w:p>
       <w:pPr>
         <w:pStyle w:val="Heading2"/>
-        <w:ind w:left="1440"/>
-      </w:pPr>
-      <w:bookmarkStart w:id="6" w:name="_Toc130149539"/>
-      <w:r>
-        <w:t>Sád</w:t>
-      </w:r>
-      <w:bookmarkEnd w:id="6"/>
+        <w:numPr>
+          <w:ilvl w:val="0"/>
+          <w:numId w:val="13"/>
+        </w:numPr>
+      </w:pPr>
+      <w:r>
+        <w:t>main()</w:t>
+      </w:r>
+    </w:p>
+    <w:p>
+      <w:r>
+        <w:t>Khi bắt đầu chương trình sẽ khởi chạy hàm main().</w:t>
+      </w:r>
+    </w:p>
+    <w:p>
+      <w:r>
+        <w:t>Hàm này sẽ bắt đầu</w:t>
+      </w:r>
+      <w:r>
+        <w:t xml:space="preserve"> tạo ra các </w:t>
+      </w:r>
+      <w:r>
+        <w:t>process</w:t>
+      </w:r>
+      <w:r>
+        <w:t xml:space="preserve"> và gửi tin nhắn giữa chúng. Đầu tiên, nó tạo ra một </w:t>
+      </w:r>
+      <w:r>
+        <w:t>object</w:t>
+      </w:r>
+      <w:r>
+        <w:t xml:space="preserve"> Registry </w:t>
+      </w:r>
+      <w:r>
+        <w:t>với</w:t>
+      </w:r>
+      <w:r>
+        <w:t xml:space="preserve"> </w:t>
+      </w:r>
+      <w:r>
+        <w:t>port</w:t>
+      </w:r>
+      <w:r>
+        <w:t xml:space="preserve"> 8080. </w:t>
+      </w:r>
+    </w:p>
+    <w:p>
+      <w:r>
+        <w:t xml:space="preserve">Sau đó, nó tạo ra </w:t>
+      </w:r>
+      <w:r>
+        <w:t>các thứ sau:</w:t>
+      </w:r>
+    </w:p>
+    <w:p>
+      <w:pPr>
+        <w:pStyle w:val="ListParagraph"/>
+        <w:numPr>
+          <w:ilvl w:val="0"/>
+          <w:numId w:val="8"/>
+        </w:numPr>
+      </w:pPr>
+      <w:r>
+        <w:t>M</w:t>
+      </w:r>
+      <w:r>
+        <w:t>ảng 2 chiều destIDs để lưu trữ</w:t>
+      </w:r>
+      <w:r>
+        <w:t xml:space="preserve"> danh sách</w:t>
+      </w:r>
+      <w:r>
+        <w:t xml:space="preserve"> các Process nơi mà cần gửi messages</w:t>
+      </w:r>
+      <w:r>
+        <w:t>.</w:t>
+      </w:r>
+    </w:p>
+    <w:p>
+      <w:pPr>
+        <w:pStyle w:val="ListParagraph"/>
+        <w:numPr>
+          <w:ilvl w:val="0"/>
+          <w:numId w:val="8"/>
+        </w:numPr>
+      </w:pPr>
+      <w:r>
+        <w:t>M</w:t>
+      </w:r>
+      <w:r>
+        <w:t xml:space="preserve">ảng 2 chiều </w:t>
+      </w:r>
+      <w:r>
+        <w:t>M</w:t>
+      </w:r>
+      <w:r>
+        <w:t xml:space="preserve">essages để lưu trữ các tin nhắn cần gửi </w:t>
+      </w:r>
+    </w:p>
+    <w:p>
+      <w:pPr>
+        <w:pStyle w:val="ListParagraph"/>
+        <w:numPr>
+          <w:ilvl w:val="0"/>
+          <w:numId w:val="8"/>
+        </w:numPr>
+      </w:pPr>
+      <w:r>
+        <w:t>M</w:t>
+      </w:r>
+      <w:r>
+        <w:t xml:space="preserve">ảng 2 chiều </w:t>
+      </w:r>
+      <w:r>
+        <w:t xml:space="preserve">thời gian </w:t>
+      </w:r>
+      <w:r>
+        <w:t xml:space="preserve">delays </w:t>
+      </w:r>
+      <w:r>
+        <w:t xml:space="preserve">(độ </w:t>
+      </w:r>
+      <w:r>
+        <w:t>trễ giữa việc gửi các tin nhắn</w:t>
+      </w:r>
+      <w:r>
+        <w:t>, ở đây là Random</w:t>
+      </w:r>
+      <w:r>
+        <w:t>)</w:t>
+      </w:r>
+      <w:r>
+        <w:t>.</w:t>
+      </w:r>
+    </w:p>
+    <w:p>
+      <w:r>
+        <w:t xml:space="preserve">Sau đó, nó tạo ra một số luồng MyProcess để gửi các tin nhắn theo </w:t>
+      </w:r>
+      <w:r>
+        <w:t>mảng</w:t>
+      </w:r>
+      <w:r>
+        <w:t xml:space="preserve"> destIDs được </w:t>
+      </w:r>
+      <w:r>
+        <w:t>input</w:t>
+      </w:r>
+      <w:r>
+        <w:t xml:space="preserve">. Cuối cùng, nó </w:t>
+      </w:r>
+      <w:r>
+        <w:t>start</w:t>
+      </w:r>
+      <w:r>
+        <w:t xml:space="preserve"> tất cả các luồng đó.</w:t>
+      </w:r>
     </w:p>
     <w:p>
       <w:pPr>
         <w:pStyle w:val="Heading2"/>
-        <w:ind w:left="1440"/>
-      </w:pPr>
-      <w:bookmarkStart w:id="7" w:name="_Toc130149540"/>
-      <w:r>
-        <w:t>Đa</w:t>
-      </w:r>
-      <w:bookmarkEnd w:id="7"/>
+        <w:numPr>
+          <w:ilvl w:val="0"/>
+          <w:numId w:val="13"/>
+        </w:numPr>
+      </w:pPr>
+      <w:r>
+        <w:t>class myProcess</w:t>
+      </w:r>
+    </w:p>
+    <w:p>
+      <w:r>
+        <w:t xml:space="preserve">Class này </w:t>
+      </w:r>
+      <w:r>
+        <w:t xml:space="preserve">thực hiện gửi các tin nhắn giữa các quy trình. Mỗi </w:t>
+      </w:r>
+      <w:r>
+        <w:t>object</w:t>
+      </w:r>
+      <w:r>
+        <w:t xml:space="preserve"> MyProcess </w:t>
+      </w:r>
+      <w:r>
+        <w:t>là 1 process</w:t>
+      </w:r>
+      <w:r>
+        <w:t xml:space="preserve"> và </w:t>
+      </w:r>
+      <w:r>
+        <w:t>sẽ</w:t>
+      </w:r>
+      <w:r>
+        <w:t xml:space="preserve"> gửi tin nhắn đến một hoặc nhiều quy trình khác</w:t>
+      </w:r>
+      <w:r>
+        <w:t xml:space="preserve"> (ở đây là gửi broadcast cho tất cả process còn lại)</w:t>
+      </w:r>
+      <w:r>
+        <w:t xml:space="preserve">. </w:t>
+      </w:r>
+    </w:p>
+    <w:p>
+      <w:r>
+        <w:t xml:space="preserve">Các tham số đầu vào </w:t>
+      </w:r>
+      <w:r>
+        <w:t xml:space="preserve">là </w:t>
+      </w:r>
+      <w:r>
+        <w:t>(</w:t>
+      </w:r>
+      <w:r>
+        <w:t>destIDs, messages, delays và process</w:t>
+      </w:r>
+      <w:r>
+        <w:t>).</w:t>
+      </w:r>
+    </w:p>
+    <w:p>
+      <w:r>
+        <w:t xml:space="preserve">Trong hàm run(), vòng lặp đầu tiên duyệt qua các phần tử của mảng destIDs. </w:t>
+      </w:r>
+    </w:p>
+    <w:p>
+      <w:r>
+        <w:t>Đối với mỗi phần tử, vòng lặp thứ hai</w:t>
+      </w:r>
+      <w:r>
+        <w:t xml:space="preserve"> hàm</w:t>
+      </w:r>
+      <w:r>
+        <w:t xml:space="preserve"> process.send() sẽ được sử dụng để gửi thông điệp đến </w:t>
+      </w:r>
+      <w:r>
+        <w:t>process</w:t>
+      </w:r>
+      <w:r>
+        <w:t xml:space="preserve"> với ID tương ứng</w:t>
+      </w:r>
+      <w:r>
+        <w:t xml:space="preserve"> với messages và thời gian delay như đã input vào.</w:t>
+      </w:r>
+    </w:p>
+    <w:p>
+      <w:r>
+        <w:t>Nếu có lỗi xảy ra, thông báo lỗi sẽ được in ra màn hình</w:t>
+      </w:r>
+      <w:r>
+        <w:t xml:space="preserve"> vì đã có try, catch error.</w:t>
+      </w:r>
     </w:p>
     <w:p>
       <w:pPr>
         <w:pStyle w:val="Heading2"/>
-        <w:ind w:left="1440"/>
-      </w:pPr>
-      <w:bookmarkStart w:id="8" w:name="_Toc130149541"/>
-      <w:r>
-        <w:t>ada</w:t>
-      </w:r>
-      <w:bookmarkEnd w:id="8"/>
-    </w:p>
-    <w:p>
-      <w:pPr>
-        <w:rPr>
-          <w:rFonts w:ascii="Times New Roman" w:hAnsi="Times New Roman" w:cs="Times New Roman"/>
-        </w:rPr>
-      </w:pPr>
-    </w:p>
-    <w:p>
-      <w:pPr>
-        <w:rPr>
-          <w:rFonts w:ascii="Times New Roman" w:hAnsi="Times New Roman" w:cs="Times New Roman"/>
-        </w:rPr>
-      </w:pPr>
-    </w:p>
-    <w:p>
-      <w:pPr>
-        <w:rPr>
-          <w:rFonts w:ascii="Times New Roman" w:hAnsi="Times New Roman" w:cs="Times New Roman"/>
-        </w:rPr>
-      </w:pPr>
-    </w:p>
-    <w:p>
-      <w:pPr>
-        <w:rPr>
-          <w:rFonts w:ascii="Times New Roman" w:hAnsi="Times New Roman" w:cs="Times New Roman"/>
-        </w:rPr>
-      </w:pPr>
-    </w:p>
-    <w:p>
-      <w:pPr>
-        <w:rPr>
-          <w:rFonts w:ascii="Times New Roman" w:hAnsi="Times New Roman" w:cs="Times New Roman"/>
-        </w:rPr>
-      </w:pPr>
-    </w:p>
-    <w:p>
-      <w:pPr>
-        <w:rPr>
-          <w:rFonts w:ascii="Times New Roman" w:hAnsi="Times New Roman" w:cs="Times New Roman"/>
+        <w:numPr>
+          <w:ilvl w:val="0"/>
+          <w:numId w:val="13"/>
+        </w:numPr>
+      </w:pPr>
+      <w:r>
+        <w:lastRenderedPageBreak/>
+        <w:t>class Message</w:t>
+      </w:r>
+    </w:p>
+    <w:p>
+      <w:pPr>
+        <w:pStyle w:val="Heading2"/>
+        <w:ind w:left="720"/>
+      </w:pPr>
+      <w:r>
+        <w:t>d) class S</w:t>
+      </w:r>
+    </w:p>
+    <w:p>
+      <w:pPr>
+        <w:pStyle w:val="Heading2"/>
+        <w:ind w:left="720"/>
+      </w:pPr>
+      <w:r>
+        <w:t>e) class SBuffer</w:t>
+      </w:r>
+    </w:p>
+    <w:p>
+      <w:pPr>
+        <w:pStyle w:val="Heading2"/>
+        <w:ind w:left="720"/>
+      </w:pPr>
+      <w:r>
+        <w:t>f) class VectorClock</w:t>
+      </w:r>
+    </w:p>
+    <w:p>
+      <w:pPr>
+        <w:rPr>
+          <w:rFonts w:cs="Times New Roman"/>
+        </w:rPr>
+      </w:pPr>
+    </w:p>
+    <w:p>
+      <w:pPr>
+        <w:rPr>
+          <w:rFonts w:cs="Times New Roman"/>
+        </w:rPr>
+      </w:pPr>
+    </w:p>
+    <w:p>
+      <w:pPr>
+        <w:rPr>
+          <w:rFonts w:cs="Times New Roman"/>
+        </w:rPr>
+      </w:pPr>
+    </w:p>
+    <w:p>
+      <w:pPr>
+        <w:rPr>
+          <w:rFonts w:cs="Times New Roman"/>
+        </w:rPr>
+      </w:pPr>
+    </w:p>
+    <w:p>
+      <w:pPr>
+        <w:rPr>
+          <w:rFonts w:cs="Times New Roman"/>
         </w:rPr>
       </w:pPr>
     </w:p>
@@ -4872,9 +4991,95 @@
     </w:lvl>
   </w:abstractNum>
   <w:abstractNum w:abstractNumId="9" w15:restartNumberingAfterBreak="0">
+    <w:nsid w:val="6F613C6D"/>
+    <w:multiLevelType w:val="hybridMultilevel"/>
+    <w:tmpl w:val="D44E6AEA"/>
+    <w:lvl w:ilvl="0" w:tplc="04090017">
+      <w:start w:val="1"/>
+      <w:numFmt w:val="lowerLetter"/>
+      <w:lvlText w:val="%1)"/>
+      <w:lvlJc w:val="left"/>
+      <w:pPr>
+        <w:ind w:left="1080" w:hanging="360"/>
+      </w:pPr>
+    </w:lvl>
+    <w:lvl w:ilvl="1" w:tplc="04090019" w:tentative="1">
+      <w:start w:val="1"/>
+      <w:numFmt w:val="lowerLetter"/>
+      <w:lvlText w:val="%2."/>
+      <w:lvlJc w:val="left"/>
+      <w:pPr>
+        <w:ind w:left="1800" w:hanging="360"/>
+      </w:pPr>
+    </w:lvl>
+    <w:lvl w:ilvl="2" w:tplc="0409001B" w:tentative="1">
+      <w:start w:val="1"/>
+      <w:numFmt w:val="lowerRoman"/>
+      <w:lvlText w:val="%3."/>
+      <w:lvlJc w:val="right"/>
+      <w:pPr>
+        <w:ind w:left="2520" w:hanging="180"/>
+      </w:pPr>
+    </w:lvl>
+    <w:lvl w:ilvl="3" w:tplc="0409000F" w:tentative="1">
+      <w:start w:val="1"/>
+      <w:numFmt w:val="decimal"/>
+      <w:lvlText w:val="%4."/>
+      <w:lvlJc w:val="left"/>
+      <w:pPr>
+        <w:ind w:left="3240" w:hanging="360"/>
+      </w:pPr>
+    </w:lvl>
+    <w:lvl w:ilvl="4" w:tplc="04090019" w:tentative="1">
+      <w:start w:val="1"/>
+      <w:numFmt w:val="lowerLetter"/>
+      <w:lvlText w:val="%5."/>
+      <w:lvlJc w:val="left"/>
+      <w:pPr>
+        <w:ind w:left="3960" w:hanging="360"/>
+      </w:pPr>
+    </w:lvl>
+    <w:lvl w:ilvl="5" w:tplc="0409001B" w:tentative="1">
+      <w:start w:val="1"/>
+      <w:numFmt w:val="lowerRoman"/>
+      <w:lvlText w:val="%6."/>
+      <w:lvlJc w:val="right"/>
+      <w:pPr>
+        <w:ind w:left="4680" w:hanging="180"/>
+      </w:pPr>
+    </w:lvl>
+    <w:lvl w:ilvl="6" w:tplc="0409000F" w:tentative="1">
+      <w:start w:val="1"/>
+      <w:numFmt w:val="decimal"/>
+      <w:lvlText w:val="%7."/>
+      <w:lvlJc w:val="left"/>
+      <w:pPr>
+        <w:ind w:left="5400" w:hanging="360"/>
+      </w:pPr>
+    </w:lvl>
+    <w:lvl w:ilvl="7" w:tplc="04090019" w:tentative="1">
+      <w:start w:val="1"/>
+      <w:numFmt w:val="lowerLetter"/>
+      <w:lvlText w:val="%8."/>
+      <w:lvlJc w:val="left"/>
+      <w:pPr>
+        <w:ind w:left="6120" w:hanging="360"/>
+      </w:pPr>
+    </w:lvl>
+    <w:lvl w:ilvl="8" w:tplc="0409001B" w:tentative="1">
+      <w:start w:val="1"/>
+      <w:numFmt w:val="lowerRoman"/>
+      <w:lvlText w:val="%9."/>
+      <w:lvlJc w:val="right"/>
+      <w:pPr>
+        <w:ind w:left="6840" w:hanging="180"/>
+      </w:pPr>
+    </w:lvl>
+  </w:abstractNum>
+  <w:abstractNum w:abstractNumId="10" w15:restartNumberingAfterBreak="0">
     <w:nsid w:val="7003661F"/>
     <w:multiLevelType w:val="hybridMultilevel"/>
-    <w:tmpl w:val="CF46280E"/>
+    <w:tmpl w:val="DD246A62"/>
     <w:lvl w:ilvl="0" w:tplc="0409000F">
       <w:start w:val="1"/>
       <w:numFmt w:val="decimal"/>
@@ -4887,7 +5092,7 @@
         <w:rFonts w:hint="default"/>
       </w:rPr>
     </w:lvl>
-    <w:lvl w:ilvl="1" w:tplc="04090019" w:tentative="1">
+    <w:lvl w:ilvl="1" w:tplc="04090019">
       <w:start w:val="1"/>
       <w:numFmt w:val="lowerLetter"/>
       <w:lvlText w:val="%2."/>
@@ -4960,7 +5165,7 @@
       </w:pPr>
     </w:lvl>
   </w:abstractNum>
-  <w:abstractNum w:abstractNumId="10" w15:restartNumberingAfterBreak="0">
+  <w:abstractNum w:abstractNumId="11" w15:restartNumberingAfterBreak="0">
     <w:nsid w:val="7A5263A8"/>
     <w:multiLevelType w:val="hybridMultilevel"/>
     <w:tmpl w:val="C438205A"/>
@@ -5046,7 +5251,7 @@
       </w:pPr>
     </w:lvl>
   </w:abstractNum>
-  <w:abstractNum w:abstractNumId="11" w15:restartNumberingAfterBreak="0">
+  <w:abstractNum w:abstractNumId="12" w15:restartNumberingAfterBreak="0">
     <w:nsid w:val="7DA31CA7"/>
     <w:multiLevelType w:val="hybridMultilevel"/>
     <w:tmpl w:val="EC8EA102"/>
@@ -5161,10 +5366,10 @@
     </w:lvl>
   </w:abstractNum>
   <w:num w:numId="1" w16cid:durableId="1936667729">
-    <w:abstractNumId w:val="11"/>
+    <w:abstractNumId w:val="12"/>
   </w:num>
   <w:num w:numId="2" w16cid:durableId="797842105">
-    <w:abstractNumId w:val="9"/>
+    <w:abstractNumId w:val="10"/>
   </w:num>
   <w:num w:numId="3" w16cid:durableId="1337343404">
     <w:abstractNumId w:val="4"/>
@@ -5188,13 +5393,16 @@
     <w:abstractNumId w:val="8"/>
   </w:num>
   <w:num w:numId="10" w16cid:durableId="939675950">
-    <w:abstractNumId w:val="10"/>
+    <w:abstractNumId w:val="11"/>
   </w:num>
   <w:num w:numId="11" w16cid:durableId="377900455">
     <w:abstractNumId w:val="1"/>
   </w:num>
   <w:num w:numId="12" w16cid:durableId="1214004869">
     <w:abstractNumId w:val="2"/>
+  </w:num>
+  <w:num w:numId="13" w16cid:durableId="571504507">
+    <w:abstractNumId w:val="9"/>
   </w:num>
 </w:numbering>
 </file>
@@ -5597,9 +5805,10 @@
   <w:style w:type="paragraph" w:default="1" w:styleId="Normal">
     <w:name w:val="Normal"/>
     <w:qFormat/>
-    <w:rsid w:val="00A869E8"/>
+    <w:rsid w:val="00D23395"/>
     <w:rPr>
-      <w:rFonts w:ascii="Arial" w:eastAsiaTheme="minorEastAsia" w:hAnsi="Arial"/>
+      <w:rFonts w:ascii="Times New Roman" w:eastAsiaTheme="minorEastAsia" w:hAnsi="Times New Roman"/>
+      <w:sz w:val="28"/>
       <w:lang w:eastAsia="ko-KR"/>
     </w:rPr>
   </w:style>
@@ -5618,7 +5827,7 @@
       <w:outlineLvl w:val="0"/>
     </w:pPr>
     <w:rPr>
-      <w:rFonts w:ascii="Times New Roman" w:eastAsiaTheme="majorEastAsia" w:hAnsi="Times New Roman" w:cstheme="majorBidi"/>
+      <w:rFonts w:eastAsiaTheme="majorEastAsia" w:cstheme="majorBidi"/>
       <w:b/>
       <w:color w:val="000000" w:themeColor="text1"/>
       <w:sz w:val="40"/>
@@ -5641,7 +5850,7 @@
       <w:outlineLvl w:val="1"/>
     </w:pPr>
     <w:rPr>
-      <w:rFonts w:ascii="Times New Roman" w:eastAsiaTheme="majorEastAsia" w:hAnsi="Times New Roman" w:cstheme="majorBidi"/>
+      <w:rFonts w:eastAsiaTheme="majorEastAsia" w:cstheme="majorBidi"/>
       <w:b/>
       <w:color w:val="000000" w:themeColor="text1"/>
       <w:sz w:val="36"/>
@@ -5664,7 +5873,7 @@
       <w:outlineLvl w:val="2"/>
     </w:pPr>
     <w:rPr>
-      <w:rFonts w:ascii="Times New Roman" w:eastAsiaTheme="majorEastAsia" w:hAnsi="Times New Roman" w:cstheme="majorBidi"/>
+      <w:rFonts w:eastAsiaTheme="majorEastAsia" w:cstheme="majorBidi"/>
       <w:b/>
       <w:color w:val="000000" w:themeColor="text1"/>
       <w:sz w:val="32"/>

</xml_diff>

<commit_message>
bao cao gan final
</commit_message>
<xml_diff>
--- a/Bao cao SES.docx
+++ b/Bao cao SES.docx
@@ -295,19 +295,6 @@
     </w:p>
     <w:p>
       <w:pPr>
-        <w:jc w:val="center"/>
-        <w:rPr>
-          <w:rFonts w:cs="Times New Roman"/>
-          <w:b/>
-          <w:bCs/>
-          <w:sz w:val="32"/>
-          <w:szCs w:val="32"/>
-        </w:rPr>
-      </w:pPr>
-    </w:p>
-    <w:p>
-      <w:pPr>
-        <w:jc w:val="center"/>
         <w:rPr>
           <w:rFonts w:cs="Times New Roman"/>
           <w:b/>
@@ -386,7 +373,6 @@
           <w:sz w:val="32"/>
           <w:szCs w:val="32"/>
         </w:rPr>
-        <w:lastRenderedPageBreak/>
         <w:t>Thành phố Hồ Chí Minh</w:t>
       </w:r>
     </w:p>
@@ -763,20 +749,6 @@
     </w:p>
     <w:p>
       <w:pPr>
-        <w:jc w:val="center"/>
-        <w:rPr>
-          <w:rFonts w:eastAsia="Malgun Gothic" w:cs="Times New Roman"/>
-          <w:b/>
-          <w:bCs/>
-          <w:sz w:val="32"/>
-          <w:szCs w:val="32"/>
-          <w:lang w:val="vi-VN"/>
-        </w:rPr>
-      </w:pPr>
-    </w:p>
-    <w:p>
-      <w:pPr>
-        <w:jc w:val="center"/>
         <w:rPr>
           <w:rFonts w:eastAsia="Malgun Gothic" w:cs="Times New Roman"/>
           <w:b/>
@@ -834,7 +806,6 @@
           <w:szCs w:val="32"/>
           <w:lang w:val="vi-VN"/>
         </w:rPr>
-        <w:lastRenderedPageBreak/>
         <w:t xml:space="preserve">Thành phố Hồ Chí Minh </w:t>
       </w:r>
       <w:bookmarkEnd w:id="0"/>
@@ -1190,14 +1161,14 @@
     <w:sdt>
       <w:sdtPr>
         <w:rPr>
-          <w:rFonts w:ascii="Arial" w:eastAsiaTheme="minorEastAsia" w:hAnsi="Arial" w:cstheme="minorBidi"/>
+          <w:rFonts w:eastAsiaTheme="minorEastAsia" w:cstheme="minorBidi"/>
           <w:b w:val="0"/>
           <w:color w:val="auto"/>
-          <w:sz w:val="22"/>
+          <w:sz w:val="28"/>
           <w:szCs w:val="22"/>
           <w:lang w:eastAsia="ko-KR"/>
         </w:rPr>
-        <w:id w:val="-1736617498"/>
+        <w:id w:val="1136923395"/>
         <w:docPartObj>
           <w:docPartGallery w:val="Table of Contents"/>
           <w:docPartUnique/>
@@ -1205,10 +1176,8 @@
       </w:sdtPr>
       <w:sdtEndPr>
         <w:rPr>
-          <w:rFonts w:ascii="Times New Roman" w:hAnsi="Times New Roman"/>
           <w:bCs/>
           <w:noProof/>
-          <w:sz w:val="28"/>
         </w:rPr>
       </w:sdtEndPr>
       <w:sdtContent>
@@ -1217,7 +1186,7 @@
             <w:pStyle w:val="TOCHeading"/>
           </w:pPr>
           <w:r>
-            <w:t>Mục lục</w:t>
+            <w:t>Mục Lục</w:t>
           </w:r>
         </w:p>
         <w:p>
@@ -1230,31 +1199,20 @@
             <w:rPr>
               <w:rFonts w:asciiTheme="minorHAnsi" w:hAnsiTheme="minorHAnsi"/>
               <w:noProof/>
+              <w:sz w:val="22"/>
               <w:lang w:eastAsia="en-US"/>
             </w:rPr>
           </w:pPr>
           <w:r>
-            <w:rPr>
-              <w:rFonts w:cs="Times New Roman"/>
-              <w:szCs w:val="28"/>
-            </w:rPr>
             <w:fldChar w:fldCharType="begin"/>
           </w:r>
           <w:r>
-            <w:rPr>
-              <w:rFonts w:cs="Times New Roman"/>
-              <w:szCs w:val="28"/>
-            </w:rPr>
             <w:instrText xml:space="preserve"> TOC \o "1-3" \h \z \u </w:instrText>
           </w:r>
           <w:r>
-            <w:rPr>
-              <w:rFonts w:cs="Times New Roman"/>
-              <w:szCs w:val="28"/>
-            </w:rPr>
             <w:fldChar w:fldCharType="separate"/>
           </w:r>
-          <w:hyperlink w:anchor="_Toc130149535" w:history="1">
+          <w:hyperlink w:anchor="_Toc130168064" w:history="1">
             <w:r>
               <w:rPr>
                 <w:rStyle w:val="Hyperlink"/>
@@ -1268,6 +1226,7 @@
               <w:rPr>
                 <w:rFonts w:asciiTheme="minorHAnsi" w:hAnsiTheme="minorHAnsi"/>
                 <w:noProof/>
+                <w:sz w:val="22"/>
                 <w:lang w:eastAsia="en-US"/>
               </w:rPr>
               <w:tab/>
@@ -1300,7 +1259,7 @@
                 <w:noProof/>
                 <w:webHidden/>
               </w:rPr>
-              <w:instrText xml:space="preserve"> PAGEREF _Toc130149535 \h </w:instrText>
+              <w:instrText xml:space="preserve"> PAGEREF _Toc130168064 \h </w:instrText>
             </w:r>
             <w:r>
               <w:rPr>
@@ -1320,7 +1279,7 @@
                 <w:noProof/>
                 <w:webHidden/>
               </w:rPr>
-              <w:t>7</w:t>
+              <w:t>9</w:t>
             </w:r>
             <w:r>
               <w:rPr>
@@ -1341,10 +1300,11 @@
             <w:rPr>
               <w:rFonts w:asciiTheme="minorHAnsi" w:hAnsiTheme="minorHAnsi"/>
               <w:noProof/>
+              <w:sz w:val="22"/>
               <w:lang w:eastAsia="en-US"/>
             </w:rPr>
           </w:pPr>
-          <w:hyperlink w:anchor="_Toc130149536" w:history="1">
+          <w:hyperlink w:anchor="_Toc130168065" w:history="1">
             <w:r>
               <w:rPr>
                 <w:rStyle w:val="Hyperlink"/>
@@ -1358,6 +1318,7 @@
               <w:rPr>
                 <w:rFonts w:asciiTheme="minorHAnsi" w:hAnsiTheme="minorHAnsi"/>
                 <w:noProof/>
+                <w:sz w:val="22"/>
                 <w:lang w:eastAsia="en-US"/>
               </w:rPr>
               <w:tab/>
@@ -1390,7 +1351,7 @@
                 <w:noProof/>
                 <w:webHidden/>
               </w:rPr>
-              <w:instrText xml:space="preserve"> PAGEREF _Toc130149536 \h </w:instrText>
+              <w:instrText xml:space="preserve"> PAGEREF _Toc130168065 \h </w:instrText>
             </w:r>
             <w:r>
               <w:rPr>
@@ -1410,7 +1371,7 @@
                 <w:noProof/>
                 <w:webHidden/>
               </w:rPr>
-              <w:t>7</w:t>
+              <w:t>9</w:t>
             </w:r>
             <w:r>
               <w:rPr>
@@ -1431,10 +1392,11 @@
             <w:rPr>
               <w:rFonts w:asciiTheme="minorHAnsi" w:hAnsiTheme="minorHAnsi"/>
               <w:noProof/>
+              <w:sz w:val="22"/>
               <w:lang w:eastAsia="en-US"/>
             </w:rPr>
           </w:pPr>
-          <w:hyperlink w:anchor="_Toc130149537" w:history="1">
+          <w:hyperlink w:anchor="_Toc130168066" w:history="1">
             <w:r>
               <w:rPr>
                 <w:rStyle w:val="Hyperlink"/>
@@ -1446,6 +1408,7 @@
               <w:rPr>
                 <w:rFonts w:asciiTheme="minorHAnsi" w:hAnsiTheme="minorHAnsi"/>
                 <w:noProof/>
+                <w:sz w:val="22"/>
                 <w:lang w:eastAsia="en-US"/>
               </w:rPr>
               <w:tab/>
@@ -1476,7 +1439,7 @@
                 <w:noProof/>
                 <w:webHidden/>
               </w:rPr>
-              <w:instrText xml:space="preserve"> PAGEREF _Toc130149537 \h </w:instrText>
+              <w:instrText xml:space="preserve"> PAGEREF _Toc130168066 \h </w:instrText>
             </w:r>
             <w:r>
               <w:rPr>
@@ -1496,7 +1459,7 @@
                 <w:noProof/>
                 <w:webHidden/>
               </w:rPr>
-              <w:t>7</w:t>
+              <w:t>9</w:t>
             </w:r>
             <w:r>
               <w:rPr>
@@ -1517,10 +1480,11 @@
             <w:rPr>
               <w:rFonts w:asciiTheme="minorHAnsi" w:hAnsiTheme="minorHAnsi"/>
               <w:noProof/>
+              <w:sz w:val="22"/>
               <w:lang w:eastAsia="en-US"/>
             </w:rPr>
           </w:pPr>
-          <w:hyperlink w:anchor="_Toc130149538" w:history="1">
+          <w:hyperlink w:anchor="_Toc130168067" w:history="1">
             <w:r>
               <w:rPr>
                 <w:rStyle w:val="Hyperlink"/>
@@ -1534,6 +1498,7 @@
               <w:rPr>
                 <w:rFonts w:asciiTheme="minorHAnsi" w:hAnsiTheme="minorHAnsi"/>
                 <w:noProof/>
+                <w:sz w:val="22"/>
                 <w:lang w:eastAsia="en-US"/>
               </w:rPr>
               <w:tab/>
@@ -1566,7 +1531,7 @@
                 <w:noProof/>
                 <w:webHidden/>
               </w:rPr>
-              <w:instrText xml:space="preserve"> PAGEREF _Toc130149538 \h </w:instrText>
+              <w:instrText xml:space="preserve"> PAGEREF _Toc130168067 \h </w:instrText>
             </w:r>
             <w:r>
               <w:rPr>
@@ -1586,7 +1551,7 @@
                 <w:noProof/>
                 <w:webHidden/>
               </w:rPr>
-              <w:t>8</w:t>
+              <w:t>10</w:t>
             </w:r>
             <w:r>
               <w:rPr>
@@ -1601,21 +1566,39 @@
           <w:pPr>
             <w:pStyle w:val="TOC2"/>
             <w:tabs>
+              <w:tab w:val="left" w:pos="660"/>
               <w:tab w:val="right" w:leader="dot" w:pos="10456"/>
             </w:tabs>
             <w:rPr>
               <w:rFonts w:asciiTheme="minorHAnsi" w:hAnsiTheme="minorHAnsi"/>
               <w:noProof/>
+              <w:sz w:val="22"/>
               <w:lang w:eastAsia="en-US"/>
             </w:rPr>
           </w:pPr>
-          <w:hyperlink w:anchor="_Toc130149539" w:history="1">
+          <w:hyperlink w:anchor="_Toc130168068" w:history="1">
             <w:r>
               <w:rPr>
                 <w:rStyle w:val="Hyperlink"/>
                 <w:noProof/>
               </w:rPr>
-              <w:t>Sád</w:t>
+              <w:t>a)</w:t>
+            </w:r>
+            <w:r>
+              <w:rPr>
+                <w:rFonts w:asciiTheme="minorHAnsi" w:hAnsiTheme="minorHAnsi"/>
+                <w:noProof/>
+                <w:sz w:val="22"/>
+                <w:lang w:eastAsia="en-US"/>
+              </w:rPr>
+              <w:tab/>
+            </w:r>
+            <w:r>
+              <w:rPr>
+                <w:rStyle w:val="Hyperlink"/>
+                <w:noProof/>
+              </w:rPr>
+              <w:t>Hàm main()</w:t>
             </w:r>
             <w:r>
               <w:rPr>
@@ -1636,7 +1619,7 @@
                 <w:noProof/>
                 <w:webHidden/>
               </w:rPr>
-              <w:instrText xml:space="preserve"> PAGEREF _Toc130149539 \h </w:instrText>
+              <w:instrText xml:space="preserve"> PAGEREF _Toc130168068 \h </w:instrText>
             </w:r>
             <w:r>
               <w:rPr>
@@ -1656,7 +1639,7 @@
                 <w:noProof/>
                 <w:webHidden/>
               </w:rPr>
-              <w:t>8</w:t>
+              <w:t>10</w:t>
             </w:r>
             <w:r>
               <w:rPr>
@@ -1671,21 +1654,39 @@
           <w:pPr>
             <w:pStyle w:val="TOC2"/>
             <w:tabs>
+              <w:tab w:val="left" w:pos="880"/>
               <w:tab w:val="right" w:leader="dot" w:pos="10456"/>
             </w:tabs>
             <w:rPr>
               <w:rFonts w:asciiTheme="minorHAnsi" w:hAnsiTheme="minorHAnsi"/>
               <w:noProof/>
+              <w:sz w:val="22"/>
               <w:lang w:eastAsia="en-US"/>
             </w:rPr>
           </w:pPr>
-          <w:hyperlink w:anchor="_Toc130149540" w:history="1">
+          <w:hyperlink w:anchor="_Toc130168069" w:history="1">
             <w:r>
               <w:rPr>
                 <w:rStyle w:val="Hyperlink"/>
                 <w:noProof/>
               </w:rPr>
-              <w:t>Đa</w:t>
+              <w:t>b)</w:t>
+            </w:r>
+            <w:r>
+              <w:rPr>
+                <w:rFonts w:asciiTheme="minorHAnsi" w:hAnsiTheme="minorHAnsi"/>
+                <w:noProof/>
+                <w:sz w:val="22"/>
+                <w:lang w:eastAsia="en-US"/>
+              </w:rPr>
+              <w:t xml:space="preserve">    </w:t>
+            </w:r>
+            <w:r>
+              <w:rPr>
+                <w:rStyle w:val="Hyperlink"/>
+                <w:noProof/>
+              </w:rPr>
+              <w:t>class myProcess</w:t>
             </w:r>
             <w:r>
               <w:rPr>
@@ -1706,7 +1707,7 @@
                 <w:noProof/>
                 <w:webHidden/>
               </w:rPr>
-              <w:instrText xml:space="preserve"> PAGEREF _Toc130149540 \h </w:instrText>
+              <w:instrText xml:space="preserve"> PAGEREF _Toc130168069 \h </w:instrText>
             </w:r>
             <w:r>
               <w:rPr>
@@ -1726,7 +1727,7 @@
                 <w:noProof/>
                 <w:webHidden/>
               </w:rPr>
-              <w:t>8</w:t>
+              <w:t>10</w:t>
             </w:r>
             <w:r>
               <w:rPr>
@@ -1741,21 +1742,39 @@
           <w:pPr>
             <w:pStyle w:val="TOC2"/>
             <w:tabs>
+              <w:tab w:val="left" w:pos="660"/>
               <w:tab w:val="right" w:leader="dot" w:pos="10456"/>
             </w:tabs>
             <w:rPr>
               <w:rFonts w:asciiTheme="minorHAnsi" w:hAnsiTheme="minorHAnsi"/>
               <w:noProof/>
+              <w:sz w:val="22"/>
               <w:lang w:eastAsia="en-US"/>
             </w:rPr>
           </w:pPr>
-          <w:hyperlink w:anchor="_Toc130149541" w:history="1">
+          <w:hyperlink w:anchor="_Toc130168070" w:history="1">
             <w:r>
               <w:rPr>
                 <w:rStyle w:val="Hyperlink"/>
                 <w:noProof/>
               </w:rPr>
-              <w:t>ada</w:t>
+              <w:t>c)</w:t>
+            </w:r>
+            <w:r>
+              <w:rPr>
+                <w:rFonts w:asciiTheme="minorHAnsi" w:hAnsiTheme="minorHAnsi"/>
+                <w:noProof/>
+                <w:sz w:val="22"/>
+                <w:lang w:eastAsia="en-US"/>
+              </w:rPr>
+              <w:tab/>
+            </w:r>
+            <w:r>
+              <w:rPr>
+                <w:rStyle w:val="Hyperlink"/>
+                <w:noProof/>
+              </w:rPr>
+              <w:t>class SchiperEggliSandoz</w:t>
             </w:r>
             <w:r>
               <w:rPr>
@@ -1776,7 +1795,7 @@
                 <w:noProof/>
                 <w:webHidden/>
               </w:rPr>
-              <w:instrText xml:space="preserve"> PAGEREF _Toc130149541 \h </w:instrText>
+              <w:instrText xml:space="preserve"> PAGEREF _Toc130168070 \h </w:instrText>
             </w:r>
             <w:r>
               <w:rPr>
@@ -1796,7 +1815,359 @@
                 <w:noProof/>
                 <w:webHidden/>
               </w:rPr>
-              <w:t>8</w:t>
+              <w:t>11</w:t>
+            </w:r>
+            <w:r>
+              <w:rPr>
+                <w:noProof/>
+                <w:webHidden/>
+              </w:rPr>
+              <w:fldChar w:fldCharType="end"/>
+            </w:r>
+          </w:hyperlink>
+        </w:p>
+        <w:p>
+          <w:pPr>
+            <w:pStyle w:val="TOC2"/>
+            <w:tabs>
+              <w:tab w:val="left" w:pos="880"/>
+              <w:tab w:val="right" w:leader="dot" w:pos="10456"/>
+            </w:tabs>
+            <w:rPr>
+              <w:rFonts w:asciiTheme="minorHAnsi" w:hAnsiTheme="minorHAnsi"/>
+              <w:noProof/>
+              <w:sz w:val="22"/>
+              <w:lang w:eastAsia="en-US"/>
+            </w:rPr>
+          </w:pPr>
+          <w:hyperlink w:anchor="_Toc130168071" w:history="1">
+            <w:r>
+              <w:rPr>
+                <w:rStyle w:val="Hyperlink"/>
+                <w:noProof/>
+              </w:rPr>
+              <w:t>d)</w:t>
+            </w:r>
+            <w:r>
+              <w:rPr>
+                <w:rFonts w:asciiTheme="minorHAnsi" w:hAnsiTheme="minorHAnsi"/>
+                <w:noProof/>
+                <w:sz w:val="22"/>
+                <w:lang w:eastAsia="en-US"/>
+              </w:rPr>
+              <w:t xml:space="preserve">    </w:t>
+            </w:r>
+            <w:r>
+              <w:rPr>
+                <w:rStyle w:val="Hyperlink"/>
+                <w:noProof/>
+              </w:rPr>
+              <w:t>class Message</w:t>
+            </w:r>
+            <w:r>
+              <w:rPr>
+                <w:noProof/>
+                <w:webHidden/>
+              </w:rPr>
+              <w:tab/>
+            </w:r>
+            <w:r>
+              <w:rPr>
+                <w:noProof/>
+                <w:webHidden/>
+              </w:rPr>
+              <w:fldChar w:fldCharType="begin"/>
+            </w:r>
+            <w:r>
+              <w:rPr>
+                <w:noProof/>
+                <w:webHidden/>
+              </w:rPr>
+              <w:instrText xml:space="preserve"> PAGEREF _Toc130168071 \h </w:instrText>
+            </w:r>
+            <w:r>
+              <w:rPr>
+                <w:noProof/>
+                <w:webHidden/>
+              </w:rPr>
+            </w:r>
+            <w:r>
+              <w:rPr>
+                <w:noProof/>
+                <w:webHidden/>
+              </w:rPr>
+              <w:fldChar w:fldCharType="separate"/>
+            </w:r>
+            <w:r>
+              <w:rPr>
+                <w:noProof/>
+                <w:webHidden/>
+              </w:rPr>
+              <w:t>11</w:t>
+            </w:r>
+            <w:r>
+              <w:rPr>
+                <w:noProof/>
+                <w:webHidden/>
+              </w:rPr>
+              <w:fldChar w:fldCharType="end"/>
+            </w:r>
+          </w:hyperlink>
+        </w:p>
+        <w:p>
+          <w:pPr>
+            <w:pStyle w:val="TOC2"/>
+            <w:tabs>
+              <w:tab w:val="left" w:pos="660"/>
+              <w:tab w:val="right" w:leader="dot" w:pos="10456"/>
+            </w:tabs>
+            <w:rPr>
+              <w:rFonts w:asciiTheme="minorHAnsi" w:hAnsiTheme="minorHAnsi"/>
+              <w:noProof/>
+              <w:sz w:val="22"/>
+              <w:lang w:eastAsia="en-US"/>
+            </w:rPr>
+          </w:pPr>
+          <w:hyperlink w:anchor="_Toc130168072" w:history="1">
+            <w:r>
+              <w:rPr>
+                <w:rStyle w:val="Hyperlink"/>
+                <w:noProof/>
+              </w:rPr>
+              <w:t>e)</w:t>
+            </w:r>
+            <w:r>
+              <w:rPr>
+                <w:rFonts w:asciiTheme="minorHAnsi" w:hAnsiTheme="minorHAnsi"/>
+                <w:noProof/>
+                <w:sz w:val="22"/>
+                <w:lang w:eastAsia="en-US"/>
+              </w:rPr>
+              <w:tab/>
+            </w:r>
+            <w:r>
+              <w:rPr>
+                <w:rStyle w:val="Hyperlink"/>
+                <w:noProof/>
+              </w:rPr>
+              <w:t>class S</w:t>
+            </w:r>
+            <w:r>
+              <w:rPr>
+                <w:noProof/>
+                <w:webHidden/>
+              </w:rPr>
+              <w:tab/>
+            </w:r>
+            <w:r>
+              <w:rPr>
+                <w:noProof/>
+                <w:webHidden/>
+              </w:rPr>
+              <w:fldChar w:fldCharType="begin"/>
+            </w:r>
+            <w:r>
+              <w:rPr>
+                <w:noProof/>
+                <w:webHidden/>
+              </w:rPr>
+              <w:instrText xml:space="preserve"> PAGEREF _Toc130168072 \h </w:instrText>
+            </w:r>
+            <w:r>
+              <w:rPr>
+                <w:noProof/>
+                <w:webHidden/>
+              </w:rPr>
+            </w:r>
+            <w:r>
+              <w:rPr>
+                <w:noProof/>
+                <w:webHidden/>
+              </w:rPr>
+              <w:fldChar w:fldCharType="separate"/>
+            </w:r>
+            <w:r>
+              <w:rPr>
+                <w:noProof/>
+                <w:webHidden/>
+              </w:rPr>
+              <w:t>11</w:t>
+            </w:r>
+            <w:r>
+              <w:rPr>
+                <w:noProof/>
+                <w:webHidden/>
+              </w:rPr>
+              <w:fldChar w:fldCharType="end"/>
+            </w:r>
+          </w:hyperlink>
+        </w:p>
+        <w:p>
+          <w:pPr>
+            <w:pStyle w:val="TOC2"/>
+            <w:tabs>
+              <w:tab w:val="left" w:pos="660"/>
+              <w:tab w:val="right" w:leader="dot" w:pos="10456"/>
+            </w:tabs>
+            <w:rPr>
+              <w:rFonts w:asciiTheme="minorHAnsi" w:hAnsiTheme="minorHAnsi"/>
+              <w:noProof/>
+              <w:sz w:val="22"/>
+              <w:lang w:eastAsia="en-US"/>
+            </w:rPr>
+          </w:pPr>
+          <w:hyperlink w:anchor="_Toc130168073" w:history="1">
+            <w:r>
+              <w:rPr>
+                <w:rStyle w:val="Hyperlink"/>
+                <w:noProof/>
+              </w:rPr>
+              <w:t>f)</w:t>
+            </w:r>
+            <w:r>
+              <w:rPr>
+                <w:rFonts w:asciiTheme="minorHAnsi" w:hAnsiTheme="minorHAnsi"/>
+                <w:noProof/>
+                <w:sz w:val="22"/>
+                <w:lang w:eastAsia="en-US"/>
+              </w:rPr>
+              <w:tab/>
+            </w:r>
+            <w:r>
+              <w:rPr>
+                <w:rStyle w:val="Hyperlink"/>
+                <w:noProof/>
+              </w:rPr>
+              <w:t>class SBuffer</w:t>
+            </w:r>
+            <w:r>
+              <w:rPr>
+                <w:noProof/>
+                <w:webHidden/>
+              </w:rPr>
+              <w:tab/>
+            </w:r>
+            <w:r>
+              <w:rPr>
+                <w:noProof/>
+                <w:webHidden/>
+              </w:rPr>
+              <w:fldChar w:fldCharType="begin"/>
+            </w:r>
+            <w:r>
+              <w:rPr>
+                <w:noProof/>
+                <w:webHidden/>
+              </w:rPr>
+              <w:instrText xml:space="preserve"> PAGEREF _Toc130168073 \h </w:instrText>
+            </w:r>
+            <w:r>
+              <w:rPr>
+                <w:noProof/>
+                <w:webHidden/>
+              </w:rPr>
+            </w:r>
+            <w:r>
+              <w:rPr>
+                <w:noProof/>
+                <w:webHidden/>
+              </w:rPr>
+              <w:fldChar w:fldCharType="separate"/>
+            </w:r>
+            <w:r>
+              <w:rPr>
+                <w:noProof/>
+                <w:webHidden/>
+              </w:rPr>
+              <w:t>11</w:t>
+            </w:r>
+            <w:r>
+              <w:rPr>
+                <w:noProof/>
+                <w:webHidden/>
+              </w:rPr>
+              <w:fldChar w:fldCharType="end"/>
+            </w:r>
+          </w:hyperlink>
+        </w:p>
+        <w:p>
+          <w:pPr>
+            <w:pStyle w:val="TOC2"/>
+            <w:tabs>
+              <w:tab w:val="left" w:pos="880"/>
+              <w:tab w:val="right" w:leader="dot" w:pos="10456"/>
+            </w:tabs>
+            <w:rPr>
+              <w:rFonts w:asciiTheme="minorHAnsi" w:hAnsiTheme="minorHAnsi"/>
+              <w:noProof/>
+              <w:sz w:val="22"/>
+              <w:lang w:eastAsia="en-US"/>
+            </w:rPr>
+          </w:pPr>
+          <w:hyperlink w:anchor="_Toc130168074" w:history="1">
+            <w:r>
+              <w:rPr>
+                <w:rStyle w:val="Hyperlink"/>
+                <w:noProof/>
+              </w:rPr>
+              <w:t>g)</w:t>
+            </w:r>
+            <w:r>
+              <w:rPr>
+                <w:rFonts w:asciiTheme="minorHAnsi" w:hAnsiTheme="minorHAnsi"/>
+                <w:noProof/>
+                <w:sz w:val="22"/>
+                <w:lang w:eastAsia="en-US"/>
+              </w:rPr>
+              <w:t xml:space="preserve">    </w:t>
+            </w:r>
+            <w:r>
+              <w:rPr>
+                <w:rStyle w:val="Hyperlink"/>
+                <w:noProof/>
+              </w:rPr>
+              <w:t>class VectorClock</w:t>
+            </w:r>
+            <w:r>
+              <w:rPr>
+                <w:noProof/>
+                <w:webHidden/>
+              </w:rPr>
+              <w:tab/>
+            </w:r>
+            <w:r>
+              <w:rPr>
+                <w:noProof/>
+                <w:webHidden/>
+              </w:rPr>
+              <w:fldChar w:fldCharType="begin"/>
+            </w:r>
+            <w:r>
+              <w:rPr>
+                <w:noProof/>
+                <w:webHidden/>
+              </w:rPr>
+              <w:instrText xml:space="preserve"> PAGEREF _Toc130168074 \h </w:instrText>
+            </w:r>
+            <w:r>
+              <w:rPr>
+                <w:noProof/>
+                <w:webHidden/>
+              </w:rPr>
+            </w:r>
+            <w:r>
+              <w:rPr>
+                <w:noProof/>
+                <w:webHidden/>
+              </w:rPr>
+              <w:fldChar w:fldCharType="separate"/>
+            </w:r>
+            <w:r>
+              <w:rPr>
+                <w:noProof/>
+                <w:webHidden/>
+              </w:rPr>
+              <w:t>12</w:t>
             </w:r>
             <w:r>
               <w:rPr>
@@ -1810,11 +2181,9 @@
         <w:p>
           <w:r>
             <w:rPr>
-              <w:rFonts w:cs="Times New Roman"/>
               <w:b/>
               <w:bCs/>
               <w:noProof/>
-              <w:szCs w:val="28"/>
             </w:rPr>
             <w:fldChar w:fldCharType="end"/>
           </w:r>
@@ -2023,12 +2392,10 @@
         </w:rPr>
       </w:pPr>
     </w:p>
-    <w:p>
-      <w:pPr>
-        <w:tabs>
-          <w:tab w:val="left" w:pos="3480"/>
-        </w:tabs>
-        <w:jc w:val="center"/>
+    <w:bookmarkEnd w:id="1"/>
+    <w:p>
+      <w:pPr>
+        <w:ind w:right="576"/>
         <w:rPr>
           <w:rFonts w:eastAsia="Malgun Gothic" w:cs="Times New Roman"/>
           <w:b/>
@@ -2040,92 +2407,7 @@
     </w:p>
     <w:p>
       <w:pPr>
-        <w:tabs>
-          <w:tab w:val="left" w:pos="3480"/>
-        </w:tabs>
-        <w:jc w:val="center"/>
-        <w:rPr>
-          <w:rFonts w:eastAsia="Malgun Gothic" w:cs="Times New Roman"/>
-          <w:b/>
-          <w:bCs/>
-          <w:szCs w:val="28"/>
-          <w:lang w:val="vi-VN"/>
-        </w:rPr>
-      </w:pPr>
-    </w:p>
-    <w:p>
-      <w:pPr>
-        <w:tabs>
-          <w:tab w:val="left" w:pos="3480"/>
-        </w:tabs>
-        <w:jc w:val="center"/>
-        <w:rPr>
-          <w:rFonts w:eastAsia="Malgun Gothic" w:cs="Times New Roman"/>
-          <w:b/>
-          <w:bCs/>
-          <w:szCs w:val="28"/>
-          <w:lang w:val="vi-VN"/>
-        </w:rPr>
-      </w:pPr>
-    </w:p>
-    <w:bookmarkEnd w:id="1"/>
-    <w:p>
-      <w:pPr>
-        <w:ind w:left="576" w:right="576"/>
-        <w:rPr>
-          <w:rFonts w:eastAsia="Malgun Gothic" w:cs="Times New Roman"/>
-          <w:lang w:val="vi-VN"/>
-        </w:rPr>
-      </w:pPr>
-    </w:p>
-    <w:p>
-      <w:pPr>
-        <w:ind w:left="576" w:right="576"/>
-        <w:rPr>
-          <w:rFonts w:eastAsia="Malgun Gothic" w:cs="Times New Roman"/>
-          <w:lang w:val="vi-VN"/>
-        </w:rPr>
-      </w:pPr>
-    </w:p>
-    <w:p>
-      <w:pPr>
-        <w:ind w:left="576" w:right="576"/>
-        <w:rPr>
-          <w:rFonts w:eastAsia="Malgun Gothic" w:cs="Times New Roman"/>
-          <w:lang w:val="vi-VN"/>
-        </w:rPr>
-      </w:pPr>
-    </w:p>
-    <w:p>
-      <w:pPr>
-        <w:ind w:left="576" w:right="576"/>
-        <w:rPr>
-          <w:rFonts w:eastAsia="Malgun Gothic" w:cs="Times New Roman"/>
-          <w:lang w:val="vi-VN"/>
-        </w:rPr>
-      </w:pPr>
-    </w:p>
-    <w:p>
-      <w:pPr>
-        <w:ind w:left="576" w:right="576"/>
-        <w:rPr>
-          <w:rFonts w:eastAsia="Malgun Gothic" w:cs="Times New Roman"/>
-          <w:lang w:val="vi-VN"/>
-        </w:rPr>
-      </w:pPr>
-    </w:p>
-    <w:p>
-      <w:pPr>
-        <w:ind w:left="576" w:right="576"/>
-        <w:rPr>
-          <w:rFonts w:eastAsia="Malgun Gothic" w:cs="Times New Roman"/>
-          <w:lang w:val="vi-VN"/>
-        </w:rPr>
-      </w:pPr>
-    </w:p>
-    <w:p>
-      <w:pPr>
-        <w:ind w:left="576" w:right="576"/>
+        <w:ind w:right="576"/>
         <w:rPr>
           <w:rFonts w:eastAsia="Malgun Gothic" w:cs="Times New Roman"/>
           <w:lang w:val="vi-VN"/>
@@ -2160,6 +2442,7 @@
           <w:sz w:val="72"/>
           <w:szCs w:val="72"/>
         </w:rPr>
+        <w:lastRenderedPageBreak/>
         <w:t>BÁO CÁO</w:t>
       </w:r>
     </w:p>
@@ -2176,7 +2459,7 @@
           <w:color w:val="auto"/>
         </w:rPr>
       </w:pPr>
-      <w:bookmarkStart w:id="2" w:name="_Toc130149535"/>
+      <w:bookmarkStart w:id="2" w:name="_Toc130168064"/>
       <w:r>
         <w:rPr>
           <w:rFonts w:cs="Times New Roman"/>
@@ -2292,7 +2575,23 @@
           <w:szCs w:val="28"/>
           <w:lang w:val="en-GB"/>
         </w:rPr>
-        <w:t>Dưới đây là cách cài đặt thuật toán SES</w:t>
+        <w:t xml:space="preserve">Dưới đây </w:t>
+      </w:r>
+      <w:r>
+        <w:rPr>
+          <w:rFonts w:cs="Times New Roman"/>
+          <w:szCs w:val="28"/>
+          <w:lang w:val="en-GB"/>
+        </w:rPr>
+        <w:t xml:space="preserve">trình bày </w:t>
+      </w:r>
+      <w:r>
+        <w:rPr>
+          <w:rFonts w:cs="Times New Roman"/>
+          <w:szCs w:val="28"/>
+          <w:lang w:val="en-GB"/>
+        </w:rPr>
+        <w:t>cách cài đặt thuật toán SES</w:t>
       </w:r>
       <w:r>
         <w:rPr>
@@ -2352,7 +2651,7 @@
           <w:color w:val="auto"/>
         </w:rPr>
       </w:pPr>
-      <w:bookmarkStart w:id="3" w:name="_Toc130149536"/>
+      <w:bookmarkStart w:id="3" w:name="_Toc130168065"/>
       <w:r>
         <w:rPr>
           <w:rFonts w:cs="Times New Roman"/>
@@ -2696,7 +2995,7 @@
           <w:numId w:val="2"/>
         </w:numPr>
       </w:pPr>
-      <w:bookmarkStart w:id="4" w:name="_Toc130149537"/>
+      <w:bookmarkStart w:id="4" w:name="_Toc130168066"/>
       <w:r>
         <w:t>Mô tả chi tiết hệ thống</w:t>
       </w:r>
@@ -2707,6 +3006,198 @@
     </w:p>
     <w:p>
       <w:pPr>
+        <w:rPr>
+          <w:rFonts w:eastAsia="Malgun Gothic" w:cs="Times New Roman"/>
+          <w:szCs w:val="28"/>
+        </w:rPr>
+      </w:pPr>
+      <w:r>
+        <w:rPr>
+          <w:rFonts w:eastAsia="Malgun Gothic" w:cs="Times New Roman"/>
+          <w:szCs w:val="28"/>
+        </w:rPr>
+        <w:t xml:space="preserve">Chương trình này dùng thuật toán SES để giải quyết vấn đề đồng bộ hóa các sự kiện trong hệ thống phân tán. Nó tạo ra </w:t>
+      </w:r>
+      <w:r>
+        <w:rPr>
+          <w:rFonts w:eastAsia="Malgun Gothic" w:cs="Times New Roman"/>
+          <w:szCs w:val="28"/>
+        </w:rPr>
+        <w:t>process</w:t>
+      </w:r>
+      <w:r>
+        <w:rPr>
+          <w:rFonts w:eastAsia="Malgun Gothic" w:cs="Times New Roman"/>
+          <w:szCs w:val="28"/>
+        </w:rPr>
+        <w:t xml:space="preserve"> và sử dụng </w:t>
+      </w:r>
+      <w:r>
+        <w:rPr>
+          <w:rFonts w:eastAsia="Malgun Gothic" w:cs="Times New Roman"/>
+          <w:szCs w:val="28"/>
+        </w:rPr>
+        <w:t>class</w:t>
+      </w:r>
+      <w:r>
+        <w:rPr>
+          <w:rFonts w:eastAsia="Malgun Gothic" w:cs="Times New Roman"/>
+          <w:szCs w:val="28"/>
+        </w:rPr>
+        <w:t xml:space="preserve"> SchiperEggliSandoz để gửi và nhận thông điệp giữa các </w:t>
+      </w:r>
+      <w:r>
+        <w:rPr>
+          <w:rFonts w:eastAsia="Malgun Gothic" w:cs="Times New Roman"/>
+          <w:szCs w:val="28"/>
+        </w:rPr>
+        <w:t>process</w:t>
+      </w:r>
+      <w:r>
+        <w:rPr>
+          <w:rFonts w:eastAsia="Malgun Gothic" w:cs="Times New Roman"/>
+          <w:szCs w:val="28"/>
+        </w:rPr>
+        <w:t xml:space="preserve">. </w:t>
+      </w:r>
+    </w:p>
+    <w:p>
+      <w:pPr>
+        <w:rPr>
+          <w:rFonts w:eastAsia="Malgun Gothic" w:cs="Times New Roman"/>
+          <w:szCs w:val="28"/>
+        </w:rPr>
+      </w:pPr>
+      <w:r>
+        <w:rPr>
+          <w:rFonts w:eastAsia="Malgun Gothic" w:cs="Times New Roman"/>
+          <w:szCs w:val="28"/>
+        </w:rPr>
+        <w:t xml:space="preserve">Các </w:t>
+      </w:r>
+      <w:r>
+        <w:rPr>
+          <w:rFonts w:eastAsia="Malgun Gothic" w:cs="Times New Roman"/>
+          <w:szCs w:val="28"/>
+        </w:rPr>
+        <w:t>object</w:t>
+      </w:r>
+      <w:r>
+        <w:rPr>
+          <w:rFonts w:eastAsia="Malgun Gothic" w:cs="Times New Roman"/>
+          <w:szCs w:val="28"/>
+        </w:rPr>
+        <w:t xml:space="preserve"> MyProcess được sử dụng để thực hiện việc gửi </w:t>
+      </w:r>
+      <w:r>
+        <w:rPr>
+          <w:rFonts w:eastAsia="Malgun Gothic" w:cs="Times New Roman"/>
+          <w:szCs w:val="28"/>
+        </w:rPr>
+        <w:t>message</w:t>
+      </w:r>
+      <w:r>
+        <w:rPr>
+          <w:rFonts w:eastAsia="Malgun Gothic" w:cs="Times New Roman"/>
+          <w:szCs w:val="28"/>
+        </w:rPr>
+        <w:t xml:space="preserve"> giữa các </w:t>
+      </w:r>
+      <w:r>
+        <w:rPr>
+          <w:rFonts w:eastAsia="Malgun Gothic" w:cs="Times New Roman"/>
+          <w:szCs w:val="28"/>
+        </w:rPr>
+        <w:t>process</w:t>
+      </w:r>
+      <w:r>
+        <w:rPr>
+          <w:rFonts w:eastAsia="Malgun Gothic" w:cs="Times New Roman"/>
+          <w:szCs w:val="28"/>
+        </w:rPr>
+        <w:t xml:space="preserve">, mỗi </w:t>
+      </w:r>
+      <w:r>
+        <w:rPr>
+          <w:rFonts w:eastAsia="Malgun Gothic" w:cs="Times New Roman"/>
+          <w:szCs w:val="28"/>
+        </w:rPr>
+        <w:t>object</w:t>
+      </w:r>
+      <w:r>
+        <w:rPr>
+          <w:rFonts w:eastAsia="Malgun Gothic" w:cs="Times New Roman"/>
+          <w:szCs w:val="28"/>
+        </w:rPr>
+        <w:t xml:space="preserve"> MyProcess đại diện cho một </w:t>
+      </w:r>
+      <w:r>
+        <w:rPr>
+          <w:rFonts w:eastAsia="Malgun Gothic" w:cs="Times New Roman"/>
+          <w:szCs w:val="28"/>
+        </w:rPr>
+        <w:t>process</w:t>
+      </w:r>
+      <w:r>
+        <w:rPr>
+          <w:rFonts w:eastAsia="Malgun Gothic" w:cs="Times New Roman"/>
+          <w:szCs w:val="28"/>
+        </w:rPr>
+        <w:t xml:space="preserve"> và chứa thông tin về các </w:t>
+      </w:r>
+      <w:r>
+        <w:rPr>
+          <w:rFonts w:eastAsia="Malgun Gothic" w:cs="Times New Roman"/>
+          <w:szCs w:val="28"/>
+        </w:rPr>
+        <w:t>process</w:t>
+      </w:r>
+      <w:r>
+        <w:rPr>
+          <w:rFonts w:eastAsia="Malgun Gothic" w:cs="Times New Roman"/>
+          <w:szCs w:val="28"/>
+        </w:rPr>
+        <w:t xml:space="preserve"> đích</w:t>
+      </w:r>
+      <w:r>
+        <w:rPr>
+          <w:rFonts w:eastAsia="Malgun Gothic" w:cs="Times New Roman"/>
+          <w:szCs w:val="28"/>
+        </w:rPr>
+        <w:t xml:space="preserve"> (process cần gửi tới)</w:t>
+      </w:r>
+      <w:r>
+        <w:rPr>
+          <w:rFonts w:eastAsia="Malgun Gothic" w:cs="Times New Roman"/>
+          <w:szCs w:val="28"/>
+        </w:rPr>
+        <w:t xml:space="preserve"> và </w:t>
+      </w:r>
+      <w:r>
+        <w:rPr>
+          <w:rFonts w:eastAsia="Malgun Gothic" w:cs="Times New Roman"/>
+          <w:szCs w:val="28"/>
+        </w:rPr>
+        <w:t>messages</w:t>
+      </w:r>
+      <w:r>
+        <w:rPr>
+          <w:rFonts w:eastAsia="Malgun Gothic" w:cs="Times New Roman"/>
+          <w:szCs w:val="28"/>
+        </w:rPr>
+        <w:t xml:space="preserve"> cần được gửi đi.</w:t>
+      </w:r>
+    </w:p>
+    <w:p>
+      <w:pPr>
+        <w:rPr>
+          <w:rFonts w:eastAsia="Malgun Gothic" w:cs="Times New Roman"/>
+          <w:szCs w:val="28"/>
+        </w:rPr>
+      </w:pPr>
+    </w:p>
+    <w:p>
+      <w:pPr>
         <w:ind w:left="360"/>
         <w:rPr>
           <w:rFonts w:cs="Times New Roman"/>
@@ -2725,7 +3216,21 @@
           <w:rFonts w:cs="Times New Roman"/>
           <w:szCs w:val="28"/>
         </w:rPr>
-        <w:t>thống được tổ chức gồm 4 class chính dưới đây:</w:t>
+        <w:t xml:space="preserve">thống được tổ chức gồm </w:t>
+      </w:r>
+      <w:r>
+        <w:rPr>
+          <w:rFonts w:cs="Times New Roman"/>
+          <w:szCs w:val="28"/>
+        </w:rPr>
+        <w:t>6</w:t>
+      </w:r>
+      <w:r>
+        <w:rPr>
+          <w:rFonts w:cs="Times New Roman"/>
+          <w:szCs w:val="28"/>
+        </w:rPr>
+        <w:t xml:space="preserve"> class chính dưới đây:</w:t>
       </w:r>
     </w:p>
     <w:p>
@@ -3104,6 +3609,83 @@
     <w:p>
       <w:pPr>
         <w:pStyle w:val="ListParagraph"/>
+        <w:numPr>
+          <w:ilvl w:val="0"/>
+          <w:numId w:val="8"/>
+        </w:numPr>
+        <w:rPr>
+          <w:rFonts w:cs="Times New Roman"/>
+          <w:b/>
+          <w:bCs/>
+          <w:szCs w:val="28"/>
+        </w:rPr>
+      </w:pPr>
+      <w:r>
+        <w:rPr>
+          <w:rFonts w:cs="Times New Roman"/>
+          <w:b/>
+          <w:bCs/>
+          <w:szCs w:val="28"/>
+        </w:rPr>
+        <w:t>SchiperEggliSandoz</w:t>
+      </w:r>
+      <w:r>
+        <w:rPr>
+          <w:rFonts w:cs="Times New Roman"/>
+          <w:b/>
+          <w:bCs/>
+          <w:szCs w:val="28"/>
+        </w:rPr>
+        <w:t xml:space="preserve"> </w:t>
+      </w:r>
+      <w:r>
+        <w:rPr>
+          <w:rFonts w:cs="Times New Roman"/>
+          <w:szCs w:val="28"/>
+        </w:rPr>
+        <w:t xml:space="preserve">là </w:t>
+      </w:r>
+      <w:r>
+        <w:rPr>
+          <w:rFonts w:cs="Times New Roman"/>
+          <w:szCs w:val="28"/>
+        </w:rPr>
+        <w:t xml:space="preserve">class </w:t>
+      </w:r>
+      <w:r>
+        <w:rPr>
+          <w:rFonts w:cs="Times New Roman"/>
+          <w:szCs w:val="28"/>
+        </w:rPr>
+        <w:t xml:space="preserve">chính triển khai SchiperEggliSandoz, bao gồm các </w:t>
+      </w:r>
+      <w:r>
+        <w:rPr>
+          <w:rFonts w:cs="Times New Roman"/>
+          <w:szCs w:val="28"/>
+        </w:rPr>
+        <w:t>hàm</w:t>
+      </w:r>
+      <w:r>
+        <w:rPr>
+          <w:rFonts w:cs="Times New Roman"/>
+          <w:szCs w:val="28"/>
+        </w:rPr>
+        <w:t xml:space="preserve"> để gửi và nhận tin nhắn, và xử lý các tin nhắn trong bộ đệm.</w:t>
+      </w:r>
+    </w:p>
+    <w:p>
+      <w:pPr>
+        <w:pStyle w:val="ListParagraph"/>
+        <w:rPr>
+          <w:rFonts w:cs="Times New Roman"/>
+          <w:szCs w:val="28"/>
+        </w:rPr>
+      </w:pPr>
+    </w:p>
+    <w:p>
+      <w:pPr>
+        <w:pStyle w:val="ListParagraph"/>
         <w:ind w:left="1080"/>
         <w:rPr>
           <w:rFonts w:cs="Times New Roman"/>
@@ -3538,7 +4120,7 @@
           <w:color w:val="auto"/>
         </w:rPr>
       </w:pPr>
-      <w:bookmarkStart w:id="5" w:name="_Toc130149538"/>
+      <w:bookmarkStart w:id="5" w:name="_Toc130168067"/>
       <w:r>
         <w:rPr>
           <w:rFonts w:cs="Times New Roman"/>
@@ -3565,9 +4147,14 @@
           <w:numId w:val="13"/>
         </w:numPr>
       </w:pPr>
+      <w:bookmarkStart w:id="6" w:name="_Toc130168068"/>
+      <w:r>
+        <w:t xml:space="preserve">Hàm </w:t>
+      </w:r>
       <w:r>
         <w:t>main()</w:t>
       </w:r>
+      <w:bookmarkEnd w:id="6"/>
     </w:p>
     <w:p>
       <w:r>
@@ -3726,9 +4313,11 @@
           <w:numId w:val="13"/>
         </w:numPr>
       </w:pPr>
+      <w:bookmarkStart w:id="7" w:name="_Toc130168069"/>
       <w:r>
         <w:t>class myProcess</w:t>
       </w:r>
+      <w:bookmarkEnd w:id="7"/>
     </w:p>
     <w:p>
       <w:r>
@@ -3786,6 +4375,7 @@
     </w:p>
     <w:p>
       <w:r>
+        <w:lastRenderedPageBreak/>
         <w:t>Đối với mỗi phần tử, vòng lặp thứ hai</w:t>
       </w:r>
       <w:r>
@@ -3820,44 +4410,713 @@
           <w:numId w:val="13"/>
         </w:numPr>
       </w:pPr>
+      <w:bookmarkStart w:id="8" w:name="_Toc130168070"/>
+      <w:r>
+        <w:t xml:space="preserve">class </w:t>
+      </w:r>
+      <w:r>
+        <w:t>SchiperEggliSandoz</w:t>
+      </w:r>
+      <w:bookmarkEnd w:id="8"/>
+    </w:p>
+    <w:p>
+      <w:r>
+        <w:t>Các hàm chính trong class này là:</w:t>
+      </w:r>
+    </w:p>
+    <w:p>
+      <w:pPr>
+        <w:pStyle w:val="ListParagraph"/>
+        <w:numPr>
+          <w:ilvl w:val="0"/>
+          <w:numId w:val="8"/>
+        </w:numPr>
+      </w:pPr>
+      <w:r>
+        <w:rPr>
+          <w:b/>
+          <w:bCs/>
+        </w:rPr>
+        <w:t>receive</w:t>
+      </w:r>
+      <w:r>
+        <w:t xml:space="preserve">(Message m): nhận một </w:t>
+      </w:r>
+      <w:r>
+        <w:t>mesage</w:t>
+      </w:r>
+      <w:r>
+        <w:t xml:space="preserve">. Nếu đáp ứng </w:t>
+      </w:r>
+      <w:r>
+        <w:t>được</w:t>
+      </w:r>
+      <w:r>
+        <w:t xml:space="preserve"> thì tin nhắn được gửi đi. Nếu không, nó được thêm vào bộ đệm. </w:t>
+      </w:r>
+    </w:p>
+    <w:p>
+      <w:pPr>
+        <w:pStyle w:val="ListParagraph"/>
+        <w:ind w:left="1080"/>
+      </w:pPr>
+    </w:p>
+    <w:p>
+      <w:pPr>
+        <w:pStyle w:val="ListParagraph"/>
+        <w:numPr>
+          <w:ilvl w:val="0"/>
+          <w:numId w:val="8"/>
+        </w:numPr>
+      </w:pPr>
+      <w:r>
+        <w:rPr>
+          <w:b/>
+          <w:bCs/>
+        </w:rPr>
+        <w:t>send</w:t>
+      </w:r>
+      <w:r>
+        <w:t xml:space="preserve">(int destinationID, String destination, String message): gửi một tin nhắn đến </w:t>
+      </w:r>
+      <w:r>
+        <w:t>process</w:t>
+      </w:r>
+      <w:r>
+        <w:t xml:space="preserve"> với định danh destinationID và địa chỉ destination. Tin nhắn bao gồm nội dung message, bộ đệm S hiện tại và đồng hồ vector </w:t>
+      </w:r>
+      <w:r>
+        <w:t>của process hiện đang</w:t>
+      </w:r>
+      <w:r>
+        <w:t xml:space="preserve"> gửi. </w:t>
+      </w:r>
+    </w:p>
+    <w:p>
+      <w:pPr>
+        <w:pStyle w:val="ListParagraph"/>
+        <w:ind w:left="1080"/>
+      </w:pPr>
+    </w:p>
+    <w:p>
+      <w:pPr>
+        <w:pStyle w:val="ListParagraph"/>
+        <w:numPr>
+          <w:ilvl w:val="0"/>
+          <w:numId w:val="8"/>
+        </w:numPr>
+      </w:pPr>
+      <w:r>
+        <w:rPr>
+          <w:b/>
+          <w:bCs/>
+        </w:rPr>
+        <w:t>send</w:t>
+      </w:r>
+      <w:r>
+        <w:t xml:space="preserve">(int destinationID, String destination, String message, int delay): giống với phương thức send() trên, nhưng có thể thiết lập một khoảng thời gian trễ trước khi tin nhắn được gửi đi </w:t>
+      </w:r>
+      <w:r>
+        <w:t>(random thời gian delay).</w:t>
+      </w:r>
+    </w:p>
+    <w:p>
+      <w:pPr>
+        <w:pStyle w:val="ListParagraph"/>
+        <w:ind w:left="1080"/>
+      </w:pPr>
+    </w:p>
+    <w:p>
+      <w:pPr>
+        <w:pStyle w:val="ListParagraph"/>
+        <w:numPr>
+          <w:ilvl w:val="0"/>
+          <w:numId w:val="8"/>
+        </w:numPr>
+      </w:pPr>
+      <w:r>
+        <w:rPr>
+          <w:b/>
+          <w:bCs/>
+        </w:rPr>
+        <w:t>checkBuffer</w:t>
+      </w:r>
+      <w:r>
+        <w:t xml:space="preserve">(): kiểm tra bộ đệm để xem có tin nhắn nào có thể gửi đi hay không. </w:t>
+      </w:r>
+    </w:p>
+    <w:p>
+      <w:pPr>
+        <w:pStyle w:val="ListParagraph"/>
+        <w:ind w:left="1080"/>
+      </w:pPr>
+    </w:p>
+    <w:p>
+      <w:pPr>
+        <w:pStyle w:val="ListParagraph"/>
+        <w:numPr>
+          <w:ilvl w:val="0"/>
+          <w:numId w:val="8"/>
+        </w:numPr>
+      </w:pPr>
+      <w:r>
+        <w:rPr>
+          <w:b/>
+          <w:bCs/>
+        </w:rPr>
+        <w:t>deliver</w:t>
+      </w:r>
+      <w:r>
+        <w:t xml:space="preserve">(Message m): giao nhận một tin nhắn. </w:t>
+      </w:r>
+      <w:r>
+        <w:t>Sau đó</w:t>
+      </w:r>
+      <w:r>
+        <w:t xml:space="preserve"> cập nhật bộ đệm S hiện tại, đồng hồ vector và thực hiện tăng đồng hồ vector của </w:t>
+      </w:r>
+      <w:r>
+        <w:t>process</w:t>
+      </w:r>
+      <w:r>
+        <w:t xml:space="preserve"> hiện tại</w:t>
+      </w:r>
+      <w:r>
+        <w:t xml:space="preserve"> lên</w:t>
+      </w:r>
+      <w:r>
+        <w:t>.</w:t>
+      </w:r>
+    </w:p>
+    <w:p>
+      <w:pPr>
+        <w:ind w:left="720"/>
+      </w:pPr>
+    </w:p>
+    <w:p>
+      <w:pPr>
+        <w:pStyle w:val="Heading2"/>
+        <w:numPr>
+          <w:ilvl w:val="0"/>
+          <w:numId w:val="13"/>
+        </w:numPr>
+      </w:pPr>
+      <w:bookmarkStart w:id="9" w:name="_Toc130168071"/>
+      <w:r>
+        <w:t>class Message</w:t>
+      </w:r>
+      <w:bookmarkEnd w:id="9"/>
+    </w:p>
+    <w:p>
+      <w:r>
+        <w:t>Class này chứa các giá trị sau (messages, 1 list Sbuffer và mảng timeStamp)</w:t>
+      </w:r>
+    </w:p>
+    <w:p>
+      <w:r>
+        <w:t>Trong đây có hàm toString() để có thể in ra messages và trạng thái hiện tại của messages đó.</w:t>
+      </w:r>
+    </w:p>
+    <w:p>
+      <w:pPr>
+        <w:pStyle w:val="Heading2"/>
+        <w:numPr>
+          <w:ilvl w:val="0"/>
+          <w:numId w:val="13"/>
+        </w:numPr>
+      </w:pPr>
+      <w:bookmarkStart w:id="10" w:name="_Toc130168072"/>
+      <w:r>
+        <w:t>class S</w:t>
+      </w:r>
+      <w:bookmarkEnd w:id="10"/>
+    </w:p>
+    <w:p>
+      <w:r>
+        <w:t>Class này dùng trong</w:t>
+      </w:r>
+      <w:r>
+        <w:t xml:space="preserve"> giao thức Schiper-Eggli-Sandoz. </w:t>
+      </w:r>
+    </w:p>
+    <w:p>
+      <w:r>
+        <w:t>Nó chứa hai thuộc tính: pid (đại diện cho ID của tiến trình tương ứng) và timeStamp (chứa thời gian tương ứng của tiến trình đó)</w:t>
+      </w:r>
+    </w:p>
+    <w:p>
+      <w:pPr>
+        <w:pStyle w:val="Heading2"/>
+        <w:numPr>
+          <w:ilvl w:val="0"/>
+          <w:numId w:val="13"/>
+        </w:numPr>
+      </w:pPr>
+      <w:bookmarkStart w:id="11" w:name="_Toc130168073"/>
+      <w:r>
+        <w:t>class SBuffer</w:t>
+      </w:r>
+      <w:bookmarkEnd w:id="11"/>
+    </w:p>
+    <w:p>
+      <w:r>
+        <w:t xml:space="preserve">Các </w:t>
+      </w:r>
+      <w:r>
+        <w:t>hàm</w:t>
+      </w:r>
+      <w:r>
+        <w:t xml:space="preserve"> trong </w:t>
+      </w:r>
+      <w:r>
+        <w:t>class</w:t>
+      </w:r>
+      <w:r>
+        <w:t xml:space="preserve"> SBuffer được sử dụng để thêm mới hoặc cập nhật thông tin về </w:t>
+      </w:r>
+      <w:r>
+        <w:t xml:space="preserve">1 message </w:t>
+      </w:r>
+      <w:r>
+        <w:t>trong bộ đệm, xác định điều kiện để giao tiếp và trộn các bộ đệm.</w:t>
+      </w:r>
+    </w:p>
+    <w:p>
+      <w:pPr>
+        <w:pStyle w:val="ListParagraph"/>
+        <w:numPr>
+          <w:ilvl w:val="0"/>
+          <w:numId w:val="8"/>
+        </w:numPr>
+      </w:pPr>
+      <w:r>
+        <w:rPr>
+          <w:b/>
+          <w:bCs/>
+        </w:rPr>
+        <w:t>insert</w:t>
+      </w:r>
+      <w:r>
+        <w:t xml:space="preserve">(List&lt;S&gt; sBuffer, S newS): </w:t>
+      </w:r>
+      <w:r>
+        <w:t xml:space="preserve">mục đích </w:t>
+      </w:r>
+      <w:r>
+        <w:t xml:space="preserve">cập nhật hoặc thêm một phần tử mới vào buffer S </w:t>
+      </w:r>
+    </w:p>
+    <w:p>
+      <w:pPr>
+        <w:pStyle w:val="ListParagraph"/>
+        <w:ind w:left="1080"/>
+      </w:pPr>
+      <w:r>
+        <w:t xml:space="preserve">Tham số: </w:t>
+      </w:r>
+    </w:p>
+    <w:p>
+      <w:pPr>
+        <w:pStyle w:val="ListParagraph"/>
+        <w:numPr>
+          <w:ilvl w:val="1"/>
+          <w:numId w:val="8"/>
+        </w:numPr>
+      </w:pPr>
+      <w:r>
+        <w:t xml:space="preserve">sBuffer: buffer S cần cập nhật </w:t>
+      </w:r>
+    </w:p>
+    <w:p>
+      <w:pPr>
+        <w:pStyle w:val="ListParagraph"/>
+        <w:numPr>
+          <w:ilvl w:val="1"/>
+          <w:numId w:val="8"/>
+        </w:numPr>
+      </w:pPr>
       <w:r>
         <w:lastRenderedPageBreak/>
-        <w:t>class Message</w:t>
+        <w:t xml:space="preserve">newS: phần tử S mới cần thêm vào hoặc cập nhật timestamp của phần tử S có sẵn trong buffer S </w:t>
+      </w:r>
+    </w:p>
+    <w:p>
+      <w:pPr>
+        <w:pStyle w:val="ListParagraph"/>
+        <w:ind w:left="1080"/>
+      </w:pPr>
+      <w:r>
+        <w:t xml:space="preserve">Hàm này </w:t>
+      </w:r>
+      <w:r>
+        <w:t xml:space="preserve">duyệt qua từng phần tử S trong buffer S để tìm phần tử S có pid giống với newS. Nếu tìm thấy, cập nhật timestamp của phần tử S đó. Nếu không tìm thấy, thêm newS vào buffer S. </w:t>
+      </w:r>
+    </w:p>
+    <w:p>
+      <w:pPr>
+        <w:pStyle w:val="ListParagraph"/>
+        <w:ind w:left="1080"/>
+      </w:pPr>
+    </w:p>
+    <w:p>
+      <w:pPr>
+        <w:pStyle w:val="ListParagraph"/>
+        <w:numPr>
+          <w:ilvl w:val="0"/>
+          <w:numId w:val="8"/>
+        </w:numPr>
+      </w:pPr>
+      <w:r>
+        <w:t xml:space="preserve"> </w:t>
+      </w:r>
+      <w:r>
+        <w:rPr>
+          <w:b/>
+          <w:bCs/>
+        </w:rPr>
+        <w:t>deliveryCondition</w:t>
+      </w:r>
+      <w:r>
+        <w:t xml:space="preserve">(List&lt;S&gt; sBufferMesg, S currProcess): kiểm tra điều kiện để </w:t>
+      </w:r>
+      <w:r>
+        <w:t xml:space="preserve">có </w:t>
+      </w:r>
+      <w:r>
+        <w:t xml:space="preserve">message. </w:t>
+      </w:r>
+    </w:p>
+    <w:p>
+      <w:pPr>
+        <w:pStyle w:val="ListParagraph"/>
+        <w:ind w:left="1080"/>
+      </w:pPr>
+      <w:r>
+        <w:t xml:space="preserve">Tham số: </w:t>
+      </w:r>
+    </w:p>
+    <w:p>
+      <w:pPr>
+        <w:pStyle w:val="ListParagraph"/>
+        <w:numPr>
+          <w:ilvl w:val="1"/>
+          <w:numId w:val="8"/>
+        </w:numPr>
+      </w:pPr>
+      <w:r>
+        <w:t xml:space="preserve">sBufferMesg: buffer S của message </w:t>
+      </w:r>
+    </w:p>
+    <w:p>
+      <w:pPr>
+        <w:pStyle w:val="ListParagraph"/>
+        <w:numPr>
+          <w:ilvl w:val="1"/>
+          <w:numId w:val="8"/>
+        </w:numPr>
+      </w:pPr>
+      <w:r>
+        <w:t xml:space="preserve">currProcess: tiến trình hiện tại đang xử lý message </w:t>
+      </w:r>
+    </w:p>
+    <w:p>
+      <w:pPr>
+        <w:pStyle w:val="ListParagraph"/>
+        <w:ind w:left="1080"/>
+      </w:pPr>
+      <w:r>
+        <w:t>D</w:t>
+      </w:r>
+      <w:r>
+        <w:t xml:space="preserve">uyệt qua từng phần tử S trong buffer S của message để tìm phần tử S có pid giống với currProcess. Nếu tìm thấy, so sánh timestamp của phần tử S đó và timestamp của currProcess. Nếu timestamp của phần tử S nhỏ hơn hoặc bằng timestamp của currProcess, trả về </w:t>
+      </w:r>
+      <w:r>
+        <w:t>chính nó</w:t>
+      </w:r>
+      <w:r>
+        <w:t xml:space="preserve">. Nếu không tìm thấy phần tử S trong buffer S của message, trả về true. </w:t>
+      </w:r>
+    </w:p>
+    <w:p>
+      <w:pPr>
+        <w:pStyle w:val="ListParagraph"/>
+        <w:ind w:left="1080"/>
+      </w:pPr>
+    </w:p>
+    <w:p>
+      <w:pPr>
+        <w:pStyle w:val="ListParagraph"/>
+        <w:numPr>
+          <w:ilvl w:val="0"/>
+          <w:numId w:val="8"/>
+        </w:numPr>
+      </w:pPr>
+      <w:r>
+        <w:rPr>
+          <w:b/>
+          <w:bCs/>
+        </w:rPr>
+        <w:t>merge</w:t>
+      </w:r>
+      <w:r>
+        <w:t xml:space="preserve">(List&lt;S&gt; ownBuffer, List&lt;S&gt; incomingBuffer): </w:t>
+      </w:r>
+      <w:r>
+        <w:t>ghép trộn</w:t>
+      </w:r>
+      <w:r>
+        <w:t xml:space="preserve"> buffer S của tiến trình hiện tại với buffer S của message nhận được.</w:t>
+      </w:r>
+    </w:p>
+    <w:p>
+      <w:pPr>
+        <w:pStyle w:val="ListParagraph"/>
+        <w:ind w:left="1080"/>
+      </w:pPr>
+      <w:r>
+        <w:t xml:space="preserve">Tham số: </w:t>
+      </w:r>
+    </w:p>
+    <w:p>
+      <w:pPr>
+        <w:pStyle w:val="ListParagraph"/>
+        <w:numPr>
+          <w:ilvl w:val="1"/>
+          <w:numId w:val="8"/>
+        </w:numPr>
+      </w:pPr>
+      <w:r>
+        <w:t xml:space="preserve">ownBuffer: buffer S của tiến trình hiện tại </w:t>
+      </w:r>
+    </w:p>
+    <w:p>
+      <w:pPr>
+        <w:pStyle w:val="ListParagraph"/>
+        <w:numPr>
+          <w:ilvl w:val="1"/>
+          <w:numId w:val="8"/>
+        </w:numPr>
+      </w:pPr>
+      <w:r>
+        <w:t xml:space="preserve">incomingBuffer: buffer S của message nhận được </w:t>
+      </w:r>
+    </w:p>
+    <w:p>
+      <w:pPr>
+        <w:pStyle w:val="ListParagraph"/>
+        <w:ind w:left="1080"/>
+      </w:pPr>
+      <w:r>
+        <w:t>Duyệt</w:t>
+      </w:r>
+      <w:r>
+        <w:t xml:space="preserve"> qua từng phần tử S trong buffer S của message nhận được để thêm hoặc cập nhật timestamp vào buffer S của tiến trình hiện tại. </w:t>
+      </w:r>
+    </w:p>
+    <w:p>
+      <w:pPr>
+        <w:pStyle w:val="ListParagraph"/>
+        <w:ind w:left="1080"/>
+      </w:pPr>
+      <w:r>
+        <w:t>Nếu phần tử S có cùng pid trong cả hai buffer, cập nhật timestamp của phần tử S đó bằng timestamp lớn hơn giữa phần tử S của tiến trình hiện tại và phần tử S của message.</w:t>
+      </w:r>
+    </w:p>
+    <w:p>
+      <w:pPr>
+        <w:pStyle w:val="ListParagraph"/>
+        <w:ind w:left="1080"/>
+      </w:pPr>
+      <w:r>
+        <w:t xml:space="preserve">Nếu không có phần tử S nào trong buffer S của tiến trình hiện tại có cùng pid với phần tử S trong buffer S của message, thêm phần tử S đó vào buffer S của tiến trình hiện tại. </w:t>
+      </w:r>
+    </w:p>
+    <w:p>
+      <w:pPr>
+        <w:pStyle w:val="ListParagraph"/>
+        <w:ind w:left="1080"/>
+      </w:pPr>
+    </w:p>
+    <w:p>
+      <w:pPr>
+        <w:pStyle w:val="ListParagraph"/>
+        <w:numPr>
+          <w:ilvl w:val="0"/>
+          <w:numId w:val="8"/>
+        </w:numPr>
+      </w:pPr>
+      <w:r>
+        <w:rPr>
+          <w:b/>
+          <w:bCs/>
+        </w:rPr>
+        <w:t>toString</w:t>
+      </w:r>
+      <w:r>
+        <w:t xml:space="preserve">(List&lt;S&gt; sBuffer): </w:t>
+      </w:r>
+      <w:r>
+        <w:t>in ra</w:t>
+      </w:r>
+      <w:r>
+        <w:t xml:space="preserve"> trả về chuỗi các phần tử trong buffer S.</w:t>
       </w:r>
     </w:p>
     <w:p>
       <w:pPr>
         <w:pStyle w:val="Heading2"/>
-        <w:ind w:left="720"/>
-      </w:pPr>
-      <w:r>
-        <w:t>d) class S</w:t>
-      </w:r>
-    </w:p>
-    <w:p>
-      <w:pPr>
-        <w:pStyle w:val="Heading2"/>
-        <w:ind w:left="720"/>
-      </w:pPr>
-      <w:r>
-        <w:t>e) class SBuffer</w:t>
-      </w:r>
-    </w:p>
-    <w:p>
-      <w:pPr>
-        <w:pStyle w:val="Heading2"/>
-        <w:ind w:left="720"/>
-      </w:pPr>
-      <w:r>
-        <w:t>f) class VectorClock</w:t>
-      </w:r>
-    </w:p>
-    <w:p>
-      <w:pPr>
-        <w:rPr>
-          <w:rFonts w:cs="Times New Roman"/>
-        </w:rPr>
-      </w:pPr>
+        <w:numPr>
+          <w:ilvl w:val="0"/>
+          <w:numId w:val="13"/>
+        </w:numPr>
+      </w:pPr>
+      <w:bookmarkStart w:id="12" w:name="_Toc130168074"/>
+      <w:r>
+        <w:t>class VectorClock</w:t>
+      </w:r>
+      <w:bookmarkEnd w:id="12"/>
+    </w:p>
+    <w:p>
+      <w:r>
+        <w:t>Class</w:t>
+      </w:r>
+      <w:r>
+        <w:t xml:space="preserve"> VectorClock hỗ trợ các phép toán so sánh và tính toán giá trị lớn nhất giữa các vector </w:t>
+      </w:r>
+      <w:r>
+        <w:t>trong cùng thời gian</w:t>
+      </w:r>
+      <w:r>
+        <w:t xml:space="preserve">, cùng với việc chuyển đổi vector đồng thời sang chuỗi để dễ dàng in ra màn hình </w:t>
+      </w:r>
+      <w:r>
+        <w:t>và fife log.</w:t>
+      </w:r>
+    </w:p>
+    <w:p>
+      <w:pPr>
+        <w:pStyle w:val="ListParagraph"/>
+        <w:numPr>
+          <w:ilvl w:val="0"/>
+          <w:numId w:val="8"/>
+        </w:numPr>
+      </w:pPr>
+      <w:r>
+        <w:rPr>
+          <w:b/>
+          <w:bCs/>
+        </w:rPr>
+        <w:t>strictlyLessThan</w:t>
+      </w:r>
+      <w:r>
+        <w:t xml:space="preserve">(int[] timeStamp1, int[] timeStamp2): kiểm tra xem timeStamp1 có nghiêm ngặt bé hơn timeStamp2 hay không. Nếu có, phương thức trả về true, ngược lại trả về false. </w:t>
+      </w:r>
+    </w:p>
+    <w:p>
+      <w:pPr>
+        <w:pStyle w:val="ListParagraph"/>
+        <w:ind w:left="1080"/>
+      </w:pPr>
+    </w:p>
+    <w:p>
+      <w:pPr>
+        <w:pStyle w:val="ListParagraph"/>
+        <w:numPr>
+          <w:ilvl w:val="0"/>
+          <w:numId w:val="8"/>
+        </w:numPr>
+      </w:pPr>
+      <w:r>
+        <w:rPr>
+          <w:b/>
+          <w:bCs/>
+        </w:rPr>
+        <w:lastRenderedPageBreak/>
+        <w:t>lessThanEqualTo</w:t>
+      </w:r>
+      <w:r>
+        <w:t xml:space="preserve">(int[] timeStamp1, int[] timeStamp2): kiểm tra xem timeStamp1 có bé hơn hoặc bằng timeStamp2 hay không. Nếu có, phương thức trả về true, ngược lại trả về false. </w:t>
+      </w:r>
+      <w:r>
+        <w:t>Hàm này được dùng để check condition trong class SBuffer</w:t>
+      </w:r>
+    </w:p>
+    <w:p>
+      <w:pPr>
+        <w:pStyle w:val="ListParagraph"/>
+      </w:pPr>
+    </w:p>
+    <w:p>
+      <w:pPr>
+        <w:pStyle w:val="ListParagraph"/>
+        <w:ind w:left="1080"/>
+      </w:pPr>
+    </w:p>
+    <w:p>
+      <w:pPr>
+        <w:pStyle w:val="ListParagraph"/>
+        <w:numPr>
+          <w:ilvl w:val="0"/>
+          <w:numId w:val="8"/>
+        </w:numPr>
+      </w:pPr>
+      <w:r>
+        <w:rPr>
+          <w:b/>
+          <w:bCs/>
+        </w:rPr>
+        <w:t>max</w:t>
+      </w:r>
+      <w:r>
+        <w:t>(int[] timeStamp1, int[] timeStamp2): trả về vector clock lớn nhất giữa timeStamp1 và timeStamp2. Để làm điều này, phương thức duyệt qua từng phần tử trong vector clock, so sánh giá trị của nó trong timeStamp1 và timeStamp2, lấy giá trị lớn nhất của hai giá trị và gán vào vector clock đầu tiên</w:t>
+      </w:r>
+      <w:r>
+        <w:t>.</w:t>
+      </w:r>
+    </w:p>
+    <w:p>
+      <w:pPr>
+        <w:pStyle w:val="ListParagraph"/>
+        <w:ind w:left="1080"/>
+      </w:pPr>
+    </w:p>
+    <w:p>
+      <w:pPr>
+        <w:pStyle w:val="ListParagraph"/>
+        <w:numPr>
+          <w:ilvl w:val="0"/>
+          <w:numId w:val="8"/>
+        </w:numPr>
+        <w:rPr>
+          <w:rFonts w:cs="Times New Roman"/>
+        </w:rPr>
+      </w:pPr>
+      <w:r>
+        <w:rPr>
+          <w:rFonts w:cs="Times New Roman"/>
+          <w:b/>
+          <w:bCs/>
+        </w:rPr>
+        <w:t>toString</w:t>
+      </w:r>
+      <w:r>
+        <w:rPr>
+          <w:rFonts w:cs="Times New Roman"/>
+        </w:rPr>
+        <w:t>(int[] vectorClock): trả về một chuỗi biểu diễn vector đồng thời dưới dạng mảng</w:t>
+      </w:r>
+      <w:r>
+        <w:rPr>
+          <w:rFonts w:cs="Times New Roman"/>
+        </w:rPr>
+        <w:t xml:space="preserve"> để </w:t>
+      </w:r>
+      <w:r>
+        <w:rPr>
+          <w:rFonts w:cs="Times New Roman"/>
+        </w:rPr>
+        <w:t>chuyển đổi vector clock thành chuỗi, sử dụng phương thức Arrays.toString(vectorClock) để thực hiện việc này.</w:t>
+      </w:r>
     </w:p>
     <w:p>
       <w:pPr>
@@ -4695,7 +5954,7 @@
         <w:sz w:val="22"/>
       </w:rPr>
     </w:lvl>
-    <w:lvl w:ilvl="1" w:tplc="04090003" w:tentative="1">
+    <w:lvl w:ilvl="1" w:tplc="04090003">
       <w:start w:val="1"/>
       <w:numFmt w:val="bullet"/>
       <w:lvlText w:val="o"/>
@@ -4905,6 +6164,98 @@
     </w:lvl>
   </w:abstractNum>
   <w:abstractNum w:abstractNumId="8" w15:restartNumberingAfterBreak="0">
+    <w:nsid w:val="61F82DE8"/>
+    <w:multiLevelType w:val="hybridMultilevel"/>
+    <w:tmpl w:val="4130284C"/>
+    <w:lvl w:ilvl="0" w:tplc="7D361B22">
+      <w:start w:val="1"/>
+      <w:numFmt w:val="lowerLetter"/>
+      <w:lvlText w:val="%1)"/>
+      <w:lvlJc w:val="left"/>
+      <w:pPr>
+        <w:ind w:left="580" w:hanging="360"/>
+      </w:pPr>
+      <w:rPr>
+        <w:rFonts w:ascii="Times New Roman" w:hAnsi="Times New Roman" w:hint="default"/>
+        <w:color w:val="0563C1" w:themeColor="hyperlink"/>
+        <w:sz w:val="28"/>
+        <w:u w:val="single"/>
+      </w:rPr>
+    </w:lvl>
+    <w:lvl w:ilvl="1" w:tplc="04090019" w:tentative="1">
+      <w:start w:val="1"/>
+      <w:numFmt w:val="lowerLetter"/>
+      <w:lvlText w:val="%2."/>
+      <w:lvlJc w:val="left"/>
+      <w:pPr>
+        <w:ind w:left="1300" w:hanging="360"/>
+      </w:pPr>
+    </w:lvl>
+    <w:lvl w:ilvl="2" w:tplc="0409001B" w:tentative="1">
+      <w:start w:val="1"/>
+      <w:numFmt w:val="lowerRoman"/>
+      <w:lvlText w:val="%3."/>
+      <w:lvlJc w:val="right"/>
+      <w:pPr>
+        <w:ind w:left="2020" w:hanging="180"/>
+      </w:pPr>
+    </w:lvl>
+    <w:lvl w:ilvl="3" w:tplc="0409000F" w:tentative="1">
+      <w:start w:val="1"/>
+      <w:numFmt w:val="decimal"/>
+      <w:lvlText w:val="%4."/>
+      <w:lvlJc w:val="left"/>
+      <w:pPr>
+        <w:ind w:left="2740" w:hanging="360"/>
+      </w:pPr>
+    </w:lvl>
+    <w:lvl w:ilvl="4" w:tplc="04090019" w:tentative="1">
+      <w:start w:val="1"/>
+      <w:numFmt w:val="lowerLetter"/>
+      <w:lvlText w:val="%5."/>
+      <w:lvlJc w:val="left"/>
+      <w:pPr>
+        <w:ind w:left="3460" w:hanging="360"/>
+      </w:pPr>
+    </w:lvl>
+    <w:lvl w:ilvl="5" w:tplc="0409001B" w:tentative="1">
+      <w:start w:val="1"/>
+      <w:numFmt w:val="lowerRoman"/>
+      <w:lvlText w:val="%6."/>
+      <w:lvlJc w:val="right"/>
+      <w:pPr>
+        <w:ind w:left="4180" w:hanging="180"/>
+      </w:pPr>
+    </w:lvl>
+    <w:lvl w:ilvl="6" w:tplc="0409000F" w:tentative="1">
+      <w:start w:val="1"/>
+      <w:numFmt w:val="decimal"/>
+      <w:lvlText w:val="%7."/>
+      <w:lvlJc w:val="left"/>
+      <w:pPr>
+        <w:ind w:left="4900" w:hanging="360"/>
+      </w:pPr>
+    </w:lvl>
+    <w:lvl w:ilvl="7" w:tplc="04090019" w:tentative="1">
+      <w:start w:val="1"/>
+      <w:numFmt w:val="lowerLetter"/>
+      <w:lvlText w:val="%8."/>
+      <w:lvlJc w:val="left"/>
+      <w:pPr>
+        <w:ind w:left="5620" w:hanging="360"/>
+      </w:pPr>
+    </w:lvl>
+    <w:lvl w:ilvl="8" w:tplc="0409001B" w:tentative="1">
+      <w:start w:val="1"/>
+      <w:numFmt w:val="lowerRoman"/>
+      <w:lvlText w:val="%9."/>
+      <w:lvlJc w:val="right"/>
+      <w:pPr>
+        <w:ind w:left="6340" w:hanging="180"/>
+      </w:pPr>
+    </w:lvl>
+  </w:abstractNum>
+  <w:abstractNum w:abstractNumId="9" w15:restartNumberingAfterBreak="0">
     <w:nsid w:val="6C6A6A4B"/>
     <w:multiLevelType w:val="hybridMultilevel"/>
     <w:tmpl w:val="4094E2DC"/>
@@ -4990,7 +6341,7 @@
       </w:pPr>
     </w:lvl>
   </w:abstractNum>
-  <w:abstractNum w:abstractNumId="9" w15:restartNumberingAfterBreak="0">
+  <w:abstractNum w:abstractNumId="10" w15:restartNumberingAfterBreak="0">
     <w:nsid w:val="6F613C6D"/>
     <w:multiLevelType w:val="hybridMultilevel"/>
     <w:tmpl w:val="D44E6AEA"/>
@@ -5076,7 +6427,7 @@
       </w:pPr>
     </w:lvl>
   </w:abstractNum>
-  <w:abstractNum w:abstractNumId="10" w15:restartNumberingAfterBreak="0">
+  <w:abstractNum w:abstractNumId="11" w15:restartNumberingAfterBreak="0">
     <w:nsid w:val="7003661F"/>
     <w:multiLevelType w:val="hybridMultilevel"/>
     <w:tmpl w:val="DD246A62"/>
@@ -5165,7 +6516,7 @@
       </w:pPr>
     </w:lvl>
   </w:abstractNum>
-  <w:abstractNum w:abstractNumId="11" w15:restartNumberingAfterBreak="0">
+  <w:abstractNum w:abstractNumId="12" w15:restartNumberingAfterBreak="0">
     <w:nsid w:val="7A5263A8"/>
     <w:multiLevelType w:val="hybridMultilevel"/>
     <w:tmpl w:val="C438205A"/>
@@ -5251,7 +6602,7 @@
       </w:pPr>
     </w:lvl>
   </w:abstractNum>
-  <w:abstractNum w:abstractNumId="12" w15:restartNumberingAfterBreak="0">
+  <w:abstractNum w:abstractNumId="13" w15:restartNumberingAfterBreak="0">
     <w:nsid w:val="7DA31CA7"/>
     <w:multiLevelType w:val="hybridMultilevel"/>
     <w:tmpl w:val="EC8EA102"/>
@@ -5366,10 +6717,10 @@
     </w:lvl>
   </w:abstractNum>
   <w:num w:numId="1" w16cid:durableId="1936667729">
-    <w:abstractNumId w:val="12"/>
+    <w:abstractNumId w:val="13"/>
   </w:num>
   <w:num w:numId="2" w16cid:durableId="797842105">
-    <w:abstractNumId w:val="10"/>
+    <w:abstractNumId w:val="11"/>
   </w:num>
   <w:num w:numId="3" w16cid:durableId="1337343404">
     <w:abstractNumId w:val="4"/>
@@ -5390,10 +6741,10 @@
     <w:abstractNumId w:val="6"/>
   </w:num>
   <w:num w:numId="9" w16cid:durableId="985939931">
-    <w:abstractNumId w:val="8"/>
+    <w:abstractNumId w:val="9"/>
   </w:num>
   <w:num w:numId="10" w16cid:durableId="939675950">
-    <w:abstractNumId w:val="11"/>
+    <w:abstractNumId w:val="12"/>
   </w:num>
   <w:num w:numId="11" w16cid:durableId="377900455">
     <w:abstractNumId w:val="1"/>
@@ -5402,7 +6753,10 @@
     <w:abstractNumId w:val="2"/>
   </w:num>
   <w:num w:numId="13" w16cid:durableId="571504507">
-    <w:abstractNumId w:val="9"/>
+    <w:abstractNumId w:val="10"/>
+  </w:num>
+  <w:num w:numId="14" w16cid:durableId="303702172">
+    <w:abstractNumId w:val="8"/>
   </w:num>
 </w:numbering>
 </file>
@@ -5836,25 +7190,26 @@
   </w:style>
   <w:style w:type="paragraph" w:styleId="Heading2">
     <w:name w:val="heading 2"/>
-    <w:basedOn w:val="Normal"/>
     <w:next w:val="Normal"/>
     <w:link w:val="Heading2Char"/>
     <w:uiPriority w:val="9"/>
     <w:unhideWhenUsed/>
     <w:qFormat/>
-    <w:rsid w:val="0091522C"/>
+    <w:rsid w:val="00FF7742"/>
     <w:pPr>
       <w:keepNext/>
       <w:keepLines/>
       <w:spacing w:before="40" w:after="0"/>
+      <w:ind w:left="720"/>
       <w:outlineLvl w:val="1"/>
     </w:pPr>
     <w:rPr>
-      <w:rFonts w:eastAsiaTheme="majorEastAsia" w:cstheme="majorBidi"/>
+      <w:rFonts w:ascii="Times New Roman" w:eastAsiaTheme="majorEastAsia" w:hAnsi="Times New Roman" w:cstheme="majorBidi"/>
       <w:b/>
       <w:color w:val="000000" w:themeColor="text1"/>
       <w:sz w:val="36"/>
       <w:szCs w:val="26"/>
+      <w:lang w:eastAsia="ko-KR"/>
     </w:rPr>
   </w:style>
   <w:style w:type="paragraph" w:styleId="Heading3">
@@ -6035,7 +7390,7 @@
     <w:basedOn w:val="DefaultParagraphFont"/>
     <w:link w:val="Heading2"/>
     <w:uiPriority w:val="9"/>
-    <w:rsid w:val="0091522C"/>
+    <w:rsid w:val="00FF7742"/>
     <w:rPr>
       <w:rFonts w:ascii="Times New Roman" w:eastAsiaTheme="majorEastAsia" w:hAnsi="Times New Roman" w:cstheme="majorBidi"/>
       <w:b/>

</xml_diff>

<commit_message>
báo cáo thiếu phân công
</commit_message>
<xml_diff>
--- a/Bao cao SES.docx
+++ b/Bao cao SES.docx
@@ -2995,242 +2995,8 @@
           <w:numId w:val="2"/>
         </w:numPr>
       </w:pPr>
-      <w:bookmarkStart w:id="4" w:name="_Toc130168066"/>
-      <w:r>
-        <w:t>Mô tả chi tiết hệ thống</w:t>
-      </w:r>
-      <w:r>
-        <w:t>:</w:t>
-      </w:r>
-      <w:bookmarkEnd w:id="4"/>
-    </w:p>
-    <w:p>
-      <w:pPr>
-        <w:rPr>
-          <w:rFonts w:eastAsia="Malgun Gothic" w:cs="Times New Roman"/>
-          <w:szCs w:val="28"/>
-        </w:rPr>
-      </w:pPr>
-      <w:r>
-        <w:rPr>
-          <w:rFonts w:eastAsia="Malgun Gothic" w:cs="Times New Roman"/>
-          <w:szCs w:val="28"/>
-        </w:rPr>
-        <w:t xml:space="preserve">Chương trình này dùng thuật toán SES để giải quyết vấn đề đồng bộ hóa các sự kiện trong hệ thống phân tán. Nó tạo ra </w:t>
-      </w:r>
-      <w:r>
-        <w:rPr>
-          <w:rFonts w:eastAsia="Malgun Gothic" w:cs="Times New Roman"/>
-          <w:szCs w:val="28"/>
-        </w:rPr>
-        <w:t>process</w:t>
-      </w:r>
-      <w:r>
-        <w:rPr>
-          <w:rFonts w:eastAsia="Malgun Gothic" w:cs="Times New Roman"/>
-          <w:szCs w:val="28"/>
-        </w:rPr>
-        <w:t xml:space="preserve"> và sử dụng </w:t>
-      </w:r>
-      <w:r>
-        <w:rPr>
-          <w:rFonts w:eastAsia="Malgun Gothic" w:cs="Times New Roman"/>
-          <w:szCs w:val="28"/>
-        </w:rPr>
-        <w:t>class</w:t>
-      </w:r>
-      <w:r>
-        <w:rPr>
-          <w:rFonts w:eastAsia="Malgun Gothic" w:cs="Times New Roman"/>
-          <w:szCs w:val="28"/>
-        </w:rPr>
-        <w:t xml:space="preserve"> SchiperEggliSandoz để gửi và nhận thông điệp giữa các </w:t>
-      </w:r>
-      <w:r>
-        <w:rPr>
-          <w:rFonts w:eastAsia="Malgun Gothic" w:cs="Times New Roman"/>
-          <w:szCs w:val="28"/>
-        </w:rPr>
-        <w:t>process</w:t>
-      </w:r>
-      <w:r>
-        <w:rPr>
-          <w:rFonts w:eastAsia="Malgun Gothic" w:cs="Times New Roman"/>
-          <w:szCs w:val="28"/>
-        </w:rPr>
-        <w:t xml:space="preserve">. </w:t>
-      </w:r>
-    </w:p>
-    <w:p>
-      <w:pPr>
-        <w:rPr>
-          <w:rFonts w:eastAsia="Malgun Gothic" w:cs="Times New Roman"/>
-          <w:szCs w:val="28"/>
-        </w:rPr>
-      </w:pPr>
-      <w:r>
-        <w:rPr>
-          <w:rFonts w:eastAsia="Malgun Gothic" w:cs="Times New Roman"/>
-          <w:szCs w:val="28"/>
-        </w:rPr>
-        <w:t xml:space="preserve">Các </w:t>
-      </w:r>
-      <w:r>
-        <w:rPr>
-          <w:rFonts w:eastAsia="Malgun Gothic" w:cs="Times New Roman"/>
-          <w:szCs w:val="28"/>
-        </w:rPr>
-        <w:t>object</w:t>
-      </w:r>
-      <w:r>
-        <w:rPr>
-          <w:rFonts w:eastAsia="Malgun Gothic" w:cs="Times New Roman"/>
-          <w:szCs w:val="28"/>
-        </w:rPr>
-        <w:t xml:space="preserve"> MyProcess được sử dụng để thực hiện việc gửi </w:t>
-      </w:r>
-      <w:r>
-        <w:rPr>
-          <w:rFonts w:eastAsia="Malgun Gothic" w:cs="Times New Roman"/>
-          <w:szCs w:val="28"/>
-        </w:rPr>
-        <w:t>message</w:t>
-      </w:r>
-      <w:r>
-        <w:rPr>
-          <w:rFonts w:eastAsia="Malgun Gothic" w:cs="Times New Roman"/>
-          <w:szCs w:val="28"/>
-        </w:rPr>
-        <w:t xml:space="preserve"> giữa các </w:t>
-      </w:r>
-      <w:r>
-        <w:rPr>
-          <w:rFonts w:eastAsia="Malgun Gothic" w:cs="Times New Roman"/>
-          <w:szCs w:val="28"/>
-        </w:rPr>
-        <w:t>process</w:t>
-      </w:r>
-      <w:r>
-        <w:rPr>
-          <w:rFonts w:eastAsia="Malgun Gothic" w:cs="Times New Roman"/>
-          <w:szCs w:val="28"/>
-        </w:rPr>
-        <w:t xml:space="preserve">, mỗi </w:t>
-      </w:r>
-      <w:r>
-        <w:rPr>
-          <w:rFonts w:eastAsia="Malgun Gothic" w:cs="Times New Roman"/>
-          <w:szCs w:val="28"/>
-        </w:rPr>
-        <w:t>object</w:t>
-      </w:r>
-      <w:r>
-        <w:rPr>
-          <w:rFonts w:eastAsia="Malgun Gothic" w:cs="Times New Roman"/>
-          <w:szCs w:val="28"/>
-        </w:rPr>
-        <w:t xml:space="preserve"> MyProcess đại diện cho một </w:t>
-      </w:r>
-      <w:r>
-        <w:rPr>
-          <w:rFonts w:eastAsia="Malgun Gothic" w:cs="Times New Roman"/>
-          <w:szCs w:val="28"/>
-        </w:rPr>
-        <w:t>process</w:t>
-      </w:r>
-      <w:r>
-        <w:rPr>
-          <w:rFonts w:eastAsia="Malgun Gothic" w:cs="Times New Roman"/>
-          <w:szCs w:val="28"/>
-        </w:rPr>
-        <w:t xml:space="preserve"> và chứa thông tin về các </w:t>
-      </w:r>
-      <w:r>
-        <w:rPr>
-          <w:rFonts w:eastAsia="Malgun Gothic" w:cs="Times New Roman"/>
-          <w:szCs w:val="28"/>
-        </w:rPr>
-        <w:t>process</w:t>
-      </w:r>
-      <w:r>
-        <w:rPr>
-          <w:rFonts w:eastAsia="Malgun Gothic" w:cs="Times New Roman"/>
-          <w:szCs w:val="28"/>
-        </w:rPr>
-        <w:t xml:space="preserve"> đích</w:t>
-      </w:r>
-      <w:r>
-        <w:rPr>
-          <w:rFonts w:eastAsia="Malgun Gothic" w:cs="Times New Roman"/>
-          <w:szCs w:val="28"/>
-        </w:rPr>
-        <w:t xml:space="preserve"> (process cần gửi tới)</w:t>
-      </w:r>
-      <w:r>
-        <w:rPr>
-          <w:rFonts w:eastAsia="Malgun Gothic" w:cs="Times New Roman"/>
-          <w:szCs w:val="28"/>
-        </w:rPr>
-        <w:t xml:space="preserve"> và </w:t>
-      </w:r>
-      <w:r>
-        <w:rPr>
-          <w:rFonts w:eastAsia="Malgun Gothic" w:cs="Times New Roman"/>
-          <w:szCs w:val="28"/>
-        </w:rPr>
-        <w:t>messages</w:t>
-      </w:r>
-      <w:r>
-        <w:rPr>
-          <w:rFonts w:eastAsia="Malgun Gothic" w:cs="Times New Roman"/>
-          <w:szCs w:val="28"/>
-        </w:rPr>
-        <w:t xml:space="preserve"> cần được gửi đi.</w:t>
-      </w:r>
-    </w:p>
-    <w:p>
-      <w:pPr>
-        <w:rPr>
-          <w:rFonts w:eastAsia="Malgun Gothic" w:cs="Times New Roman"/>
-          <w:szCs w:val="28"/>
-        </w:rPr>
-      </w:pPr>
-    </w:p>
-    <w:p>
-      <w:pPr>
-        <w:ind w:left="360"/>
-        <w:rPr>
-          <w:rFonts w:cs="Times New Roman"/>
-          <w:szCs w:val="28"/>
-        </w:rPr>
-      </w:pPr>
-      <w:r>
-        <w:rPr>
-          <w:rFonts w:cs="Times New Roman"/>
-          <w:szCs w:val="28"/>
-        </w:rPr>
-        <w:t xml:space="preserve">Hệ </w:t>
-      </w:r>
-      <w:r>
-        <w:rPr>
-          <w:rFonts w:cs="Times New Roman"/>
-          <w:szCs w:val="28"/>
-        </w:rPr>
-        <w:t xml:space="preserve">thống được tổ chức gồm </w:t>
-      </w:r>
-      <w:r>
-        <w:rPr>
-          <w:rFonts w:cs="Times New Roman"/>
-          <w:szCs w:val="28"/>
-        </w:rPr>
-        <w:t>6</w:t>
-      </w:r>
-      <w:r>
-        <w:rPr>
-          <w:rFonts w:cs="Times New Roman"/>
-          <w:szCs w:val="28"/>
-        </w:rPr>
-        <w:t xml:space="preserve"> class chính dưới đây:</w:t>
+      <w:r>
+        <w:t>Cách chạy chương trình:</w:t>
       </w:r>
     </w:p>
     <w:p>
@@ -3240,198 +3006,13 @@
           <w:ilvl w:val="0"/>
           <w:numId w:val="8"/>
         </w:numPr>
-        <w:rPr>
-          <w:rFonts w:cs="Times New Roman"/>
-          <w:szCs w:val="28"/>
-        </w:rPr>
-      </w:pPr>
-      <w:r>
-        <w:rPr>
-          <w:rFonts w:cs="Times New Roman"/>
-          <w:b/>
-          <w:bCs/>
-          <w:szCs w:val="28"/>
-        </w:rPr>
-        <w:t>main</w:t>
-      </w:r>
-      <w:r>
-        <w:rPr>
-          <w:rFonts w:cs="Times New Roman"/>
-          <w:szCs w:val="28"/>
-        </w:rPr>
-        <w:t xml:space="preserve">(): Hàm chính của chương trình. Nó bắt đầu bằng việc tạo một </w:t>
-      </w:r>
-      <w:r>
-        <w:rPr>
-          <w:rFonts w:cs="Times New Roman"/>
-          <w:szCs w:val="28"/>
-        </w:rPr>
-        <w:t>object</w:t>
-      </w:r>
-      <w:r>
-        <w:rPr>
-          <w:rFonts w:cs="Times New Roman"/>
-          <w:szCs w:val="28"/>
-        </w:rPr>
-        <w:t xml:space="preserve"> Registry để tạo ra một máy chủ RMI (Remote Method Invocation</w:t>
-      </w:r>
-      <w:r>
-        <w:rPr>
-          <w:rFonts w:cs="Times New Roman"/>
-          <w:szCs w:val="28"/>
-        </w:rPr>
-        <w:t xml:space="preserve"> </w:t>
-      </w:r>
-      <w:r>
-        <w:rPr>
-          <w:rFonts w:cs="Times New Roman"/>
-          <w:szCs w:val="28"/>
-        </w:rPr>
-        <w:t>cho phép các tiến trình chạy trên các máy khác nhau giao tiếp với nhau)</w:t>
-      </w:r>
-      <w:r>
-        <w:rPr>
-          <w:rFonts w:cs="Times New Roman"/>
-          <w:szCs w:val="28"/>
-        </w:rPr>
-        <w:t xml:space="preserve"> </w:t>
-      </w:r>
-      <w:r>
-        <w:rPr>
-          <w:rFonts w:cs="Times New Roman"/>
-          <w:szCs w:val="28"/>
-        </w:rPr>
-        <w:t xml:space="preserve">và sau đó tạo một số </w:t>
-      </w:r>
-      <w:r>
-        <w:rPr>
-          <w:rFonts w:cs="Times New Roman"/>
-          <w:szCs w:val="28"/>
-        </w:rPr>
-        <w:t xml:space="preserve">process </w:t>
-      </w:r>
-      <w:r>
-        <w:rPr>
-          <w:rFonts w:cs="Times New Roman"/>
-          <w:szCs w:val="28"/>
-        </w:rPr>
-        <w:t xml:space="preserve"> </w:t>
-      </w:r>
-      <w:r>
-        <w:rPr>
-          <w:rFonts w:cs="Times New Roman"/>
-          <w:szCs w:val="28"/>
-        </w:rPr>
-        <w:t>SchiperEggliSandoz</w:t>
-      </w:r>
-      <w:r>
-        <w:rPr>
-          <w:rFonts w:cs="Times New Roman"/>
-          <w:szCs w:val="28"/>
-        </w:rPr>
-        <w:t xml:space="preserve"> và các </w:t>
-      </w:r>
-      <w:r>
-        <w:rPr>
-          <w:rFonts w:cs="Times New Roman"/>
-          <w:szCs w:val="28"/>
-        </w:rPr>
-        <w:t>class</w:t>
-      </w:r>
-      <w:r>
-        <w:rPr>
-          <w:rFonts w:cs="Times New Roman"/>
-          <w:szCs w:val="28"/>
-        </w:rPr>
-        <w:t xml:space="preserve"> </w:t>
-      </w:r>
-      <w:r>
-        <w:rPr>
-          <w:rFonts w:cs="Times New Roman"/>
-          <w:szCs w:val="28"/>
-        </w:rPr>
-        <w:t>MyProcess</w:t>
-      </w:r>
-      <w:r>
-        <w:rPr>
-          <w:rFonts w:cs="Times New Roman"/>
-          <w:szCs w:val="28"/>
-        </w:rPr>
-        <w:t xml:space="preserve">. Mỗi </w:t>
-      </w:r>
-      <w:r>
-        <w:rPr>
-          <w:rFonts w:cs="Times New Roman"/>
-          <w:szCs w:val="28"/>
-        </w:rPr>
-        <w:t>process</w:t>
-      </w:r>
-      <w:r>
-        <w:rPr>
-          <w:rFonts w:cs="Times New Roman"/>
-          <w:szCs w:val="28"/>
-        </w:rPr>
-        <w:t xml:space="preserve"> </w:t>
-      </w:r>
-      <w:r>
-        <w:rPr>
-          <w:rFonts w:cs="Times New Roman"/>
-          <w:szCs w:val="28"/>
-        </w:rPr>
-        <w:t>gửi messages</w:t>
-      </w:r>
-      <w:r>
-        <w:rPr>
-          <w:rFonts w:cs="Times New Roman"/>
-          <w:szCs w:val="28"/>
-        </w:rPr>
-        <w:t xml:space="preserve"> đến các </w:t>
-      </w:r>
-      <w:r>
-        <w:rPr>
-          <w:rFonts w:cs="Times New Roman"/>
-          <w:szCs w:val="28"/>
-        </w:rPr>
-        <w:t>process</w:t>
-      </w:r>
-      <w:r>
-        <w:rPr>
-          <w:rFonts w:cs="Times New Roman"/>
-          <w:szCs w:val="28"/>
-        </w:rPr>
-        <w:t xml:space="preserve"> khác</w:t>
-      </w:r>
-      <w:r>
-        <w:rPr>
-          <w:rFonts w:cs="Times New Roman"/>
-          <w:szCs w:val="28"/>
-        </w:rPr>
-        <w:t xml:space="preserve"> bằng </w:t>
-      </w:r>
-      <w:r>
-        <w:rPr>
-          <w:rFonts w:cs="Times New Roman"/>
-          <w:szCs w:val="28"/>
-        </w:rPr>
-        <w:t>MyProcess</w:t>
-      </w:r>
-      <w:r>
-        <w:rPr>
-          <w:rFonts w:cs="Times New Roman"/>
-          <w:szCs w:val="28"/>
-        </w:rPr>
-        <w:t>().</w:t>
-      </w:r>
-    </w:p>
-    <w:p>
-      <w:pPr>
-        <w:pStyle w:val="ListParagraph"/>
-        <w:ind w:left="1080"/>
-        <w:rPr>
-          <w:rFonts w:cs="Times New Roman"/>
-          <w:szCs w:val="28"/>
-        </w:rPr>
-      </w:pPr>
+      </w:pPr>
+      <w:r>
+        <w:t>Đầu tiên chỉnh đường dẫn tới folder \SRC</w:t>
+      </w:r>
+      <w:r>
+        <w:t>.</w:t>
+      </w:r>
     </w:p>
     <w:p>
       <w:pPr>
@@ -3440,171 +3021,16 @@
           <w:ilvl w:val="0"/>
           <w:numId w:val="8"/>
         </w:numPr>
-        <w:rPr>
-          <w:rFonts w:cs="Times New Roman"/>
-          <w:szCs w:val="28"/>
-        </w:rPr>
-      </w:pPr>
-      <w:r>
-        <w:rPr>
-          <w:rFonts w:cs="Times New Roman"/>
-          <w:b/>
-          <w:bCs/>
-          <w:szCs w:val="28"/>
-        </w:rPr>
-        <w:t>M</w:t>
-      </w:r>
-      <w:r>
-        <w:rPr>
-          <w:rFonts w:cs="Times New Roman"/>
-          <w:b/>
-          <w:bCs/>
-          <w:szCs w:val="28"/>
-        </w:rPr>
-        <w:t>yProcess</w:t>
-      </w:r>
-      <w:r>
-        <w:rPr>
-          <w:rFonts w:cs="Times New Roman"/>
-          <w:szCs w:val="28"/>
-        </w:rPr>
-        <w:t xml:space="preserve">: Đây là </w:t>
-      </w:r>
-      <w:r>
-        <w:rPr>
-          <w:rFonts w:cs="Times New Roman"/>
-          <w:szCs w:val="28"/>
-        </w:rPr>
-        <w:t>class dùng</w:t>
-      </w:r>
-      <w:r>
-        <w:rPr>
-          <w:rFonts w:cs="Times New Roman"/>
-          <w:szCs w:val="28"/>
-        </w:rPr>
-        <w:t xml:space="preserve"> Runnable và đại diện cho tiến trình được thực thi. Nó </w:t>
-      </w:r>
-      <w:r>
-        <w:rPr>
-          <w:rFonts w:cs="Times New Roman"/>
-          <w:szCs w:val="28"/>
-        </w:rPr>
-        <w:t>có đầu vào là (</w:t>
-      </w:r>
-      <w:r>
-        <w:rPr>
-          <w:rFonts w:cs="Times New Roman"/>
-          <w:szCs w:val="28"/>
-        </w:rPr>
-        <w:t xml:space="preserve"> chiperEggliSandoz</w:t>
-      </w:r>
-      <w:r>
-        <w:rPr>
-          <w:rFonts w:cs="Times New Roman"/>
-          <w:szCs w:val="28"/>
-        </w:rPr>
-        <w:t xml:space="preserve">, </w:t>
-      </w:r>
-      <w:r>
-        <w:rPr>
-          <w:rFonts w:cs="Times New Roman"/>
-          <w:szCs w:val="28"/>
-        </w:rPr>
-        <w:t xml:space="preserve">danh sách các ID </w:t>
-      </w:r>
-      <w:r>
-        <w:rPr>
-          <w:rFonts w:cs="Times New Roman"/>
-          <w:szCs w:val="28"/>
-        </w:rPr>
-        <w:t>process</w:t>
-      </w:r>
-      <w:r>
-        <w:rPr>
-          <w:rFonts w:cs="Times New Roman"/>
-          <w:szCs w:val="28"/>
-        </w:rPr>
-        <w:t xml:space="preserve"> đích</w:t>
-      </w:r>
-      <w:r>
-        <w:rPr>
-          <w:rFonts w:cs="Times New Roman"/>
-          <w:szCs w:val="28"/>
-        </w:rPr>
-        <w:t xml:space="preserve"> tới</w:t>
-      </w:r>
-      <w:r>
-        <w:rPr>
-          <w:rFonts w:cs="Times New Roman"/>
-          <w:szCs w:val="28"/>
-        </w:rPr>
-        <w:t xml:space="preserve">, các </w:t>
-      </w:r>
-      <w:r>
-        <w:rPr>
-          <w:rFonts w:cs="Times New Roman"/>
-          <w:szCs w:val="28"/>
-        </w:rPr>
-        <w:t>messages, delayTime)</w:t>
-      </w:r>
-      <w:r>
-        <w:rPr>
-          <w:rFonts w:cs="Times New Roman"/>
-          <w:szCs w:val="28"/>
-        </w:rPr>
-        <w:t xml:space="preserve">. Trong phương thức run(), nó gửi các </w:t>
-      </w:r>
-      <w:r>
-        <w:rPr>
-          <w:rFonts w:cs="Times New Roman"/>
-          <w:szCs w:val="28"/>
-        </w:rPr>
-        <w:t>messages</w:t>
-      </w:r>
-      <w:r>
-        <w:rPr>
-          <w:rFonts w:cs="Times New Roman"/>
-          <w:szCs w:val="28"/>
-        </w:rPr>
-        <w:t xml:space="preserve"> đến các </w:t>
-      </w:r>
-      <w:r>
-        <w:rPr>
-          <w:rFonts w:cs="Times New Roman"/>
-          <w:szCs w:val="28"/>
-        </w:rPr>
-        <w:t>process</w:t>
-      </w:r>
-      <w:r>
-        <w:rPr>
-          <w:rFonts w:cs="Times New Roman"/>
-          <w:szCs w:val="28"/>
-        </w:rPr>
-        <w:t xml:space="preserve"> đích</w:t>
-      </w:r>
-      <w:r>
-        <w:rPr>
-          <w:rFonts w:cs="Times New Roman"/>
-          <w:szCs w:val="28"/>
-        </w:rPr>
-        <w:t xml:space="preserve"> đến</w:t>
-      </w:r>
-      <w:r>
-        <w:rPr>
-          <w:rFonts w:cs="Times New Roman"/>
-          <w:szCs w:val="28"/>
-        </w:rPr>
-        <w:t xml:space="preserve">. </w:t>
-      </w:r>
-    </w:p>
-    <w:p>
-      <w:pPr>
-        <w:pStyle w:val="ListParagraph"/>
-        <w:rPr>
-          <w:rFonts w:cs="Times New Roman"/>
-          <w:szCs w:val="28"/>
-        </w:rPr>
-      </w:pPr>
+      </w:pPr>
+      <w:r>
+        <w:t>Gõ lệnh [</w:t>
+      </w:r>
+      <w:r>
+        <w:t>javac MAIN.java</w:t>
+      </w:r>
+      <w:r>
+        <w:t>] để có thể build file.</w:t>
+      </w:r>
     </w:p>
     <w:p>
       <w:pPr>
@@ -3613,85 +3039,327 @@
           <w:ilvl w:val="0"/>
           <w:numId w:val="8"/>
         </w:numPr>
-        <w:rPr>
-          <w:rFonts w:cs="Times New Roman"/>
-          <w:b/>
-          <w:bCs/>
-          <w:szCs w:val="28"/>
-        </w:rPr>
-      </w:pPr>
-      <w:r>
-        <w:rPr>
-          <w:rFonts w:cs="Times New Roman"/>
-          <w:b/>
-          <w:bCs/>
-          <w:szCs w:val="28"/>
-        </w:rPr>
-        <w:t>SchiperEggliSandoz</w:t>
-      </w:r>
-      <w:r>
-        <w:rPr>
-          <w:rFonts w:cs="Times New Roman"/>
-          <w:b/>
-          <w:bCs/>
+      </w:pPr>
+      <w:r>
+        <w:t>Gõ lệnh [</w:t>
+      </w:r>
+      <w:r>
+        <w:t>java MAIN</w:t>
+      </w:r>
+      <w:r>
+        <w:t xml:space="preserve"> config.properties</w:t>
+      </w:r>
+      <w:r>
+        <w:t>] để có thể build file.</w:t>
+      </w:r>
+    </w:p>
+    <w:p>
+      <w:pPr>
+        <w:ind w:left="720"/>
+      </w:pPr>
+      <w:r>
+        <w:drawing>
+          <wp:inline distT="0" distB="0" distL="0" distR="0" wp14:anchorId="6C594B67" wp14:editId="38AE9226">
+            <wp:extent cx="4258269" cy="866896"/>
+            <wp:effectExtent l="0" t="0" r="9525" b="9525"/>
+            <wp:docPr id="2" name="Picture 2" descr="Text&#10;&#10;Description automatically generated"/>
+            <wp:cNvGraphicFramePr>
+              <a:graphicFrameLocks xmlns:a="http://schemas.openxmlformats.org/drawingml/2006/main" noChangeAspect="1"/>
+            </wp:cNvGraphicFramePr>
+            <a:graphic xmlns:a="http://schemas.openxmlformats.org/drawingml/2006/main">
+              <a:graphicData uri="http://schemas.openxmlformats.org/drawingml/2006/picture">
+                <pic:pic xmlns:pic="http://schemas.openxmlformats.org/drawingml/2006/picture">
+                  <pic:nvPicPr>
+                    <pic:cNvPr id="2" name="Picture 2" descr="Text&#10;&#10;Description automatically generated"/>
+                    <pic:cNvPicPr/>
+                  </pic:nvPicPr>
+                  <pic:blipFill>
+                    <a:blip r:embed="rId11"/>
+                    <a:stretch>
+                      <a:fillRect/>
+                    </a:stretch>
+                  </pic:blipFill>
+                  <pic:spPr>
+                    <a:xfrm>
+                      <a:off x="0" y="0"/>
+                      <a:ext cx="4258269" cy="866896"/>
+                    </a:xfrm>
+                    <a:prstGeom prst="rect">
+                      <a:avLst/>
+                    </a:prstGeom>
+                  </pic:spPr>
+                </pic:pic>
+              </a:graphicData>
+            </a:graphic>
+          </wp:inline>
+        </w:drawing>
+      </w:r>
+    </w:p>
+    <w:p>
+      <w:pPr>
+        <w:ind w:left="720"/>
+      </w:pPr>
+    </w:p>
+    <w:p>
+      <w:pPr>
+        <w:pStyle w:val="Heading1"/>
+        <w:numPr>
+          <w:ilvl w:val="0"/>
+          <w:numId w:val="2"/>
+        </w:numPr>
+      </w:pPr>
+      <w:bookmarkStart w:id="4" w:name="_Toc130168066"/>
+      <w:r>
+        <w:t>Mô tả chi tiết hệ thống</w:t>
+      </w:r>
+      <w:r>
+        <w:t>:</w:t>
+      </w:r>
+      <w:bookmarkEnd w:id="4"/>
+    </w:p>
+    <w:p>
+      <w:pPr>
+        <w:rPr>
+          <w:rFonts w:eastAsia="Malgun Gothic" w:cs="Times New Roman"/>
+          <w:szCs w:val="28"/>
+        </w:rPr>
+      </w:pPr>
+      <w:r>
+        <w:rPr>
+          <w:rFonts w:eastAsia="Malgun Gothic" w:cs="Times New Roman"/>
+          <w:szCs w:val="28"/>
+        </w:rPr>
+        <w:t xml:space="preserve">Chương trình này dùng thuật toán SES để giải quyết vấn đề đồng bộ hóa các sự kiện trong hệ thống phân tán. Nó tạo ra </w:t>
+      </w:r>
+      <w:r>
+        <w:rPr>
+          <w:rFonts w:eastAsia="Malgun Gothic" w:cs="Times New Roman"/>
+          <w:szCs w:val="28"/>
+        </w:rPr>
+        <w:t>process</w:t>
+      </w:r>
+      <w:r>
+        <w:rPr>
+          <w:rFonts w:eastAsia="Malgun Gothic" w:cs="Times New Roman"/>
+          <w:szCs w:val="28"/>
+        </w:rPr>
+        <w:t xml:space="preserve"> và sử dụng </w:t>
+      </w:r>
+      <w:r>
+        <w:rPr>
+          <w:rFonts w:eastAsia="Malgun Gothic" w:cs="Times New Roman"/>
+          <w:szCs w:val="28"/>
+        </w:rPr>
+        <w:t>class</w:t>
+      </w:r>
+      <w:r>
+        <w:rPr>
+          <w:rFonts w:eastAsia="Malgun Gothic" w:cs="Times New Roman"/>
           <w:szCs w:val="28"/>
         </w:rPr>
         <w:t xml:space="preserve"> </w:t>
       </w:r>
       <w:r>
         <w:rPr>
-          <w:rFonts w:cs="Times New Roman"/>
-          <w:szCs w:val="28"/>
-        </w:rPr>
-        <w:t xml:space="preserve">là </w:t>
-      </w:r>
-      <w:r>
-        <w:rPr>
-          <w:rFonts w:cs="Times New Roman"/>
-          <w:szCs w:val="28"/>
-        </w:rPr>
-        <w:t xml:space="preserve">class </w:t>
-      </w:r>
-      <w:r>
-        <w:rPr>
-          <w:rFonts w:cs="Times New Roman"/>
-          <w:szCs w:val="28"/>
-        </w:rPr>
-        <w:t xml:space="preserve">chính triển khai SchiperEggliSandoz, bao gồm các </w:t>
-      </w:r>
-      <w:r>
-        <w:rPr>
-          <w:rFonts w:cs="Times New Roman"/>
-          <w:szCs w:val="28"/>
-        </w:rPr>
-        <w:t>hàm</w:t>
-      </w:r>
-      <w:r>
-        <w:rPr>
-          <w:rFonts w:cs="Times New Roman"/>
-          <w:szCs w:val="28"/>
-        </w:rPr>
-        <w:t xml:space="preserve"> để gửi và nhận tin nhắn, và xử lý các tin nhắn trong bộ đệm.</w:t>
-      </w:r>
-    </w:p>
-    <w:p>
-      <w:pPr>
-        <w:pStyle w:val="ListParagraph"/>
-        <w:rPr>
-          <w:rFonts w:cs="Times New Roman"/>
-          <w:szCs w:val="28"/>
-        </w:rPr>
-      </w:pPr>
-    </w:p>
-    <w:p>
-      <w:pPr>
-        <w:pStyle w:val="ListParagraph"/>
-        <w:ind w:left="1080"/>
-        <w:rPr>
-          <w:rFonts w:cs="Times New Roman"/>
-          <w:szCs w:val="28"/>
-        </w:rPr>
-      </w:pPr>
+          <w:rFonts w:eastAsia="Malgun Gothic" w:cs="Times New Roman"/>
+          <w:szCs w:val="28"/>
+        </w:rPr>
+        <w:t>MAIN</w:t>
+      </w:r>
+      <w:r>
+        <w:rPr>
+          <w:rFonts w:eastAsia="Malgun Gothic" w:cs="Times New Roman"/>
+          <w:szCs w:val="28"/>
+        </w:rPr>
+        <w:t xml:space="preserve"> để gửi và nhận thông điệp giữa các </w:t>
+      </w:r>
+      <w:r>
+        <w:rPr>
+          <w:rFonts w:eastAsia="Malgun Gothic" w:cs="Times New Roman"/>
+          <w:szCs w:val="28"/>
+        </w:rPr>
+        <w:t>process</w:t>
+      </w:r>
+      <w:r>
+        <w:rPr>
+          <w:rFonts w:eastAsia="Malgun Gothic" w:cs="Times New Roman"/>
+          <w:szCs w:val="28"/>
+        </w:rPr>
+        <w:t xml:space="preserve">. </w:t>
+      </w:r>
+    </w:p>
+    <w:p>
+      <w:pPr>
+        <w:rPr>
+          <w:rFonts w:eastAsia="Malgun Gothic" w:cs="Times New Roman"/>
+          <w:szCs w:val="28"/>
+        </w:rPr>
+      </w:pPr>
+      <w:r>
+        <w:rPr>
+          <w:rFonts w:eastAsia="Malgun Gothic" w:cs="Times New Roman"/>
+          <w:szCs w:val="28"/>
+        </w:rPr>
+        <w:t xml:space="preserve">Các </w:t>
+      </w:r>
+      <w:r>
+        <w:rPr>
+          <w:rFonts w:eastAsia="Malgun Gothic" w:cs="Times New Roman"/>
+          <w:szCs w:val="28"/>
+        </w:rPr>
+        <w:t>object</w:t>
+      </w:r>
+      <w:r>
+        <w:rPr>
+          <w:rFonts w:eastAsia="Malgun Gothic" w:cs="Times New Roman"/>
+          <w:szCs w:val="28"/>
+        </w:rPr>
+        <w:t xml:space="preserve"> MyProcess được sử dụng để thực hiện việc gửi </w:t>
+      </w:r>
+      <w:r>
+        <w:rPr>
+          <w:rFonts w:eastAsia="Malgun Gothic" w:cs="Times New Roman"/>
+          <w:szCs w:val="28"/>
+        </w:rPr>
+        <w:t>message</w:t>
+      </w:r>
+      <w:r>
+        <w:rPr>
+          <w:rFonts w:eastAsia="Malgun Gothic" w:cs="Times New Roman"/>
+          <w:szCs w:val="28"/>
+        </w:rPr>
+        <w:t xml:space="preserve"> giữa các </w:t>
+      </w:r>
+      <w:r>
+        <w:rPr>
+          <w:rFonts w:eastAsia="Malgun Gothic" w:cs="Times New Roman"/>
+          <w:szCs w:val="28"/>
+        </w:rPr>
+        <w:t>process</w:t>
+      </w:r>
+      <w:r>
+        <w:rPr>
+          <w:rFonts w:eastAsia="Malgun Gothic" w:cs="Times New Roman"/>
+          <w:szCs w:val="28"/>
+        </w:rPr>
+        <w:t xml:space="preserve">, mỗi </w:t>
+      </w:r>
+      <w:r>
+        <w:rPr>
+          <w:rFonts w:eastAsia="Malgun Gothic" w:cs="Times New Roman"/>
+          <w:szCs w:val="28"/>
+        </w:rPr>
+        <w:t>object</w:t>
+      </w:r>
+      <w:r>
+        <w:rPr>
+          <w:rFonts w:eastAsia="Malgun Gothic" w:cs="Times New Roman"/>
+          <w:szCs w:val="28"/>
+        </w:rPr>
+        <w:t xml:space="preserve"> MyProcess đại diện cho một </w:t>
+      </w:r>
+      <w:r>
+        <w:rPr>
+          <w:rFonts w:eastAsia="Malgun Gothic" w:cs="Times New Roman"/>
+          <w:szCs w:val="28"/>
+        </w:rPr>
+        <w:t>process</w:t>
+      </w:r>
+      <w:r>
+        <w:rPr>
+          <w:rFonts w:eastAsia="Malgun Gothic" w:cs="Times New Roman"/>
+          <w:szCs w:val="28"/>
+        </w:rPr>
+        <w:t xml:space="preserve"> và chứa thông tin về các </w:t>
+      </w:r>
+      <w:r>
+        <w:rPr>
+          <w:rFonts w:eastAsia="Malgun Gothic" w:cs="Times New Roman"/>
+          <w:szCs w:val="28"/>
+        </w:rPr>
+        <w:t>process</w:t>
+      </w:r>
+      <w:r>
+        <w:rPr>
+          <w:rFonts w:eastAsia="Malgun Gothic" w:cs="Times New Roman"/>
+          <w:szCs w:val="28"/>
+        </w:rPr>
+        <w:t xml:space="preserve"> đích</w:t>
+      </w:r>
+      <w:r>
+        <w:rPr>
+          <w:rFonts w:eastAsia="Malgun Gothic" w:cs="Times New Roman"/>
+          <w:szCs w:val="28"/>
+        </w:rPr>
+        <w:t xml:space="preserve"> (process cần gửi tới)</w:t>
+      </w:r>
+      <w:r>
+        <w:rPr>
+          <w:rFonts w:eastAsia="Malgun Gothic" w:cs="Times New Roman"/>
+          <w:szCs w:val="28"/>
+        </w:rPr>
+        <w:t xml:space="preserve"> và </w:t>
+      </w:r>
+      <w:r>
+        <w:rPr>
+          <w:rFonts w:eastAsia="Malgun Gothic" w:cs="Times New Roman"/>
+          <w:szCs w:val="28"/>
+        </w:rPr>
+        <w:t>messages</w:t>
+      </w:r>
+      <w:r>
+        <w:rPr>
+          <w:rFonts w:eastAsia="Malgun Gothic" w:cs="Times New Roman"/>
+          <w:szCs w:val="28"/>
+        </w:rPr>
+        <w:t xml:space="preserve"> cần được gửi đi.</w:t>
+      </w:r>
+    </w:p>
+    <w:p>
+      <w:pPr>
+        <w:rPr>
+          <w:rFonts w:eastAsia="Malgun Gothic" w:cs="Times New Roman"/>
+          <w:szCs w:val="28"/>
+        </w:rPr>
+      </w:pPr>
+    </w:p>
+    <w:p>
+      <w:pPr>
+        <w:ind w:left="360"/>
+        <w:rPr>
+          <w:rFonts w:cs="Times New Roman"/>
+          <w:szCs w:val="28"/>
+        </w:rPr>
+      </w:pPr>
+      <w:r>
+        <w:rPr>
+          <w:rFonts w:cs="Times New Roman"/>
+          <w:szCs w:val="28"/>
+        </w:rPr>
+        <w:lastRenderedPageBreak/>
+        <w:t xml:space="preserve">Hệ </w:t>
+      </w:r>
+      <w:r>
+        <w:rPr>
+          <w:rFonts w:cs="Times New Roman"/>
+          <w:szCs w:val="28"/>
+        </w:rPr>
+        <w:t xml:space="preserve">thống được tổ chức gồm </w:t>
+      </w:r>
+      <w:r>
+        <w:rPr>
+          <w:rFonts w:cs="Times New Roman"/>
+          <w:szCs w:val="28"/>
+        </w:rPr>
+        <w:t>6</w:t>
+      </w:r>
+      <w:r>
+        <w:rPr>
+          <w:rFonts w:cs="Times New Roman"/>
+          <w:szCs w:val="28"/>
+        </w:rPr>
+        <w:t xml:space="preserve"> class chính dưới đây:</w:t>
+      </w:r>
     </w:p>
     <w:p>
       <w:pPr>
@@ -3712,84 +3380,175 @@
           <w:bCs/>
           <w:szCs w:val="28"/>
         </w:rPr>
-        <w:t>Message</w:t>
-      </w:r>
-      <w:r>
-        <w:rPr>
-          <w:rFonts w:cs="Times New Roman"/>
-          <w:szCs w:val="28"/>
-        </w:rPr>
-        <w:t xml:space="preserve">: Lớp này đại diện cho một </w:t>
-      </w:r>
-      <w:r>
-        <w:rPr>
-          <w:rFonts w:cs="Times New Roman"/>
-          <w:szCs w:val="28"/>
-        </w:rPr>
-        <w:t xml:space="preserve">messages được </w:t>
-      </w:r>
-      <w:r>
-        <w:rPr>
-          <w:rFonts w:cs="Times New Roman"/>
-          <w:szCs w:val="28"/>
-        </w:rPr>
-        <w:t xml:space="preserve">gửi </w:t>
-      </w:r>
-      <w:r>
-        <w:rPr>
-          <w:rFonts w:cs="Times New Roman"/>
-          <w:szCs w:val="28"/>
-        </w:rPr>
-        <w:t>đi</w:t>
-      </w:r>
-      <w:r>
-        <w:rPr>
-          <w:rFonts w:cs="Times New Roman"/>
-          <w:szCs w:val="28"/>
-        </w:rPr>
-        <w:t xml:space="preserve">. Nó bao gồm một chuỗi thông điệp, </w:t>
-      </w:r>
-      <w:r>
-        <w:rPr>
-          <w:rFonts w:cs="Times New Roman"/>
-          <w:szCs w:val="28"/>
-        </w:rPr>
-        <w:t>một List&lt;</w:t>
-      </w:r>
-      <w:r>
-        <w:rPr>
-          <w:rFonts w:cs="Times New Roman"/>
-          <w:szCs w:val="28"/>
-        </w:rPr>
-        <w:t>S</w:t>
-      </w:r>
-      <w:r>
-        <w:rPr>
-          <w:rFonts w:cs="Times New Roman"/>
-          <w:szCs w:val="28"/>
-        </w:rPr>
-        <w:t>&gt;</w:t>
-      </w:r>
-      <w:r>
-        <w:rPr>
-          <w:rFonts w:cs="Times New Roman"/>
-          <w:szCs w:val="28"/>
-        </w:rPr>
-        <w:t xml:space="preserve"> và </w:t>
-      </w:r>
-      <w:r>
-        <w:rPr>
-          <w:rFonts w:cs="Times New Roman"/>
-          <w:szCs w:val="28"/>
-        </w:rPr>
-        <w:t>một int[ ] timeStamp</w:t>
-      </w:r>
-      <w:r>
-        <w:rPr>
-          <w:rFonts w:cs="Times New Roman"/>
-          <w:szCs w:val="28"/>
-        </w:rPr>
-        <w:t xml:space="preserve">. </w:t>
+        <w:t>MAIN</w:t>
+      </w:r>
+      <w:r>
+        <w:rPr>
+          <w:rFonts w:cs="Times New Roman"/>
+          <w:szCs w:val="28"/>
+        </w:rPr>
+        <w:t xml:space="preserve">(): Hàm chính của chương trình. Nó bắt đầu bằng việc tạo một </w:t>
+      </w:r>
+      <w:r>
+        <w:rPr>
+          <w:rFonts w:cs="Times New Roman"/>
+          <w:szCs w:val="28"/>
+        </w:rPr>
+        <w:t>object</w:t>
+      </w:r>
+      <w:r>
+        <w:rPr>
+          <w:rFonts w:cs="Times New Roman"/>
+          <w:szCs w:val="28"/>
+        </w:rPr>
+        <w:t xml:space="preserve"> Registry để tạo ra một máy chủ RMI (Remote Method Invocation</w:t>
+      </w:r>
+      <w:r>
+        <w:rPr>
+          <w:rFonts w:cs="Times New Roman"/>
+          <w:szCs w:val="28"/>
+        </w:rPr>
+        <w:t xml:space="preserve"> </w:t>
+      </w:r>
+      <w:r>
+        <w:rPr>
+          <w:rFonts w:cs="Times New Roman"/>
+          <w:szCs w:val="28"/>
+        </w:rPr>
+        <w:t>cho phép các tiến trình chạy trên các máy khác nhau giao tiếp với nhau)</w:t>
+      </w:r>
+      <w:r>
+        <w:rPr>
+          <w:rFonts w:cs="Times New Roman"/>
+          <w:szCs w:val="28"/>
+        </w:rPr>
+        <w:t xml:space="preserve"> </w:t>
+      </w:r>
+      <w:r>
+        <w:rPr>
+          <w:rFonts w:cs="Times New Roman"/>
+          <w:szCs w:val="28"/>
+        </w:rPr>
+        <w:t xml:space="preserve">và sau đó tạo một số </w:t>
+      </w:r>
+      <w:r>
+        <w:rPr>
+          <w:rFonts w:cs="Times New Roman"/>
+          <w:szCs w:val="28"/>
+        </w:rPr>
+        <w:t xml:space="preserve">process </w:t>
+      </w:r>
+      <w:r>
+        <w:rPr>
+          <w:rFonts w:cs="Times New Roman"/>
+          <w:szCs w:val="28"/>
+        </w:rPr>
+        <w:t xml:space="preserve"> </w:t>
+      </w:r>
+      <w:r>
+        <w:rPr>
+          <w:rFonts w:cs="Times New Roman"/>
+          <w:szCs w:val="28"/>
+        </w:rPr>
+        <w:t>SES_Algorithm</w:t>
+      </w:r>
+      <w:r>
+        <w:rPr>
+          <w:rFonts w:cs="Times New Roman"/>
+          <w:szCs w:val="28"/>
+        </w:rPr>
+        <w:t xml:space="preserve"> và các </w:t>
+      </w:r>
+      <w:r>
+        <w:rPr>
+          <w:rFonts w:cs="Times New Roman"/>
+          <w:szCs w:val="28"/>
+        </w:rPr>
+        <w:t>class</w:t>
+      </w:r>
+      <w:r>
+        <w:rPr>
+          <w:rFonts w:cs="Times New Roman"/>
+          <w:szCs w:val="28"/>
+        </w:rPr>
+        <w:t xml:space="preserve"> </w:t>
+      </w:r>
+      <w:r>
+        <w:rPr>
+          <w:rFonts w:cs="Times New Roman"/>
+          <w:szCs w:val="28"/>
+        </w:rPr>
+        <w:t>MyProcess</w:t>
+      </w:r>
+      <w:r>
+        <w:rPr>
+          <w:rFonts w:cs="Times New Roman"/>
+          <w:szCs w:val="28"/>
+        </w:rPr>
+        <w:t xml:space="preserve">. Mỗi </w:t>
+      </w:r>
+      <w:r>
+        <w:rPr>
+          <w:rFonts w:cs="Times New Roman"/>
+          <w:szCs w:val="28"/>
+        </w:rPr>
+        <w:t>process</w:t>
+      </w:r>
+      <w:r>
+        <w:rPr>
+          <w:rFonts w:cs="Times New Roman"/>
+          <w:szCs w:val="28"/>
+        </w:rPr>
+        <w:t xml:space="preserve"> </w:t>
+      </w:r>
+      <w:r>
+        <w:rPr>
+          <w:rFonts w:cs="Times New Roman"/>
+          <w:szCs w:val="28"/>
+        </w:rPr>
+        <w:t>gửi messages</w:t>
+      </w:r>
+      <w:r>
+        <w:rPr>
+          <w:rFonts w:cs="Times New Roman"/>
+          <w:szCs w:val="28"/>
+        </w:rPr>
+        <w:t xml:space="preserve"> đến các </w:t>
+      </w:r>
+      <w:r>
+        <w:rPr>
+          <w:rFonts w:cs="Times New Roman"/>
+          <w:szCs w:val="28"/>
+        </w:rPr>
+        <w:t>process</w:t>
+      </w:r>
+      <w:r>
+        <w:rPr>
+          <w:rFonts w:cs="Times New Roman"/>
+          <w:szCs w:val="28"/>
+        </w:rPr>
+        <w:t xml:space="preserve"> khác</w:t>
+      </w:r>
+      <w:r>
+        <w:rPr>
+          <w:rFonts w:cs="Times New Roman"/>
+          <w:szCs w:val="28"/>
+        </w:rPr>
+        <w:t xml:space="preserve"> bằng </w:t>
+      </w:r>
+      <w:r>
+        <w:rPr>
+          <w:rFonts w:cs="Times New Roman"/>
+          <w:szCs w:val="28"/>
+        </w:rPr>
+        <w:t>MyProcess</w:t>
+      </w:r>
+      <w:r>
+        <w:rPr>
+          <w:rFonts w:cs="Times New Roman"/>
+          <w:szCs w:val="28"/>
+        </w:rPr>
+        <w:t>().</w:t>
       </w:r>
     </w:p>
     <w:p>
@@ -3821,126 +3580,65 @@
           <w:bCs/>
           <w:szCs w:val="28"/>
         </w:rPr>
-        <w:t>S</w:t>
-      </w:r>
-      <w:r>
-        <w:rPr>
-          <w:rFonts w:cs="Times New Roman"/>
-          <w:szCs w:val="28"/>
-        </w:rPr>
-        <w:t>:</w:t>
-      </w:r>
-      <w:r>
-        <w:rPr>
-          <w:rFonts w:cs="Times New Roman"/>
-          <w:szCs w:val="28"/>
-        </w:rPr>
-        <w:t xml:space="preserve"> Class này </w:t>
-      </w:r>
-      <w:r>
-        <w:rPr>
-          <w:rFonts w:cs="Times New Roman"/>
-          <w:szCs w:val="28"/>
-        </w:rPr>
-        <w:t xml:space="preserve">được sử dụng trong việc triển khai đồng bộ hóa tiến trình bằng thuật toán </w:t>
-      </w:r>
-      <w:r>
-        <w:rPr>
-          <w:rFonts w:cs="Times New Roman"/>
-          <w:szCs w:val="28"/>
-        </w:rPr>
-        <w:t xml:space="preserve">SES. </w:t>
-      </w:r>
-      <w:r>
-        <w:rPr>
-          <w:rFonts w:cs="Times New Roman"/>
-          <w:szCs w:val="28"/>
-        </w:rPr>
-        <w:t xml:space="preserve">Nó </w:t>
-      </w:r>
-      <w:r>
-        <w:rPr>
-          <w:rFonts w:cs="Times New Roman"/>
-          <w:szCs w:val="28"/>
-        </w:rPr>
-        <w:t>được truyền input</w:t>
-      </w:r>
-      <w:r>
-        <w:rPr>
-          <w:rFonts w:cs="Times New Roman"/>
-          <w:szCs w:val="28"/>
-        </w:rPr>
-        <w:t xml:space="preserve"> gồm</w:t>
-      </w:r>
-      <w:r>
-        <w:rPr>
-          <w:rFonts w:cs="Times New Roman"/>
-          <w:szCs w:val="28"/>
-        </w:rPr>
-        <w:t xml:space="preserve"> </w:t>
-      </w:r>
-      <w:r>
-        <w:rPr>
-          <w:rFonts w:cs="Times New Roman"/>
-          <w:szCs w:val="28"/>
-        </w:rPr>
-        <w:t>(ID,</w:t>
-      </w:r>
-      <w:r>
-        <w:rPr>
-          <w:rFonts w:cs="Times New Roman"/>
-          <w:szCs w:val="28"/>
-        </w:rPr>
-        <w:t xml:space="preserve"> </w:t>
-      </w:r>
-      <w:r>
-        <w:rPr>
-          <w:rFonts w:cs="Times New Roman"/>
-          <w:szCs w:val="28"/>
-        </w:rPr>
-        <w:t>timeStamp</w:t>
-      </w:r>
-      <w:r>
-        <w:rPr>
-          <w:rFonts w:cs="Times New Roman"/>
-          <w:szCs w:val="28"/>
-        </w:rPr>
-        <w:t>)</w:t>
-      </w:r>
-      <w:r>
-        <w:rPr>
-          <w:rFonts w:cs="Times New Roman"/>
-          <w:szCs w:val="28"/>
-        </w:rPr>
-        <w:t xml:space="preserve">. Các </w:t>
-      </w:r>
-      <w:r>
-        <w:rPr>
-          <w:rFonts w:cs="Times New Roman"/>
-          <w:szCs w:val="28"/>
-        </w:rPr>
-        <w:t>function</w:t>
-      </w:r>
-      <w:r>
-        <w:rPr>
-          <w:rFonts w:cs="Times New Roman"/>
-          <w:szCs w:val="28"/>
-        </w:rPr>
-        <w:t xml:space="preserve"> của lớp này cho phép </w:t>
-      </w:r>
-      <w:r>
-        <w:rPr>
-          <w:rFonts w:cs="Times New Roman"/>
-          <w:szCs w:val="28"/>
-        </w:rPr>
-        <w:t xml:space="preserve">setup </w:t>
-      </w:r>
-      <w:r>
-        <w:rPr>
-          <w:rFonts w:cs="Times New Roman"/>
-          <w:szCs w:val="28"/>
-        </w:rPr>
-        <w:t xml:space="preserve">ID </w:t>
+        <w:t>M</w:t>
+      </w:r>
+      <w:r>
+        <w:rPr>
+          <w:rFonts w:cs="Times New Roman"/>
+          <w:b/>
+          <w:bCs/>
+          <w:szCs w:val="28"/>
+        </w:rPr>
+        <w:t>yProcess</w:t>
+      </w:r>
+      <w:r>
+        <w:rPr>
+          <w:rFonts w:cs="Times New Roman"/>
+          <w:szCs w:val="28"/>
+        </w:rPr>
+        <w:t xml:space="preserve">: Đây là </w:t>
+      </w:r>
+      <w:r>
+        <w:rPr>
+          <w:rFonts w:cs="Times New Roman"/>
+          <w:szCs w:val="28"/>
+        </w:rPr>
+        <w:t>class dùng</w:t>
+      </w:r>
+      <w:r>
+        <w:rPr>
+          <w:rFonts w:cs="Times New Roman"/>
+          <w:szCs w:val="28"/>
+        </w:rPr>
+        <w:t xml:space="preserve"> Runnable và đại diện cho tiến trình được thực thi. Nó </w:t>
+      </w:r>
+      <w:r>
+        <w:rPr>
+          <w:rFonts w:cs="Times New Roman"/>
+          <w:szCs w:val="28"/>
+        </w:rPr>
+        <w:t>có đầu vào là (</w:t>
+      </w:r>
+      <w:r>
+        <w:rPr>
+          <w:rFonts w:cs="Times New Roman"/>
+          <w:szCs w:val="28"/>
+        </w:rPr>
+        <w:t>SES_Algorithm</w:t>
+      </w:r>
+      <w:r>
+        <w:rPr>
+          <w:rFonts w:cs="Times New Roman"/>
+          <w:szCs w:val="28"/>
+        </w:rPr>
+        <w:t xml:space="preserve">, </w:t>
+      </w:r>
+      <w:r>
+        <w:rPr>
+          <w:rFonts w:cs="Times New Roman"/>
+          <w:szCs w:val="28"/>
+        </w:rPr>
+        <w:t xml:space="preserve">danh sách các ID </w:t>
       </w:r>
       <w:r>
         <w:rPr>
@@ -3954,50 +3652,82 @@
           <w:rFonts w:cs="Times New Roman"/>
           <w:szCs w:val="28"/>
         </w:rPr>
-        <w:t xml:space="preserve"> và </w:t>
-      </w:r>
-      <w:r>
-        <w:rPr>
-          <w:rFonts w:cs="Times New Roman"/>
-          <w:szCs w:val="28"/>
-        </w:rPr>
-        <w:t>timeStamp và</w:t>
-      </w:r>
-      <w:r>
-        <w:rPr>
-          <w:rFonts w:cs="Times New Roman"/>
-          <w:szCs w:val="28"/>
-        </w:rPr>
-        <w:t xml:space="preserve"> sao chép </w:t>
-      </w:r>
-      <w:r>
-        <w:rPr>
-          <w:rFonts w:cs="Times New Roman"/>
-          <w:szCs w:val="28"/>
-        </w:rPr>
-        <w:t>object</w:t>
-      </w:r>
-      <w:r>
-        <w:rPr>
-          <w:rFonts w:cs="Times New Roman"/>
-          <w:szCs w:val="28"/>
-        </w:rPr>
-        <w:t xml:space="preserve"> S.</w:t>
+        <w:t xml:space="preserve"> đích</w:t>
+      </w:r>
+      <w:r>
+        <w:rPr>
+          <w:rFonts w:cs="Times New Roman"/>
+          <w:szCs w:val="28"/>
+        </w:rPr>
+        <w:t xml:space="preserve"> tới</w:t>
+      </w:r>
+      <w:r>
+        <w:rPr>
+          <w:rFonts w:cs="Times New Roman"/>
+          <w:szCs w:val="28"/>
+        </w:rPr>
+        <w:t xml:space="preserve">, các </w:t>
+      </w:r>
+      <w:r>
+        <w:rPr>
+          <w:rFonts w:cs="Times New Roman"/>
+          <w:szCs w:val="28"/>
+        </w:rPr>
+        <w:t>messages, delayTime)</w:t>
+      </w:r>
+      <w:r>
+        <w:rPr>
+          <w:rFonts w:cs="Times New Roman"/>
+          <w:szCs w:val="28"/>
+        </w:rPr>
+        <w:t xml:space="preserve">. Trong phương thức run(), nó gửi các </w:t>
+      </w:r>
+      <w:r>
+        <w:rPr>
+          <w:rFonts w:cs="Times New Roman"/>
+          <w:szCs w:val="28"/>
+        </w:rPr>
+        <w:t>messages</w:t>
+      </w:r>
+      <w:r>
+        <w:rPr>
+          <w:rFonts w:cs="Times New Roman"/>
+          <w:szCs w:val="28"/>
+        </w:rPr>
+        <w:t xml:space="preserve"> đến các </w:t>
+      </w:r>
+      <w:r>
+        <w:rPr>
+          <w:rFonts w:cs="Times New Roman"/>
+          <w:szCs w:val="28"/>
+        </w:rPr>
+        <w:t>process</w:t>
+      </w:r>
+      <w:r>
+        <w:rPr>
+          <w:rFonts w:cs="Times New Roman"/>
+          <w:szCs w:val="28"/>
+        </w:rPr>
+        <w:t xml:space="preserve"> đích</w:t>
+      </w:r>
+      <w:r>
+        <w:rPr>
+          <w:rFonts w:cs="Times New Roman"/>
+          <w:szCs w:val="28"/>
+        </w:rPr>
+        <w:t xml:space="preserve"> đến</w:t>
+      </w:r>
+      <w:r>
+        <w:rPr>
+          <w:rFonts w:cs="Times New Roman"/>
+          <w:szCs w:val="28"/>
+        </w:rPr>
+        <w:t xml:space="preserve">. </w:t>
       </w:r>
     </w:p>
     <w:p>
       <w:pPr>
         <w:pStyle w:val="ListParagraph"/>
-        <w:rPr>
-          <w:rFonts w:cs="Times New Roman"/>
-          <w:szCs w:val="28"/>
-        </w:rPr>
-      </w:pPr>
-    </w:p>
-    <w:p>
-      <w:pPr>
-        <w:pStyle w:val="ListParagraph"/>
-        <w:ind w:left="1080"/>
         <w:rPr>
           <w:rFonts w:cs="Times New Roman"/>
           <w:szCs w:val="28"/>
@@ -4013,31 +3743,19 @@
         </w:numPr>
         <w:rPr>
           <w:rFonts w:cs="Times New Roman"/>
-          <w:szCs w:val="28"/>
-        </w:rPr>
-      </w:pPr>
-      <w:r>
-        <w:rPr>
-          <w:rFonts w:cs="Times New Roman"/>
-          <w:b/>
-          <w:bCs/>
-          <w:szCs w:val="28"/>
-        </w:rPr>
-        <w:t>SBuffer</w:t>
-      </w:r>
-      <w:r>
-        <w:rPr>
-          <w:rFonts w:cs="Times New Roman"/>
-          <w:szCs w:val="28"/>
-        </w:rPr>
-        <w:t xml:space="preserve">: định nghĩa các phương thức </w:t>
-      </w:r>
-      <w:r>
-        <w:rPr>
-          <w:rFonts w:cs="Times New Roman"/>
-          <w:szCs w:val="28"/>
-        </w:rPr>
-        <w:t>để dùng cho</w:t>
+          <w:b/>
+          <w:bCs/>
+          <w:szCs w:val="28"/>
+        </w:rPr>
+      </w:pPr>
+      <w:r>
+        <w:rPr>
+          <w:rFonts w:cs="Times New Roman"/>
+          <w:b/>
+          <w:bCs/>
+          <w:szCs w:val="28"/>
+        </w:rPr>
+        <w:t>SES_Algorithm</w:t>
       </w:r>
       <w:r>
         <w:rPr>
@@ -4051,15 +3769,59 @@
           <w:rFonts w:cs="Times New Roman"/>
           <w:szCs w:val="28"/>
         </w:rPr>
-        <w:t>class</w:t>
-      </w:r>
-      <w:r>
-        <w:rPr>
-          <w:rFonts w:cs="Times New Roman"/>
-          <w:szCs w:val="28"/>
-        </w:rPr>
-        <w:t xml:space="preserve"> S.</w:t>
-      </w:r>
+        <w:t xml:space="preserve">là </w:t>
+      </w:r>
+      <w:r>
+        <w:rPr>
+          <w:rFonts w:cs="Times New Roman"/>
+          <w:szCs w:val="28"/>
+        </w:rPr>
+        <w:t xml:space="preserve">class </w:t>
+      </w:r>
+      <w:r>
+        <w:rPr>
+          <w:rFonts w:cs="Times New Roman"/>
+          <w:szCs w:val="28"/>
+        </w:rPr>
+        <w:t xml:space="preserve">chính triển khai </w:t>
+      </w:r>
+      <w:r>
+        <w:rPr>
+          <w:rFonts w:cs="Times New Roman"/>
+          <w:szCs w:val="28"/>
+        </w:rPr>
+        <w:t>SES_Algorithm</w:t>
+      </w:r>
+      <w:r>
+        <w:rPr>
+          <w:rFonts w:cs="Times New Roman"/>
+          <w:szCs w:val="28"/>
+        </w:rPr>
+        <w:t xml:space="preserve">, bao gồm các </w:t>
+      </w:r>
+      <w:r>
+        <w:rPr>
+          <w:rFonts w:cs="Times New Roman"/>
+          <w:szCs w:val="28"/>
+        </w:rPr>
+        <w:t>hàm</w:t>
+      </w:r>
+      <w:r>
+        <w:rPr>
+          <w:rFonts w:cs="Times New Roman"/>
+          <w:szCs w:val="28"/>
+        </w:rPr>
+        <w:t xml:space="preserve"> để gửi và nhận tin nhắn, và xử lý các tin nhắn trong bộ đệm.</w:t>
+      </w:r>
+    </w:p>
+    <w:p>
+      <w:pPr>
+        <w:pStyle w:val="ListParagraph"/>
+        <w:rPr>
+          <w:rFonts w:cs="Times New Roman"/>
+          <w:szCs w:val="28"/>
+        </w:rPr>
+      </w:pPr>
     </w:p>
     <w:p>
       <w:pPr>
@@ -4090,14 +3852,427 @@
           <w:bCs/>
           <w:szCs w:val="28"/>
         </w:rPr>
-        <w:t>VectorClock</w:t>
-      </w:r>
-      <w:r>
-        <w:rPr>
-          <w:rFonts w:cs="Times New Roman"/>
-          <w:szCs w:val="28"/>
-        </w:rPr>
-        <w:t xml:space="preserve"> dùng để đồng bộ hóa thời gian được sử dụng trong hệ thống và theo dõi các sự kiện xảy ra trong các mốc thời gian khác nhau.</w:t>
+        <w:t>Message</w:t>
+      </w:r>
+      <w:r>
+        <w:rPr>
+          <w:rFonts w:cs="Times New Roman"/>
+          <w:szCs w:val="28"/>
+        </w:rPr>
+        <w:t xml:space="preserve">: Lớp này đại diện cho một </w:t>
+      </w:r>
+      <w:r>
+        <w:rPr>
+          <w:rFonts w:cs="Times New Roman"/>
+          <w:szCs w:val="28"/>
+        </w:rPr>
+        <w:t xml:space="preserve">messages được </w:t>
+      </w:r>
+      <w:r>
+        <w:rPr>
+          <w:rFonts w:cs="Times New Roman"/>
+          <w:szCs w:val="28"/>
+        </w:rPr>
+        <w:t xml:space="preserve">gửi </w:t>
+      </w:r>
+      <w:r>
+        <w:rPr>
+          <w:rFonts w:cs="Times New Roman"/>
+          <w:szCs w:val="28"/>
+        </w:rPr>
+        <w:t>đi</w:t>
+      </w:r>
+      <w:r>
+        <w:rPr>
+          <w:rFonts w:cs="Times New Roman"/>
+          <w:szCs w:val="28"/>
+        </w:rPr>
+        <w:t xml:space="preserve">. Nó bao gồm một chuỗi thông điệp, </w:t>
+      </w:r>
+      <w:r>
+        <w:rPr>
+          <w:rFonts w:cs="Times New Roman"/>
+          <w:szCs w:val="28"/>
+        </w:rPr>
+        <w:t>một List&lt;</w:t>
+      </w:r>
+      <w:r>
+        <w:rPr>
+          <w:rFonts w:cs="Times New Roman"/>
+          <w:szCs w:val="28"/>
+        </w:rPr>
+        <w:t>BufferModel</w:t>
+      </w:r>
+      <w:r>
+        <w:rPr>
+          <w:rFonts w:cs="Times New Roman"/>
+          <w:szCs w:val="28"/>
+        </w:rPr>
+        <w:t>&gt;</w:t>
+      </w:r>
+      <w:r>
+        <w:rPr>
+          <w:rFonts w:cs="Times New Roman"/>
+          <w:szCs w:val="28"/>
+        </w:rPr>
+        <w:t xml:space="preserve"> và </w:t>
+      </w:r>
+      <w:r>
+        <w:rPr>
+          <w:rFonts w:cs="Times New Roman"/>
+          <w:szCs w:val="28"/>
+        </w:rPr>
+        <w:t>một int[ ] timeStamp</w:t>
+      </w:r>
+      <w:r>
+        <w:rPr>
+          <w:rFonts w:cs="Times New Roman"/>
+          <w:szCs w:val="28"/>
+        </w:rPr>
+        <w:t xml:space="preserve">. </w:t>
+      </w:r>
+    </w:p>
+    <w:p>
+      <w:pPr>
+        <w:pStyle w:val="ListParagraph"/>
+        <w:ind w:left="1080"/>
+        <w:rPr>
+          <w:rFonts w:cs="Times New Roman"/>
+          <w:szCs w:val="28"/>
+        </w:rPr>
+      </w:pPr>
+    </w:p>
+    <w:p>
+      <w:pPr>
+        <w:pStyle w:val="ListParagraph"/>
+        <w:numPr>
+          <w:ilvl w:val="0"/>
+          <w:numId w:val="8"/>
+        </w:numPr>
+        <w:rPr>
+          <w:rFonts w:cs="Times New Roman"/>
+          <w:szCs w:val="28"/>
+        </w:rPr>
+      </w:pPr>
+      <w:r>
+        <w:rPr>
+          <w:rFonts w:cs="Times New Roman"/>
+          <w:b/>
+          <w:bCs/>
+          <w:szCs w:val="28"/>
+        </w:rPr>
+        <w:t>BufferModel</w:t>
+      </w:r>
+      <w:r>
+        <w:rPr>
+          <w:rFonts w:cs="Times New Roman"/>
+          <w:szCs w:val="28"/>
+        </w:rPr>
+        <w:t>:</w:t>
+      </w:r>
+      <w:r>
+        <w:rPr>
+          <w:rFonts w:cs="Times New Roman"/>
+          <w:szCs w:val="28"/>
+        </w:rPr>
+        <w:t xml:space="preserve"> Class này </w:t>
+      </w:r>
+      <w:r>
+        <w:rPr>
+          <w:rFonts w:cs="Times New Roman"/>
+          <w:szCs w:val="28"/>
+        </w:rPr>
+        <w:t xml:space="preserve">được sử dụng trong việc triển khai đồng bộ hóa tiến trình bằng thuật toán </w:t>
+      </w:r>
+      <w:r>
+        <w:rPr>
+          <w:rFonts w:cs="Times New Roman"/>
+          <w:szCs w:val="28"/>
+        </w:rPr>
+        <w:t xml:space="preserve">SES. </w:t>
+      </w:r>
+      <w:r>
+        <w:rPr>
+          <w:rFonts w:cs="Times New Roman"/>
+          <w:szCs w:val="28"/>
+        </w:rPr>
+        <w:t xml:space="preserve">Nó </w:t>
+      </w:r>
+      <w:r>
+        <w:rPr>
+          <w:rFonts w:cs="Times New Roman"/>
+          <w:szCs w:val="28"/>
+        </w:rPr>
+        <w:t>được truyền input</w:t>
+      </w:r>
+      <w:r>
+        <w:rPr>
+          <w:rFonts w:cs="Times New Roman"/>
+          <w:szCs w:val="28"/>
+        </w:rPr>
+        <w:t xml:space="preserve"> gồm</w:t>
+      </w:r>
+      <w:r>
+        <w:rPr>
+          <w:rFonts w:cs="Times New Roman"/>
+          <w:szCs w:val="28"/>
+        </w:rPr>
+        <w:t xml:space="preserve"> </w:t>
+      </w:r>
+      <w:r>
+        <w:rPr>
+          <w:rFonts w:cs="Times New Roman"/>
+          <w:szCs w:val="28"/>
+        </w:rPr>
+        <w:t>(ID,</w:t>
+      </w:r>
+      <w:r>
+        <w:rPr>
+          <w:rFonts w:cs="Times New Roman"/>
+          <w:szCs w:val="28"/>
+        </w:rPr>
+        <w:t xml:space="preserve"> </w:t>
+      </w:r>
+      <w:r>
+        <w:rPr>
+          <w:rFonts w:cs="Times New Roman"/>
+          <w:szCs w:val="28"/>
+        </w:rPr>
+        <w:t>timeStamp</w:t>
+      </w:r>
+      <w:r>
+        <w:rPr>
+          <w:rFonts w:cs="Times New Roman"/>
+          <w:szCs w:val="28"/>
+        </w:rPr>
+        <w:t>)</w:t>
+      </w:r>
+      <w:r>
+        <w:rPr>
+          <w:rFonts w:cs="Times New Roman"/>
+          <w:szCs w:val="28"/>
+        </w:rPr>
+        <w:t xml:space="preserve">. Các </w:t>
+      </w:r>
+      <w:r>
+        <w:rPr>
+          <w:rFonts w:cs="Times New Roman"/>
+          <w:szCs w:val="28"/>
+        </w:rPr>
+        <w:t>function</w:t>
+      </w:r>
+      <w:r>
+        <w:rPr>
+          <w:rFonts w:cs="Times New Roman"/>
+          <w:szCs w:val="28"/>
+        </w:rPr>
+        <w:t xml:space="preserve"> của lớp này cho phép </w:t>
+      </w:r>
+      <w:r>
+        <w:rPr>
+          <w:rFonts w:cs="Times New Roman"/>
+          <w:szCs w:val="28"/>
+        </w:rPr>
+        <w:t xml:space="preserve">setup </w:t>
+      </w:r>
+      <w:r>
+        <w:rPr>
+          <w:rFonts w:cs="Times New Roman"/>
+          <w:szCs w:val="28"/>
+        </w:rPr>
+        <w:t xml:space="preserve">ID </w:t>
+      </w:r>
+      <w:r>
+        <w:rPr>
+          <w:rFonts w:cs="Times New Roman"/>
+          <w:szCs w:val="28"/>
+        </w:rPr>
+        <w:t>process</w:t>
+      </w:r>
+      <w:r>
+        <w:rPr>
+          <w:rFonts w:cs="Times New Roman"/>
+          <w:szCs w:val="28"/>
+        </w:rPr>
+        <w:t xml:space="preserve"> và </w:t>
+      </w:r>
+      <w:r>
+        <w:rPr>
+          <w:rFonts w:cs="Times New Roman"/>
+          <w:szCs w:val="28"/>
+        </w:rPr>
+        <w:t>timeStamp và</w:t>
+      </w:r>
+      <w:r>
+        <w:rPr>
+          <w:rFonts w:cs="Times New Roman"/>
+          <w:szCs w:val="28"/>
+        </w:rPr>
+        <w:t xml:space="preserve"> sao chép </w:t>
+      </w:r>
+      <w:r>
+        <w:rPr>
+          <w:rFonts w:cs="Times New Roman"/>
+          <w:szCs w:val="28"/>
+        </w:rPr>
+        <w:t>object</w:t>
+      </w:r>
+      <w:r>
+        <w:rPr>
+          <w:rFonts w:cs="Times New Roman"/>
+          <w:szCs w:val="28"/>
+        </w:rPr>
+        <w:t xml:space="preserve"> </w:t>
+      </w:r>
+      <w:r>
+        <w:rPr>
+          <w:rFonts w:cs="Times New Roman"/>
+          <w:szCs w:val="28"/>
+        </w:rPr>
+        <w:t>BufferModel</w:t>
+      </w:r>
+      <w:r>
+        <w:rPr>
+          <w:rFonts w:cs="Times New Roman"/>
+          <w:szCs w:val="28"/>
+        </w:rPr>
+        <w:t>.</w:t>
+      </w:r>
+    </w:p>
+    <w:p>
+      <w:pPr>
+        <w:pStyle w:val="ListParagraph"/>
+        <w:rPr>
+          <w:rFonts w:cs="Times New Roman"/>
+          <w:szCs w:val="28"/>
+        </w:rPr>
+      </w:pPr>
+    </w:p>
+    <w:p>
+      <w:pPr>
+        <w:pStyle w:val="ListParagraph"/>
+        <w:ind w:left="1080"/>
+        <w:rPr>
+          <w:rFonts w:cs="Times New Roman"/>
+          <w:szCs w:val="28"/>
+        </w:rPr>
+      </w:pPr>
+    </w:p>
+    <w:p>
+      <w:pPr>
+        <w:pStyle w:val="ListParagraph"/>
+        <w:numPr>
+          <w:ilvl w:val="0"/>
+          <w:numId w:val="8"/>
+        </w:numPr>
+        <w:rPr>
+          <w:rFonts w:cs="Times New Roman"/>
+          <w:szCs w:val="28"/>
+        </w:rPr>
+      </w:pPr>
+      <w:r>
+        <w:rPr>
+          <w:rFonts w:cs="Times New Roman"/>
+          <w:b/>
+          <w:bCs/>
+          <w:szCs w:val="28"/>
+        </w:rPr>
+        <w:t>Buffer</w:t>
+      </w:r>
+      <w:r>
+        <w:rPr>
+          <w:rFonts w:cs="Times New Roman"/>
+          <w:szCs w:val="28"/>
+        </w:rPr>
+        <w:t xml:space="preserve">: định nghĩa các phương thức </w:t>
+      </w:r>
+      <w:r>
+        <w:rPr>
+          <w:rFonts w:cs="Times New Roman"/>
+          <w:szCs w:val="28"/>
+        </w:rPr>
+        <w:t>để dùng cho</w:t>
+      </w:r>
+      <w:r>
+        <w:rPr>
+          <w:rFonts w:cs="Times New Roman"/>
+          <w:szCs w:val="28"/>
+        </w:rPr>
+        <w:t xml:space="preserve"> </w:t>
+      </w:r>
+      <w:r>
+        <w:rPr>
+          <w:rFonts w:cs="Times New Roman"/>
+          <w:szCs w:val="28"/>
+        </w:rPr>
+        <w:t>class</w:t>
+      </w:r>
+      <w:r>
+        <w:rPr>
+          <w:rFonts w:cs="Times New Roman"/>
+          <w:szCs w:val="28"/>
+        </w:rPr>
+        <w:t xml:space="preserve"> </w:t>
+      </w:r>
+      <w:r>
+        <w:rPr>
+          <w:rFonts w:cs="Times New Roman"/>
+          <w:szCs w:val="28"/>
+        </w:rPr>
+        <w:t>BufferModel</w:t>
+      </w:r>
+      <w:r>
+        <w:rPr>
+          <w:rFonts w:cs="Times New Roman"/>
+          <w:szCs w:val="28"/>
+        </w:rPr>
+        <w:t>.</w:t>
+      </w:r>
+    </w:p>
+    <w:p>
+      <w:pPr>
+        <w:pStyle w:val="ListParagraph"/>
+        <w:ind w:left="1080"/>
+        <w:rPr>
+          <w:rFonts w:cs="Times New Roman"/>
+          <w:szCs w:val="28"/>
+        </w:rPr>
+      </w:pPr>
+    </w:p>
+    <w:p>
+      <w:pPr>
+        <w:pStyle w:val="ListParagraph"/>
+        <w:numPr>
+          <w:ilvl w:val="0"/>
+          <w:numId w:val="8"/>
+        </w:numPr>
+        <w:rPr>
+          <w:rFonts w:cs="Times New Roman"/>
+          <w:szCs w:val="28"/>
+        </w:rPr>
+      </w:pPr>
+      <w:r>
+        <w:rPr>
+          <w:rFonts w:cs="Times New Roman"/>
+          <w:b/>
+          <w:bCs/>
+          <w:szCs w:val="28"/>
+        </w:rPr>
+        <w:t>Clock</w:t>
+      </w:r>
+      <w:r>
+        <w:rPr>
+          <w:rFonts w:cs="Times New Roman"/>
+          <w:szCs w:val="28"/>
+        </w:rPr>
+        <w:t xml:space="preserve"> dùng để đồng bộ hóa thời gian được sử dụng trong hệ thống và theo dõi các sự kiện xảy ra trong các mốc thời gian khác nhau</w:t>
+      </w:r>
+      <w:r>
+        <w:rPr>
+          <w:rFonts w:cs="Times New Roman"/>
+          <w:szCs w:val="28"/>
+        </w:rPr>
+        <w:t xml:space="preserve"> dưới dạng vector.</w:t>
       </w:r>
     </w:p>
     <w:p>
@@ -4152,7 +4327,10 @@
         <w:t xml:space="preserve">Hàm </w:t>
       </w:r>
       <w:r>
-        <w:t>main()</w:t>
+        <w:t>main</w:t>
+      </w:r>
+      <w:r>
+        <w:t>()</w:t>
       </w:r>
       <w:bookmarkEnd w:id="6"/>
     </w:p>
@@ -4284,6 +4462,7 @@
     </w:p>
     <w:p>
       <w:r>
+        <w:lastRenderedPageBreak/>
         <w:t xml:space="preserve">Sau đó, nó tạo ra một số luồng MyProcess để gửi các tin nhắn theo </w:t>
       </w:r>
       <w:r>
@@ -4315,7 +4494,13 @@
       </w:pPr>
       <w:bookmarkStart w:id="7" w:name="_Toc130168069"/>
       <w:r>
-        <w:t>class myProcess</w:t>
+        <w:t xml:space="preserve">class </w:t>
+      </w:r>
+      <w:r>
+        <w:t>M</w:t>
+      </w:r>
+      <w:r>
+        <w:t>yProcess</w:t>
       </w:r>
       <w:bookmarkEnd w:id="7"/>
     </w:p>
@@ -4375,7 +4560,6 @@
     </w:p>
     <w:p>
       <w:r>
-        <w:lastRenderedPageBreak/>
         <w:t>Đối với mỗi phần tử, vòng lặp thứ hai</w:t>
       </w:r>
       <w:r>
@@ -4414,10 +4598,14 @@
       <w:r>
         <w:t xml:space="preserve">class </w:t>
       </w:r>
-      <w:r>
-        <w:t>SchiperEggliSandoz</w:t>
-      </w:r>
       <w:bookmarkEnd w:id="8"/>
+      <w:r>
+        <w:rPr>
+          <w:rFonts w:cs="Times New Roman"/>
+          <w:szCs w:val="28"/>
+        </w:rPr>
+        <w:t>SES_Algorithm</w:t>
+      </w:r>
     </w:p>
     <w:p>
       <w:r>
@@ -4609,7 +4797,13 @@
     </w:p>
     <w:p>
       <w:r>
-        <w:t>Class này chứa các giá trị sau (messages, 1 list Sbuffer và mảng timeStamp)</w:t>
+        <w:t xml:space="preserve">Class này chứa các giá trị sau (messages, 1 list </w:t>
+      </w:r>
+      <w:r>
+        <w:t>B</w:t>
+      </w:r>
+      <w:r>
+        <w:t>uffer và mảng timeStamp)</w:t>
       </w:r>
     </w:p>
     <w:p>
@@ -4627,20 +4821,34 @@
       </w:pPr>
       <w:bookmarkStart w:id="10" w:name="_Toc130168072"/>
       <w:r>
-        <w:t>class S</w:t>
+        <w:t xml:space="preserve">class </w:t>
       </w:r>
       <w:bookmarkEnd w:id="10"/>
+      <w:r>
+        <w:t>BufferModel</w:t>
+      </w:r>
     </w:p>
     <w:p>
       <w:r>
         <w:t>Class này dùng trong</w:t>
       </w:r>
       <w:r>
-        <w:t xml:space="preserve"> giao thức Schiper-Eggli-Sandoz. </w:t>
-      </w:r>
-    </w:p>
-    <w:p>
-      <w:r>
+        <w:t xml:space="preserve"> giao thức </w:t>
+      </w:r>
+      <w:r>
+        <w:rPr>
+          <w:rFonts w:cs="Times New Roman"/>
+          <w:szCs w:val="28"/>
+        </w:rPr>
+        <w:t>SES_Algorithm</w:t>
+      </w:r>
+      <w:r>
+        <w:t xml:space="preserve">. </w:t>
+      </w:r>
+    </w:p>
+    <w:p>
+      <w:r>
+        <w:lastRenderedPageBreak/>
         <w:t>Nó chứa hai thuộc tính: pid (đại diện cho ID của tiến trình tương ứng) và timeStamp (chứa thời gian tương ứng của tiến trình đó)</w:t>
       </w:r>
     </w:p>
@@ -4654,7 +4862,7 @@
       </w:pPr>
       <w:bookmarkStart w:id="11" w:name="_Toc130168073"/>
       <w:r>
-        <w:t>class SBuffer</w:t>
+        <w:t>class Buffer</w:t>
       </w:r>
       <w:bookmarkEnd w:id="11"/>
     </w:p>
@@ -4697,13 +4905,55 @@
         <w:t>insert</w:t>
       </w:r>
       <w:r>
-        <w:t xml:space="preserve">(List&lt;S&gt; sBuffer, S newS): </w:t>
+        <w:t>(List&lt;</w:t>
+      </w:r>
+      <w:r>
+        <w:t xml:space="preserve"> </w:t>
+      </w:r>
+      <w:r>
+        <w:t>BufferModel</w:t>
+      </w:r>
+      <w:r>
+        <w:t xml:space="preserve"> </w:t>
+      </w:r>
+      <w:r>
+        <w:t xml:space="preserve">&gt; </w:t>
+      </w:r>
+      <w:r>
+        <w:t>bufferModelBuffer</w:t>
+      </w:r>
+      <w:r>
+        <w:t xml:space="preserve">, </w:t>
+      </w:r>
+      <w:r>
+        <w:t>BufferModel</w:t>
+      </w:r>
+      <w:r>
+        <w:t xml:space="preserve"> </w:t>
+      </w:r>
+      <w:r>
+        <w:t>newBufferModel</w:t>
+      </w:r>
+      <w:r>
+        <w:t xml:space="preserve">): </w:t>
       </w:r>
       <w:r>
         <w:t xml:space="preserve">mục đích </w:t>
       </w:r>
       <w:r>
-        <w:t xml:space="preserve">cập nhật hoặc thêm một phần tử mới vào buffer S </w:t>
+        <w:t>cập nhật hoặc thêm một phần tử mới vào buffer</w:t>
+      </w:r>
+      <w:r>
+        <w:t xml:space="preserve"> của</w:t>
+      </w:r>
+      <w:r>
+        <w:t xml:space="preserve"> </w:t>
+      </w:r>
+      <w:r>
+        <w:t>BufferModel</w:t>
+      </w:r>
+      <w:r>
+        <w:t xml:space="preserve"> </w:t>
       </w:r>
     </w:p>
     <w:p>
@@ -4724,7 +4974,19 @@
         </w:numPr>
       </w:pPr>
       <w:r>
-        <w:t xml:space="preserve">sBuffer: buffer S cần cập nhật </w:t>
+        <w:t>bufferModelBuffer</w:t>
+      </w:r>
+      <w:r>
+        <w:t xml:space="preserve">: buffer </w:t>
+      </w:r>
+      <w:r>
+        <w:t xml:space="preserve">của </w:t>
+      </w:r>
+      <w:r>
+        <w:t>BufferModel</w:t>
+      </w:r>
+      <w:r>
+        <w:t xml:space="preserve"> cần cập nhật </w:t>
       </w:r>
     </w:p>
     <w:p>
@@ -4736,8 +4998,34 @@
         </w:numPr>
       </w:pPr>
       <w:r>
-        <w:lastRenderedPageBreak/>
-        <w:t xml:space="preserve">newS: phần tử S mới cần thêm vào hoặc cập nhật timestamp của phần tử S có sẵn trong buffer S </w:t>
+        <w:t>newBufferModel</w:t>
+      </w:r>
+      <w:r>
+        <w:t xml:space="preserve">: phần tử </w:t>
+      </w:r>
+      <w:r>
+        <w:t>BuferModel</w:t>
+      </w:r>
+      <w:r>
+        <w:t xml:space="preserve"> mới cần thêm vào hoặc cập nhật timestamp của phần tử </w:t>
+      </w:r>
+      <w:r>
+        <w:t>BuferModel</w:t>
+      </w:r>
+      <w:r>
+        <w:t xml:space="preserve"> có sẵn trong buffer</w:t>
+      </w:r>
+      <w:r>
+        <w:t xml:space="preserve"> của</w:t>
+      </w:r>
+      <w:r>
+        <w:t xml:space="preserve"> </w:t>
+      </w:r>
+      <w:r>
+        <w:t>BuferModel</w:t>
+      </w:r>
+      <w:r>
+        <w:t>.</w:t>
       </w:r>
     </w:p>
     <w:p>
@@ -4749,7 +5037,61 @@
         <w:t xml:space="preserve">Hàm này </w:t>
       </w:r>
       <w:r>
-        <w:t xml:space="preserve">duyệt qua từng phần tử S trong buffer S để tìm phần tử S có pid giống với newS. Nếu tìm thấy, cập nhật timestamp của phần tử S đó. Nếu không tìm thấy, thêm newS vào buffer S. </w:t>
+        <w:t xml:space="preserve">duyệt qua từng phần tử </w:t>
+      </w:r>
+      <w:r>
+        <w:t>BuferModel</w:t>
+      </w:r>
+      <w:r>
+        <w:t xml:space="preserve"> trong buffer </w:t>
+      </w:r>
+      <w:r>
+        <w:t xml:space="preserve">của </w:t>
+      </w:r>
+      <w:r>
+        <w:t>BuferModel</w:t>
+      </w:r>
+      <w:r>
+        <w:t xml:space="preserve"> để tìm phần tử </w:t>
+      </w:r>
+      <w:r>
+        <w:t>BuferModel</w:t>
+      </w:r>
+      <w:r>
+        <w:t xml:space="preserve"> có pid giống với </w:t>
+      </w:r>
+      <w:r>
+        <w:t>new</w:t>
+      </w:r>
+      <w:r>
+        <w:t>BM</w:t>
+      </w:r>
+      <w:r>
+        <w:t xml:space="preserve">. Nếu tìm thấy, cập nhật timestamp của phần tử </w:t>
+      </w:r>
+      <w:r>
+        <w:t>BuferModel</w:t>
+      </w:r>
+      <w:r>
+        <w:t xml:space="preserve"> đó. Nếu không tìm thấy, thêm </w:t>
+      </w:r>
+      <w:r>
+        <w:t>newBufferModel</w:t>
+      </w:r>
+      <w:r>
+        <w:t xml:space="preserve"> </w:t>
+      </w:r>
+      <w:r>
+        <w:t xml:space="preserve">vào buffer </w:t>
+      </w:r>
+      <w:r>
+        <w:t xml:space="preserve">của </w:t>
+      </w:r>
+      <w:r>
+        <w:t>BuferModel</w:t>
+      </w:r>
+      <w:r>
+        <w:t xml:space="preserve">. </w:t>
       </w:r>
     </w:p>
     <w:p>
@@ -4777,7 +5119,25 @@
         <w:t>deliveryCondition</w:t>
       </w:r>
       <w:r>
-        <w:t xml:space="preserve">(List&lt;S&gt; sBufferMesg, S currProcess): kiểm tra điều kiện để </w:t>
+        <w:t>(List&lt;</w:t>
+      </w:r>
+      <w:r>
+        <w:t>BufferModel</w:t>
+      </w:r>
+      <w:r>
+        <w:t xml:space="preserve">&gt; </w:t>
+      </w:r>
+      <w:r>
+        <w:t>bufferModelBufferMesg</w:t>
+      </w:r>
+      <w:r>
+        <w:t xml:space="preserve">, </w:t>
+      </w:r>
+      <w:r>
+        <w:t>BufferModel</w:t>
+      </w:r>
+      <w:r>
+        <w:t xml:space="preserve"> currProcess): kiểm tra điều kiện để </w:t>
       </w:r>
       <w:r>
         <w:t xml:space="preserve">có </w:t>
@@ -4804,7 +5164,19 @@
         </w:numPr>
       </w:pPr>
       <w:r>
-        <w:t xml:space="preserve">sBufferMesg: buffer S của message </w:t>
+        <w:t>bufferModelBufferMesg</w:t>
+      </w:r>
+      <w:r>
+        <w:t xml:space="preserve">: buffer </w:t>
+      </w:r>
+      <w:r>
+        <w:t xml:space="preserve">của </w:t>
+      </w:r>
+      <w:r>
+        <w:t>BufferModel</w:t>
+      </w:r>
+      <w:r>
+        <w:t xml:space="preserve"> của message </w:t>
       </w:r>
     </w:p>
     <w:p>
@@ -4828,13 +5200,61 @@
         <w:t>D</w:t>
       </w:r>
       <w:r>
-        <w:t xml:space="preserve">uyệt qua từng phần tử S trong buffer S của message để tìm phần tử S có pid giống với currProcess. Nếu tìm thấy, so sánh timestamp của phần tử S đó và timestamp của currProcess. Nếu timestamp của phần tử S nhỏ hơn hoặc bằng timestamp của currProcess, trả về </w:t>
+        <w:t xml:space="preserve">uyệt qua từng phần tử </w:t>
+      </w:r>
+      <w:r>
+        <w:t>BufferModel</w:t>
+      </w:r>
+      <w:r>
+        <w:t xml:space="preserve"> trong buffer</w:t>
+      </w:r>
+      <w:r>
+        <w:t xml:space="preserve"> của</w:t>
+      </w:r>
+      <w:r>
+        <w:t xml:space="preserve"> </w:t>
+      </w:r>
+      <w:r>
+        <w:t>BufferModel</w:t>
+      </w:r>
+      <w:r>
+        <w:t xml:space="preserve"> của message để tìm phần tử </w:t>
+      </w:r>
+      <w:r>
+        <w:t>BufferModel</w:t>
+      </w:r>
+      <w:r>
+        <w:t xml:space="preserve"> có pid giống với currProcess. Nếu tìm thấy, so sánh timestamp của phần tử </w:t>
+      </w:r>
+      <w:r>
+        <w:t>BufferModel</w:t>
+      </w:r>
+      <w:r>
+        <w:t xml:space="preserve"> đó và timestamp của currProcess. Nếu timestamp của phần tử </w:t>
+      </w:r>
+      <w:r>
+        <w:t>BufferModel</w:t>
+      </w:r>
+      <w:r>
+        <w:t xml:space="preserve"> nhỏ hơn hoặc bằng timestamp của currProcess, trả về </w:t>
       </w:r>
       <w:r>
         <w:t>chính nó</w:t>
       </w:r>
       <w:r>
-        <w:t xml:space="preserve">. Nếu không tìm thấy phần tử S trong buffer S của message, trả về true. </w:t>
+        <w:t xml:space="preserve">. Nếu không tìm thấy phần tử </w:t>
+      </w:r>
+      <w:r>
+        <w:t>BufferModel</w:t>
+      </w:r>
+      <w:r>
+        <w:t xml:space="preserve"> trong buffer </w:t>
+      </w:r>
+      <w:r>
+        <w:t>BufferModel</w:t>
+      </w:r>
+      <w:r>
+        <w:t xml:space="preserve"> của message, trả về true. </w:t>
       </w:r>
     </w:p>
     <w:p>
@@ -4859,13 +5279,64 @@
         <w:t>merge</w:t>
       </w:r>
       <w:r>
-        <w:t xml:space="preserve">(List&lt;S&gt; ownBuffer, List&lt;S&gt; incomingBuffer): </w:t>
+        <w:t>(List&lt;</w:t>
+      </w:r>
+      <w:r>
+        <w:t xml:space="preserve"> </w:t>
+      </w:r>
+      <w:r>
+        <w:t>BufferModel</w:t>
+      </w:r>
+      <w:r>
+        <w:t xml:space="preserve"> </w:t>
+      </w:r>
+      <w:r>
+        <w:t>&gt; ownBuffer, List&lt;</w:t>
+      </w:r>
+      <w:r>
+        <w:t xml:space="preserve"> </w:t>
+      </w:r>
+      <w:r>
+        <w:t>BufferModel</w:t>
+      </w:r>
+      <w:r>
+        <w:t xml:space="preserve"> </w:t>
+      </w:r>
+      <w:r>
+        <w:t xml:space="preserve">&gt; incomingBuffer): </w:t>
       </w:r>
       <w:r>
         <w:t>ghép trộn</w:t>
       </w:r>
       <w:r>
-        <w:t xml:space="preserve"> buffer S của tiến trình hiện tại với buffer S của message nhận được.</w:t>
+        <w:t xml:space="preserve"> buffer</w:t>
+      </w:r>
+      <w:r>
+        <w:t xml:space="preserve"> của</w:t>
+      </w:r>
+      <w:r>
+        <w:t xml:space="preserve"> </w:t>
+      </w:r>
+      <w:r>
+        <w:t>BufferModel</w:t>
+      </w:r>
+      <w:r>
+        <w:t xml:space="preserve"> của tiến trình hiện tại với buffer </w:t>
+      </w:r>
+      <w:r>
+        <w:t xml:space="preserve">của </w:t>
+      </w:r>
+      <w:r>
+        <w:t>BufferModel</w:t>
+      </w:r>
+      <w:r>
+        <w:t xml:space="preserve"> </w:t>
+      </w:r>
+      <w:r>
+        <w:t>mà</w:t>
+      </w:r>
+      <w:r>
+        <w:t xml:space="preserve"> message nhận được.</w:t>
       </w:r>
     </w:p>
     <w:p>
@@ -4886,7 +5357,19 @@
         </w:numPr>
       </w:pPr>
       <w:r>
-        <w:t xml:space="preserve">ownBuffer: buffer S của tiến trình hiện tại </w:t>
+        <w:t>ownBuffer: buffer</w:t>
+      </w:r>
+      <w:r>
+        <w:t xml:space="preserve"> của</w:t>
+      </w:r>
+      <w:r>
+        <w:t xml:space="preserve"> </w:t>
+      </w:r>
+      <w:r>
+        <w:t>BufferModel</w:t>
+      </w:r>
+      <w:r>
+        <w:t xml:space="preserve"> của tiến trình hiện tại </w:t>
       </w:r>
     </w:p>
     <w:p>
@@ -4898,7 +5381,19 @@
         </w:numPr>
       </w:pPr>
       <w:r>
-        <w:t xml:space="preserve">incomingBuffer: buffer S của message nhận được </w:t>
+        <w:t>incomingBuffer: buffer</w:t>
+      </w:r>
+      <w:r>
+        <w:t xml:space="preserve"> của</w:t>
+      </w:r>
+      <w:r>
+        <w:t xml:space="preserve"> </w:t>
+      </w:r>
+      <w:r>
+        <w:t>BufferModel</w:t>
+      </w:r>
+      <w:r>
+        <w:t xml:space="preserve"> của message nhận được </w:t>
       </w:r>
     </w:p>
     <w:p>
@@ -4910,7 +5405,31 @@
         <w:t>Duyệt</w:t>
       </w:r>
       <w:r>
-        <w:t xml:space="preserve"> qua từng phần tử S trong buffer S của message nhận được để thêm hoặc cập nhật timestamp vào buffer S của tiến trình hiện tại. </w:t>
+        <w:t xml:space="preserve"> qua từng phần tử </w:t>
+      </w:r>
+      <w:r>
+        <w:t>BufferModel</w:t>
+      </w:r>
+      <w:r>
+        <w:t xml:space="preserve"> trong buffer </w:t>
+      </w:r>
+      <w:r>
+        <w:t xml:space="preserve">của </w:t>
+      </w:r>
+      <w:r>
+        <w:t>BufferModel</w:t>
+      </w:r>
+      <w:r>
+        <w:t xml:space="preserve"> của message nhận được để thêm hoặc cập nhật timestamp vào buffer </w:t>
+      </w:r>
+      <w:r>
+        <w:t xml:space="preserve">của </w:t>
+      </w:r>
+      <w:r>
+        <w:t>BufferModel</w:t>
+      </w:r>
+      <w:r>
+        <w:t xml:space="preserve"> của tiến trình hiện tại. </w:t>
       </w:r>
     </w:p>
     <w:p>
@@ -4919,7 +5438,25 @@
         <w:ind w:left="1080"/>
       </w:pPr>
       <w:r>
-        <w:t>Nếu phần tử S có cùng pid trong cả hai buffer, cập nhật timestamp của phần tử S đó bằng timestamp lớn hơn giữa phần tử S của tiến trình hiện tại và phần tử S của message.</w:t>
+        <w:t xml:space="preserve">Nếu phần tử </w:t>
+      </w:r>
+      <w:r>
+        <w:t>BufferModel</w:t>
+      </w:r>
+      <w:r>
+        <w:t xml:space="preserve"> có cùng pid trong cả hai buffer, cập nhật timestamp của phần tử </w:t>
+      </w:r>
+      <w:r>
+        <w:t>BufferModel</w:t>
+      </w:r>
+      <w:r>
+        <w:t xml:space="preserve"> đó bằng timestamp lớn hơn giữa phần tử </w:t>
+      </w:r>
+      <w:r>
+        <w:t>BufferModel</w:t>
+      </w:r>
+      <w:r>
+        <w:t xml:space="preserve"> của tiến trình hiện tại và phần tử S của message.</w:t>
       </w:r>
     </w:p>
     <w:p>
@@ -4928,7 +5465,53 @@
         <w:ind w:left="1080"/>
       </w:pPr>
       <w:r>
-        <w:t xml:space="preserve">Nếu không có phần tử S nào trong buffer S của tiến trình hiện tại có cùng pid với phần tử S trong buffer S của message, thêm phần tử S đó vào buffer S của tiến trình hiện tại. </w:t>
+        <w:lastRenderedPageBreak/>
+        <w:t xml:space="preserve">Nếu không có phần tử </w:t>
+      </w:r>
+      <w:r>
+        <w:t>BufferModel</w:t>
+      </w:r>
+      <w:r>
+        <w:t xml:space="preserve"> nào trong buffer </w:t>
+      </w:r>
+      <w:r>
+        <w:t xml:space="preserve">của </w:t>
+      </w:r>
+      <w:r>
+        <w:t>BufferModel</w:t>
+      </w:r>
+      <w:r>
+        <w:t xml:space="preserve"> của tiến trình hiện tại có cùng pid với phần tử </w:t>
+      </w:r>
+      <w:r>
+        <w:t>BufferModel</w:t>
+      </w:r>
+      <w:r>
+        <w:t xml:space="preserve"> trong buffer </w:t>
+      </w:r>
+      <w:r>
+        <w:t xml:space="preserve">của </w:t>
+      </w:r>
+      <w:r>
+        <w:t>BufferModel</w:t>
+      </w:r>
+      <w:r>
+        <w:t xml:space="preserve"> của message, thêm phần tử </w:t>
+      </w:r>
+      <w:r>
+        <w:t>BufferModel</w:t>
+      </w:r>
+      <w:r>
+        <w:t xml:space="preserve"> đó vào buffer </w:t>
+      </w:r>
+      <w:r>
+        <w:t xml:space="preserve">của </w:t>
+      </w:r>
+      <w:r>
+        <w:t>BufferModel</w:t>
+      </w:r>
+      <w:r>
+        <w:t xml:space="preserve"> của tiến trình hiện tại. </w:t>
       </w:r>
     </w:p>
     <w:p>
@@ -4953,13 +5536,34 @@
         <w:t>toString</w:t>
       </w:r>
       <w:r>
-        <w:t xml:space="preserve">(List&lt;S&gt; sBuffer): </w:t>
+        <w:t>(List&lt;</w:t>
+      </w:r>
+      <w:r>
+        <w:t xml:space="preserve"> </w:t>
+      </w:r>
+      <w:r>
+        <w:t>BufferModel</w:t>
+      </w:r>
+      <w:r>
+        <w:t xml:space="preserve"> </w:t>
+      </w:r>
+      <w:r>
+        <w:t xml:space="preserve">&gt; Buffer): </w:t>
       </w:r>
       <w:r>
         <w:t>in ra</w:t>
       </w:r>
       <w:r>
-        <w:t xml:space="preserve"> trả về chuỗi các phần tử trong buffer S.</w:t>
+        <w:t xml:space="preserve"> trả về chuỗi các phần tử trong buffer </w:t>
+      </w:r>
+      <w:r>
+        <w:t xml:space="preserve">của </w:t>
+      </w:r>
+      <w:r>
+        <w:t>BufferModel</w:t>
+      </w:r>
+      <w:r>
+        <w:t>.</w:t>
       </w:r>
     </w:p>
     <w:p>
@@ -4972,7 +5576,7 @@
       </w:pPr>
       <w:bookmarkStart w:id="12" w:name="_Toc130168074"/>
       <w:r>
-        <w:t>class VectorClock</w:t>
+        <w:t>class Clock</w:t>
       </w:r>
       <w:bookmarkEnd w:id="12"/>
     </w:p>
@@ -4981,7 +5585,7 @@
         <w:t>Class</w:t>
       </w:r>
       <w:r>
-        <w:t xml:space="preserve"> VectorClock hỗ trợ các phép toán so sánh và tính toán giá trị lớn nhất giữa các vector </w:t>
+        <w:t xml:space="preserve"> Clock hỗ trợ các phép toán so sánh và tính toán giá trị lớn nhất giữa các vector </w:t>
       </w:r>
       <w:r>
         <w:t>trong cùng thời gian</w:t>
@@ -5006,11 +5610,19 @@
           <w:b/>
           <w:bCs/>
         </w:rPr>
-        <w:t>strictlyLessThan</w:t>
-      </w:r>
-      <w:r>
-        <w:t xml:space="preserve">(int[] timeStamp1, int[] timeStamp2): kiểm tra xem timeStamp1 có nghiêm ngặt bé hơn timeStamp2 hay không. Nếu có, phương thức trả về true, ngược lại trả về false. </w:t>
-      </w:r>
+        <w:t>lessThanEqualTo</w:t>
+      </w:r>
+      <w:r>
+        <w:t xml:space="preserve">(int[] timeStamp1, int[] timeStamp2): kiểm tra xem timeStamp1 có bé hơn hoặc bằng timeStamp2 hay không. Nếu có, phương thức trả về true, ngược lại trả về false. </w:t>
+      </w:r>
+      <w:r>
+        <w:t>Hàm này được dùng để check condition trong class Buffer</w:t>
+      </w:r>
+    </w:p>
+    <w:p>
+      <w:pPr>
+        <w:pStyle w:val="ListParagraph"/>
+      </w:pPr>
     </w:p>
     <w:p>
       <w:pPr>
@@ -5031,20 +5643,14 @@
           <w:b/>
           <w:bCs/>
         </w:rPr>
-        <w:lastRenderedPageBreak/>
-        <w:t>lessThanEqualTo</w:t>
-      </w:r>
-      <w:r>
-        <w:t xml:space="preserve">(int[] timeStamp1, int[] timeStamp2): kiểm tra xem timeStamp1 có bé hơn hoặc bằng timeStamp2 hay không. Nếu có, phương thức trả về true, ngược lại trả về false. </w:t>
-      </w:r>
-      <w:r>
-        <w:t>Hàm này được dùng để check condition trong class SBuffer</w:t>
-      </w:r>
-    </w:p>
-    <w:p>
-      <w:pPr>
-        <w:pStyle w:val="ListParagraph"/>
-      </w:pPr>
+        <w:t>max</w:t>
+      </w:r>
+      <w:r>
+        <w:t>(int[] timeStamp1, int[] timeStamp2): trả về vector clock lớn nhất giữa timeStamp1 và timeStamp2. Để làm điều này, phương thức duyệt qua từng phần tử trong vector clock, so sánh giá trị của nó trong timeStamp1 và timeStamp2, lấy giá trị lớn nhất của hai giá trị và gán vào vector clock đầu tiên</w:t>
+      </w:r>
+      <w:r>
+        <w:t>.</w:t>
+      </w:r>
     </w:p>
     <w:p>
       <w:pPr>
@@ -5059,34 +5665,6 @@
           <w:ilvl w:val="0"/>
           <w:numId w:val="8"/>
         </w:numPr>
-      </w:pPr>
-      <w:r>
-        <w:rPr>
-          <w:b/>
-          <w:bCs/>
-        </w:rPr>
-        <w:t>max</w:t>
-      </w:r>
-      <w:r>
-        <w:t>(int[] timeStamp1, int[] timeStamp2): trả về vector clock lớn nhất giữa timeStamp1 và timeStamp2. Để làm điều này, phương thức duyệt qua từng phần tử trong vector clock, so sánh giá trị của nó trong timeStamp1 và timeStamp2, lấy giá trị lớn nhất của hai giá trị và gán vào vector clock đầu tiên</w:t>
-      </w:r>
-      <w:r>
-        <w:t>.</w:t>
-      </w:r>
-    </w:p>
-    <w:p>
-      <w:pPr>
-        <w:pStyle w:val="ListParagraph"/>
-        <w:ind w:left="1080"/>
-      </w:pPr>
-    </w:p>
-    <w:p>
-      <w:pPr>
-        <w:pStyle w:val="ListParagraph"/>
-        <w:numPr>
-          <w:ilvl w:val="0"/>
-          <w:numId w:val="8"/>
-        </w:numPr>
         <w:rPr>
           <w:rFonts w:cs="Times New Roman"/>
         </w:rPr>
@@ -5147,7 +5725,7 @@
       </w:pPr>
     </w:p>
     <w:sectPr>
-      <w:footerReference w:type="default" r:id="rId11"/>
+      <w:footerReference w:type="default" r:id="rId12"/>
       <w:pgSz w:w="11906" w:h="16838" w:code="9"/>
       <w:pgMar w:top="720" w:right="720" w:bottom="720" w:left="720" w:header="720" w:footer="720" w:gutter="0"/>
       <w:cols w:space="720"/>

</xml_diff>